<commit_message>
updated implentation and std ids
</commit_message>
<xml_diff>
--- a/soen341_project_report.docx
+++ b/soen341_project_report.docx
@@ -403,7 +403,15 @@
           <w:sz w:val="22"/>
           <w:szCs w:val="22"/>
         </w:rPr>
-        <w:t xml:space="preserve">stu-id, </w:t>
+        <w:t>27546807</w:t>
+      </w:r>
+      <w:r>
+        <w:rPr>
+          <w:rFonts w:eastAsia="Arial"/>
+          <w:sz w:val="22"/>
+          <w:szCs w:val="22"/>
+        </w:rPr>
+        <w:t xml:space="preserve">, </w:t>
       </w:r>
       <w:r>
         <w:rPr>
@@ -422,23 +430,21 @@
         </w:rPr>
         <w:t xml:space="preserve"> </w:t>
       </w:r>
-      <w:proofErr w:type="spellStart"/>
       <w:r>
         <w:rPr>
           <w:rFonts w:eastAsia="Arial"/>
           <w:sz w:val="22"/>
           <w:szCs w:val="22"/>
         </w:rPr>
-        <w:t>stu</w:t>
-      </w:r>
-      <w:proofErr w:type="spellEnd"/>
+        <w:t>40012400</w:t>
+      </w:r>
       <w:r>
         <w:rPr>
           <w:rFonts w:eastAsia="Arial"/>
           <w:sz w:val="22"/>
           <w:szCs w:val="22"/>
         </w:rPr>
-        <w:t xml:space="preserve">-id, </w:t>
+        <w:t xml:space="preserve">, </w:t>
       </w:r>
       <w:r>
         <w:rPr>
@@ -455,7 +461,15 @@
           <w:sz w:val="22"/>
           <w:szCs w:val="22"/>
         </w:rPr>
-        <w:t xml:space="preserve">stu-id, </w:t>
+        <w:t>27415834</w:t>
+      </w:r>
+      <w:r>
+        <w:rPr>
+          <w:rFonts w:eastAsia="Arial"/>
+          <w:sz w:val="22"/>
+          <w:szCs w:val="22"/>
+        </w:rPr>
+        <w:t xml:space="preserve">, </w:t>
       </w:r>
       <w:r>
         <w:rPr>
@@ -489,7 +503,15 @@
           <w:sz w:val="22"/>
           <w:szCs w:val="22"/>
         </w:rPr>
-        <w:t xml:space="preserve">stu-id, </w:t>
+        <w:t>40005151</w:t>
+      </w:r>
+      <w:r>
+        <w:rPr>
+          <w:rFonts w:eastAsia="Arial"/>
+          <w:sz w:val="22"/>
+          <w:szCs w:val="22"/>
+        </w:rPr>
+        <w:t xml:space="preserve">, </w:t>
       </w:r>
       <w:r>
         <w:rPr>
@@ -778,11 +800,21 @@
       <w:r>
         <w:t xml:space="preserve">n this project, the main objective was to learn about the    process of building a software system in a large team. We were exposed to many phases involved in this process such as specification, designing, </w:t>
       </w:r>
+      <w:proofErr w:type="gramStart"/>
       <w:r>
         <w:t>development</w:t>
       </w:r>
-      <w:r>
-        <w:t xml:space="preserve"> and testing. The overall objective was to build a classified site similar to “Kijiji” where user can buy or sell goods/services. Some fundamental features that the site was intended to include are posting an ad, creating a personal account, contacting the seller, etc.</w:t>
+      <w:proofErr w:type="gramEnd"/>
+      <w:r>
+        <w:t xml:space="preserve"> and testing. The overall objective was to build a classified site similar to “</w:t>
+      </w:r>
+      <w:proofErr w:type="spellStart"/>
+      <w:r>
+        <w:t>Kijiji</w:t>
+      </w:r>
+      <w:proofErr w:type="spellEnd"/>
+      <w:r>
+        <w:t>” where user can buy or sell goods/services. Some fundamental features that the site was intended to include are posting an ad, creating a personal account, contacting the seller, etc.</w:t>
       </w:r>
     </w:p>
     <w:p>
@@ -796,7 +828,15 @@
         <w:jc w:val="both"/>
       </w:pPr>
       <w:r>
-        <w:t xml:space="preserve">We followed the Scrum Agile method and adopted certain Extreme Programming (XP) practices such as user stories, refactoring, pair programming. Daily scrum meetings were organized. These meetings were documented in the wiki page on GitHub. In these meetings, we were discussing progress and delegated tasks to be done for each sprint. We communicated using </w:t>
+        <w:t xml:space="preserve">We followed the Scrum Agile method and adopted certain Extreme Programming (XP) practices such as user stories, refactoring, pair programming. Daily scrum meetings were organized. These meetings were documented in the wiki page on </w:t>
+      </w:r>
+      <w:proofErr w:type="spellStart"/>
+      <w:r>
+        <w:t>GitHub</w:t>
+      </w:r>
+      <w:proofErr w:type="spellEnd"/>
+      <w:r>
+        <w:t xml:space="preserve">. In these meetings, we were discussing progress and delegated tasks to be done for each sprint. We communicated using </w:t>
       </w:r>
       <w:proofErr w:type="gramStart"/>
       <w:r>
@@ -804,15 +844,23 @@
       </w:r>
       <w:proofErr w:type="gramEnd"/>
       <w:r>
-        <w:t xml:space="preserve"> and Discords when we weren’t able to have a face to face meetings. Each Sprint followed a fixed length of 2 weeks. Within each sprint the TA’s (who served as the stakeholders) gave a set of deliverables to complete. Our development team needed to fulfill their wishes as well add features to the website to make it more </w:t>
+        <w:t xml:space="preserve"> and Discords when we weren’t able to have a face to face meetings. Each Sprint followed a fixed length of 2 weeks. Within each sprint the TA’s (who served as the stakeholders) gave a set of deliverables to complete. Our development </w:t>
       </w:r>
       <w:proofErr w:type="gramStart"/>
       <w:r>
-        <w:t>user</w:t>
+        <w:t>team needed to fulfill their wishes as well add</w:t>
       </w:r>
       <w:proofErr w:type="gramEnd"/>
       <w:r>
-        <w:t xml:space="preserve"> friendly. Further information about “CrashCode” architecture and design will be discussed throughout the article.</w:t>
+        <w:t xml:space="preserve"> features to the website to make it more user friendly. Further information about “</w:t>
+      </w:r>
+      <w:proofErr w:type="spellStart"/>
+      <w:r>
+        <w:t>CrashCode</w:t>
+      </w:r>
+      <w:proofErr w:type="spellEnd"/>
+      <w:r>
+        <w:t>” architecture and design will be discussed throughout the article.</w:t>
       </w:r>
     </w:p>
     <w:p>
@@ -929,12 +977,14 @@
       <w:pPr>
         <w:pStyle w:val="Heading2"/>
       </w:pPr>
+      <w:proofErr w:type="gramStart"/>
       <w:r>
         <w:t>Conceptual Architecture of our system</w:t>
       </w:r>
       <w:r>
         <w:t>.</w:t>
       </w:r>
+      <w:proofErr w:type="gramEnd"/>
       <w:r>
         <w:t xml:space="preserve"> </w:t>
       </w:r>
@@ -1133,7 +1183,15 @@
     </w:p>
     <w:p>
       <w:r>
-        <w:t>Our application uses VuEx, a state management pattern, to maintain a centralized store for all the components in the application. It implements a subset of the Flux pattern and is based on the concept of one-way data flow.</w:t>
+        <w:t xml:space="preserve">Our application uses </w:t>
+      </w:r>
+      <w:proofErr w:type="spellStart"/>
+      <w:r>
+        <w:t>VuEx</w:t>
+      </w:r>
+      <w:proofErr w:type="spellEnd"/>
+      <w:r>
+        <w:t>, a state management pattern, to maintain a centralized store for all the components in the application. It implements a subset of the Flux pattern and is based on the concept of one-way data flow.</w:t>
       </w:r>
     </w:p>
     <w:p/>
@@ -1237,7 +1295,15 @@
         <w:t>Following</w:t>
       </w:r>
       <w:r>
-        <w:t xml:space="preserve"> diagram represents the model of VuEx tailored specifically for Vue.js</w:t>
+        <w:t xml:space="preserve"> diagram represents the model of </w:t>
+      </w:r>
+      <w:proofErr w:type="spellStart"/>
+      <w:r>
+        <w:t>VuEx</w:t>
+      </w:r>
+      <w:proofErr w:type="spellEnd"/>
+      <w:r>
+        <w:t xml:space="preserve"> tailored specifically for Vue.js</w:t>
       </w:r>
     </w:p>
     <w:p/>
@@ -1325,14 +1391,23 @@
     <w:p>
       <w:pPr>
         <w:pStyle w:val="Text"/>
-      </w:pPr>
-      <w:r>
+        <w:rPr>
+          <w:rFonts w:asciiTheme="majorBidi" w:hAnsiTheme="majorBidi" w:cstheme="majorBidi"/>
+        </w:rPr>
+      </w:pPr>
+      <w:r>
+        <w:rPr>
+          <w:rFonts w:asciiTheme="majorBidi" w:hAnsiTheme="majorBidi" w:cstheme="majorBidi"/>
+        </w:rPr>
         <w:t>For developing our software our team members (development team) decide to use following technologies:</w:t>
       </w:r>
     </w:p>
     <w:p>
       <w:pPr>
         <w:pStyle w:val="Text"/>
+        <w:rPr>
+          <w:rFonts w:asciiTheme="majorBidi" w:hAnsiTheme="majorBidi" w:cstheme="majorBidi"/>
+        </w:rPr>
       </w:pPr>
     </w:p>
     <w:tbl>
@@ -1360,12 +1435,14 @@
               <w:ind w:firstLine="0"/>
               <w:jc w:val="center"/>
               <w:rPr>
+                <w:rFonts w:asciiTheme="majorBidi" w:hAnsiTheme="majorBidi" w:cstheme="majorBidi"/>
                 <w:b/>
                 <w:bCs/>
               </w:rPr>
             </w:pPr>
             <w:r>
               <w:rPr>
+                <w:rFonts w:asciiTheme="majorBidi" w:hAnsiTheme="majorBidi" w:cstheme="majorBidi"/>
                 <w:b/>
                 <w:bCs/>
               </w:rPr>
@@ -1383,6 +1460,7 @@
               <w:ind w:firstLine="0"/>
               <w:jc w:val="center"/>
               <w:rPr>
+                <w:rFonts w:asciiTheme="majorBidi" w:hAnsiTheme="majorBidi" w:cstheme="majorBidi"/>
                 <w:b/>
                 <w:bCs/>
               </w:rPr>
@@ -1390,6 +1468,7 @@
             <w:proofErr w:type="spellStart"/>
             <w:r>
               <w:rPr>
+                <w:rFonts w:asciiTheme="majorBidi" w:hAnsiTheme="majorBidi" w:cstheme="majorBidi"/>
                 <w:b/>
                 <w:bCs/>
               </w:rPr>
@@ -1398,6 +1477,7 @@
             <w:proofErr w:type="spellEnd"/>
             <w:r>
               <w:rPr>
+                <w:rFonts w:asciiTheme="majorBidi" w:hAnsiTheme="majorBidi" w:cstheme="majorBidi"/>
                 <w:b/>
                 <w:bCs/>
               </w:rPr>
@@ -1406,6 +1486,7 @@
             <w:proofErr w:type="spellStart"/>
             <w:r>
               <w:rPr>
+                <w:rFonts w:asciiTheme="majorBidi" w:hAnsiTheme="majorBidi" w:cstheme="majorBidi"/>
                 <w:b/>
                 <w:bCs/>
               </w:rPr>
@@ -1414,6 +1495,7 @@
             <w:proofErr w:type="spellEnd"/>
             <w:r>
               <w:rPr>
+                <w:rFonts w:asciiTheme="majorBidi" w:hAnsiTheme="majorBidi" w:cstheme="majorBidi"/>
                 <w:b/>
                 <w:bCs/>
               </w:rPr>
@@ -1422,6 +1504,7 @@
             <w:proofErr w:type="spellStart"/>
             <w:r>
               <w:rPr>
+                <w:rFonts w:asciiTheme="majorBidi" w:hAnsiTheme="majorBidi" w:cstheme="majorBidi"/>
                 <w:b/>
                 <w:bCs/>
               </w:rPr>
@@ -1445,12 +1528,14 @@
               <w:ind w:firstLine="0"/>
               <w:jc w:val="center"/>
               <w:rPr>
+                <w:rFonts w:asciiTheme="majorBidi" w:hAnsiTheme="majorBidi" w:cstheme="majorBidi"/>
                 <w:b/>
                 <w:bCs/>
               </w:rPr>
             </w:pPr>
             <w:r>
               <w:rPr>
+                <w:rFonts w:asciiTheme="majorBidi" w:hAnsiTheme="majorBidi" w:cstheme="majorBidi"/>
                 <w:b/>
                 <w:bCs/>
               </w:rPr>
@@ -1468,12 +1553,14 @@
               <w:ind w:firstLine="0"/>
               <w:jc w:val="center"/>
               <w:rPr>
+                <w:rFonts w:asciiTheme="majorBidi" w:hAnsiTheme="majorBidi" w:cstheme="majorBidi"/>
                 <w:b/>
                 <w:bCs/>
               </w:rPr>
             </w:pPr>
             <w:r>
               <w:rPr>
+                <w:rFonts w:asciiTheme="majorBidi" w:hAnsiTheme="majorBidi" w:cstheme="majorBidi"/>
                 <w:b/>
                 <w:bCs/>
               </w:rPr>
@@ -1482,6 +1569,7 @@
             <w:proofErr w:type="spellStart"/>
             <w:r>
               <w:rPr>
+                <w:rFonts w:asciiTheme="majorBidi" w:hAnsiTheme="majorBidi" w:cstheme="majorBidi"/>
                 <w:b/>
                 <w:bCs/>
               </w:rPr>
@@ -1505,12 +1593,14 @@
               <w:ind w:firstLine="0"/>
               <w:jc w:val="center"/>
               <w:rPr>
+                <w:rFonts w:asciiTheme="majorBidi" w:hAnsiTheme="majorBidi" w:cstheme="majorBidi"/>
                 <w:b/>
                 <w:bCs/>
               </w:rPr>
             </w:pPr>
             <w:r>
               <w:rPr>
+                <w:rFonts w:asciiTheme="majorBidi" w:hAnsiTheme="majorBidi" w:cstheme="majorBidi"/>
                 <w:b/>
                 <w:bCs/>
               </w:rPr>
@@ -1528,12 +1618,14 @@
               <w:ind w:firstLine="0"/>
               <w:jc w:val="center"/>
               <w:rPr>
+                <w:rFonts w:asciiTheme="majorBidi" w:hAnsiTheme="majorBidi" w:cstheme="majorBidi"/>
                 <w:b/>
                 <w:bCs/>
               </w:rPr>
             </w:pPr>
             <w:r>
               <w:rPr>
+                <w:rFonts w:asciiTheme="majorBidi" w:hAnsiTheme="majorBidi" w:cstheme="majorBidi"/>
                 <w:b/>
                 <w:bCs/>
               </w:rPr>
@@ -1552,6 +1644,7 @@
         </w:numPr>
         <w:jc w:val="both"/>
         <w:rPr>
+          <w:rFonts w:asciiTheme="majorBidi" w:hAnsiTheme="majorBidi" w:cstheme="majorBidi"/>
           <w:i w:val="0"/>
           <w:iCs w:val="0"/>
         </w:rPr>
@@ -1559,6 +1652,7 @@
       <w:proofErr w:type="spellStart"/>
       <w:r>
         <w:rPr>
+          <w:rFonts w:asciiTheme="majorBidi" w:hAnsiTheme="majorBidi" w:cstheme="majorBidi"/>
           <w:b/>
           <w:bCs/>
           <w:i w:val="0"/>
@@ -1569,6 +1663,7 @@
       <w:proofErr w:type="spellEnd"/>
       <w:r>
         <w:rPr>
+          <w:rFonts w:asciiTheme="majorBidi" w:hAnsiTheme="majorBidi" w:cstheme="majorBidi"/>
           <w:b/>
           <w:bCs/>
           <w:i w:val="0"/>
@@ -1578,6 +1673,7 @@
       </w:r>
       <w:r>
         <w:rPr>
+          <w:rFonts w:asciiTheme="majorBidi" w:hAnsiTheme="majorBidi" w:cstheme="majorBidi"/>
           <w:i w:val="0"/>
           <w:iCs w:val="0"/>
         </w:rPr>
@@ -1585,74 +1681,60 @@
       </w:r>
       <w:r>
         <w:rPr>
+          <w:rFonts w:asciiTheme="majorBidi" w:hAnsiTheme="majorBidi" w:cstheme="majorBidi"/>
           <w:i w:val="0"/>
           <w:iCs w:val="0"/>
         </w:rPr>
-        <w:t xml:space="preserve">It </w:t>
-      </w:r>
-      <w:r>
-        <w:rPr>
+        <w:t xml:space="preserve">It is an open-source progressive JavaScript framework for building user interfaces. Integration into projects that use other JavaScript libraries is made easy with </w:t>
+      </w:r>
+      <w:proofErr w:type="spellStart"/>
+      <w:r>
+        <w:rPr>
+          <w:rFonts w:asciiTheme="majorBidi" w:hAnsiTheme="majorBidi" w:cstheme="majorBidi"/>
           <w:i w:val="0"/>
           <w:iCs w:val="0"/>
         </w:rPr>
-        <w:t xml:space="preserve">is an open-source progressive JavaScript framework </w:t>
-      </w:r>
-      <w:r>
-        <w:rPr>
+        <w:t>Vue</w:t>
+      </w:r>
+      <w:proofErr w:type="spellEnd"/>
+      <w:r>
+        <w:rPr>
+          <w:rFonts w:asciiTheme="majorBidi" w:hAnsiTheme="majorBidi" w:cstheme="majorBidi"/>
           <w:i w:val="0"/>
           <w:iCs w:val="0"/>
         </w:rPr>
-        <w:t>for building user interfaces.</w:t>
-      </w:r>
-      <w:r>
-        <w:rPr>
+        <w:t xml:space="preserve"> because it is designed to be incrementally adoptable. </w:t>
+      </w:r>
+      <w:proofErr w:type="spellStart"/>
+      <w:r>
+        <w:rPr>
+          <w:rFonts w:asciiTheme="majorBidi" w:hAnsiTheme="majorBidi" w:cstheme="majorBidi"/>
           <w:i w:val="0"/>
           <w:iCs w:val="0"/>
         </w:rPr>
-        <w:t xml:space="preserve"> Integration into projects that use other JavaScript libraries is made easy with </w:t>
-      </w:r>
-      <w:proofErr w:type="spellStart"/>
-      <w:r>
-        <w:rPr>
+        <w:t>Vue</w:t>
+      </w:r>
+      <w:proofErr w:type="spellEnd"/>
+      <w:r>
+        <w:rPr>
+          <w:rFonts w:asciiTheme="majorBidi" w:hAnsiTheme="majorBidi" w:cstheme="majorBidi"/>
           <w:i w:val="0"/>
           <w:iCs w:val="0"/>
         </w:rPr>
-        <w:t>Vue</w:t>
-      </w:r>
-      <w:proofErr w:type="spellEnd"/>
-      <w:r>
-        <w:rPr>
+        <w:t xml:space="preserve"> can also function as a web application framework capable of powering advanced single-page </w:t>
+      </w:r>
+      <w:proofErr w:type="gramStart"/>
+      <w:r>
+        <w:rPr>
+          <w:rFonts w:asciiTheme="majorBidi" w:hAnsiTheme="majorBidi" w:cstheme="majorBidi"/>
           <w:i w:val="0"/>
           <w:iCs w:val="0"/>
         </w:rPr>
-        <w:t xml:space="preserve"> because it is designed to be incrementally adoptable. </w:t>
-      </w:r>
-      <w:proofErr w:type="spellStart"/>
-      <w:r>
-        <w:rPr>
-          <w:i w:val="0"/>
-          <w:iCs w:val="0"/>
-        </w:rPr>
-        <w:t>Vue</w:t>
-      </w:r>
-      <w:proofErr w:type="spellEnd"/>
-      <w:r>
-        <w:rPr>
-          <w:i w:val="0"/>
-          <w:iCs w:val="0"/>
-        </w:rPr>
-        <w:t xml:space="preserve"> can also function as a web application framework capable of powering advanced single-page </w:t>
-      </w:r>
-      <w:proofErr w:type="gramStart"/>
-      <w:r>
-        <w:rPr>
-          <w:i w:val="0"/>
-          <w:iCs w:val="0"/>
-        </w:rPr>
         <w:t>applications</w:t>
       </w:r>
       <w:r>
         <w:rPr>
+          <w:rFonts w:asciiTheme="majorBidi" w:hAnsiTheme="majorBidi" w:cstheme="majorBidi"/>
           <w:i w:val="0"/>
           <w:iCs w:val="0"/>
           <w:vertAlign w:val="superscript"/>
@@ -1662,6 +1744,7 @@
       <w:proofErr w:type="gramEnd"/>
       <w:r>
         <w:rPr>
+          <w:rFonts w:asciiTheme="majorBidi" w:hAnsiTheme="majorBidi" w:cstheme="majorBidi"/>
           <w:i w:val="0"/>
           <w:iCs w:val="0"/>
           <w:vertAlign w:val="superscript"/>
@@ -1670,6 +1753,7 @@
       </w:r>
       <w:r>
         <w:rPr>
+          <w:rFonts w:asciiTheme="majorBidi" w:hAnsiTheme="majorBidi" w:cstheme="majorBidi"/>
           <w:i w:val="0"/>
           <w:iCs w:val="0"/>
         </w:rPr>
@@ -1684,34 +1768,48 @@
           <w:numId w:val="36"/>
         </w:numPr>
         <w:jc w:val="both"/>
-      </w:pPr>
-      <w:proofErr w:type="spellStart"/>
-      <w:r>
-        <w:rPr>
+        <w:rPr>
+          <w:rFonts w:asciiTheme="majorBidi" w:hAnsiTheme="majorBidi" w:cstheme="majorBidi"/>
+          <w:sz w:val="20"/>
+          <w:szCs w:val="20"/>
+        </w:rPr>
+      </w:pPr>
+      <w:proofErr w:type="spellStart"/>
+      <w:r>
+        <w:rPr>
+          <w:rFonts w:asciiTheme="majorBidi" w:hAnsiTheme="majorBidi" w:cstheme="majorBidi"/>
           <w:b/>
           <w:bCs/>
+          <w:sz w:val="20"/>
+          <w:szCs w:val="20"/>
         </w:rPr>
         <w:t>Npm</w:t>
       </w:r>
       <w:proofErr w:type="spellEnd"/>
       <w:r>
         <w:rPr>
+          <w:rFonts w:asciiTheme="majorBidi" w:hAnsiTheme="majorBidi" w:cstheme="majorBidi"/>
           <w:b/>
           <w:bCs/>
+          <w:sz w:val="20"/>
+          <w:szCs w:val="20"/>
         </w:rPr>
         <w:t>-</w:t>
       </w:r>
       <w:r>
         <w:rPr>
+          <w:rFonts w:asciiTheme="majorBidi" w:hAnsiTheme="majorBidi" w:cstheme="majorBidi"/>
           <w:b/>
           <w:bCs/>
+          <w:sz w:val="20"/>
+          <w:szCs w:val="20"/>
         </w:rPr>
         <w:t xml:space="preserve"> </w:t>
       </w:r>
       <w:proofErr w:type="spellStart"/>
       <w:r>
         <w:rPr>
-          <w:rFonts w:ascii="Times New Roman" w:eastAsia="Times New Roman" w:hAnsi="Times New Roman"/>
+          <w:rFonts w:asciiTheme="majorBidi" w:eastAsia="Times New Roman" w:hAnsiTheme="majorBidi" w:cstheme="majorBidi"/>
           <w:sz w:val="20"/>
           <w:szCs w:val="20"/>
           <w:lang w:val="en-US"/>
@@ -1721,7 +1819,7 @@
       <w:proofErr w:type="spellEnd"/>
       <w:r>
         <w:rPr>
-          <w:rFonts w:ascii="Times New Roman" w:eastAsia="Times New Roman" w:hAnsi="Times New Roman"/>
+          <w:rFonts w:asciiTheme="majorBidi" w:eastAsia="Times New Roman" w:hAnsiTheme="majorBidi" w:cstheme="majorBidi"/>
           <w:sz w:val="20"/>
           <w:szCs w:val="20"/>
           <w:lang w:val="en-US"/>
@@ -1730,7 +1828,7 @@
       </w:r>
       <w:r>
         <w:rPr>
-          <w:rFonts w:ascii="Times New Roman" w:eastAsia="Times New Roman" w:hAnsi="Times New Roman"/>
+          <w:rFonts w:asciiTheme="majorBidi" w:eastAsia="Times New Roman" w:hAnsiTheme="majorBidi" w:cstheme="majorBidi"/>
           <w:sz w:val="20"/>
           <w:szCs w:val="20"/>
           <w:lang w:val="en-US"/>
@@ -1740,7 +1838,7 @@
       <w:hyperlink r:id="rId13" w:tooltip="Package manager" w:history="1">
         <w:r>
           <w:rPr>
-            <w:rFonts w:ascii="Times New Roman" w:eastAsia="Times New Roman" w:hAnsi="Times New Roman"/>
+            <w:rFonts w:asciiTheme="majorBidi" w:eastAsia="Times New Roman" w:hAnsiTheme="majorBidi" w:cstheme="majorBidi"/>
             <w:sz w:val="20"/>
             <w:szCs w:val="20"/>
             <w:lang w:val="en-US"/>
@@ -1750,7 +1848,7 @@
       </w:hyperlink>
       <w:r>
         <w:rPr>
-          <w:rFonts w:ascii="Times New Roman" w:eastAsia="Times New Roman" w:hAnsi="Times New Roman"/>
+          <w:rFonts w:asciiTheme="majorBidi" w:eastAsia="Times New Roman" w:hAnsiTheme="majorBidi" w:cstheme="majorBidi"/>
           <w:sz w:val="20"/>
           <w:szCs w:val="20"/>
           <w:lang w:val="en-US"/>
@@ -1760,7 +1858,7 @@
       <w:hyperlink r:id="rId14" w:tooltip="JavaScript" w:history="1">
         <w:r>
           <w:rPr>
-            <w:rFonts w:ascii="Times New Roman" w:eastAsia="Times New Roman" w:hAnsi="Times New Roman"/>
+            <w:rFonts w:asciiTheme="majorBidi" w:eastAsia="Times New Roman" w:hAnsiTheme="majorBidi" w:cstheme="majorBidi"/>
             <w:sz w:val="20"/>
             <w:szCs w:val="20"/>
             <w:lang w:val="en-US"/>
@@ -1770,7 +1868,7 @@
       </w:hyperlink>
       <w:r>
         <w:rPr>
-          <w:rFonts w:ascii="Times New Roman" w:eastAsia="Times New Roman" w:hAnsi="Times New Roman"/>
+          <w:rFonts w:asciiTheme="majorBidi" w:eastAsia="Times New Roman" w:hAnsiTheme="majorBidi" w:cstheme="majorBidi"/>
           <w:sz w:val="20"/>
           <w:szCs w:val="20"/>
           <w:lang w:val="en-US"/>
@@ -1780,7 +1878,7 @@
       <w:hyperlink r:id="rId15" w:tooltip="Node.js" w:history="1">
         <w:r>
           <w:rPr>
-            <w:rFonts w:ascii="Times New Roman" w:eastAsia="Times New Roman" w:hAnsi="Times New Roman"/>
+            <w:rFonts w:asciiTheme="majorBidi" w:eastAsia="Times New Roman" w:hAnsiTheme="majorBidi" w:cstheme="majorBidi"/>
             <w:sz w:val="20"/>
             <w:szCs w:val="20"/>
             <w:lang w:val="en-US"/>
@@ -1790,7 +1888,7 @@
       </w:hyperlink>
       <w:r>
         <w:rPr>
-          <w:rFonts w:ascii="Times New Roman" w:eastAsia="Times New Roman" w:hAnsi="Times New Roman"/>
+          <w:rFonts w:asciiTheme="majorBidi" w:eastAsia="Times New Roman" w:hAnsiTheme="majorBidi" w:cstheme="majorBidi"/>
           <w:sz w:val="20"/>
           <w:szCs w:val="20"/>
           <w:lang w:val="en-US"/>
@@ -1800,7 +1898,7 @@
       <w:proofErr w:type="spellStart"/>
       <w:r>
         <w:rPr>
-          <w:rFonts w:ascii="Times New Roman" w:eastAsia="Times New Roman" w:hAnsi="Times New Roman"/>
+          <w:rFonts w:asciiTheme="majorBidi" w:eastAsia="Times New Roman" w:hAnsiTheme="majorBidi" w:cstheme="majorBidi"/>
           <w:sz w:val="20"/>
           <w:szCs w:val="20"/>
           <w:lang w:val="en-US"/>
@@ -1810,7 +1908,7 @@
       <w:proofErr w:type="spellEnd"/>
       <w:r>
         <w:rPr>
-          <w:rFonts w:ascii="Times New Roman" w:eastAsia="Times New Roman" w:hAnsi="Times New Roman"/>
+          <w:rFonts w:asciiTheme="majorBidi" w:eastAsia="Times New Roman" w:hAnsiTheme="majorBidi" w:cstheme="majorBidi"/>
           <w:sz w:val="20"/>
           <w:szCs w:val="20"/>
           <w:lang w:val="en-US"/>
@@ -1820,7 +1918,7 @@
       <w:proofErr w:type="spellStart"/>
       <w:r>
         <w:rPr>
-          <w:rFonts w:ascii="Times New Roman" w:eastAsia="Times New Roman" w:hAnsi="Times New Roman"/>
+          <w:rFonts w:asciiTheme="majorBidi" w:eastAsia="Times New Roman" w:hAnsiTheme="majorBidi" w:cstheme="majorBidi"/>
           <w:sz w:val="20"/>
           <w:szCs w:val="20"/>
           <w:lang w:val="en-US"/>
@@ -1830,7 +1928,7 @@
       <w:proofErr w:type="spellEnd"/>
       <w:r>
         <w:rPr>
-          <w:rFonts w:ascii="Times New Roman" w:eastAsia="Times New Roman" w:hAnsi="Times New Roman"/>
+          <w:rFonts w:asciiTheme="majorBidi" w:eastAsia="Times New Roman" w:hAnsiTheme="majorBidi" w:cstheme="majorBidi"/>
           <w:sz w:val="20"/>
           <w:szCs w:val="20"/>
           <w:lang w:val="en-US"/>
@@ -1839,7 +1937,7 @@
       </w:r>
       <w:r>
         <w:rPr>
-          <w:rFonts w:ascii="Times New Roman" w:eastAsia="Times New Roman" w:hAnsi="Times New Roman"/>
+          <w:rFonts w:asciiTheme="majorBidi" w:eastAsia="Times New Roman" w:hAnsiTheme="majorBidi" w:cstheme="majorBidi"/>
           <w:sz w:val="20"/>
           <w:szCs w:val="20"/>
           <w:vertAlign w:val="superscript"/>
@@ -1849,7 +1947,7 @@
       </w:r>
       <w:r>
         <w:rPr>
-          <w:rFonts w:ascii="Times New Roman" w:eastAsia="Times New Roman" w:hAnsi="Times New Roman"/>
+          <w:rFonts w:asciiTheme="majorBidi" w:eastAsia="Times New Roman" w:hAnsiTheme="majorBidi" w:cstheme="majorBidi"/>
           <w:sz w:val="20"/>
           <w:szCs w:val="20"/>
           <w:lang w:val="en-US"/>
@@ -1867,27 +1965,38 @@
         <w:shd w:val="clear" w:color="auto" w:fill="FFFFFF"/>
         <w:spacing w:before="120" w:after="120"/>
         <w:jc w:val="lowKashida"/>
-      </w:pPr>
-      <w:proofErr w:type="spellStart"/>
-      <w:r>
-        <w:rPr>
+        <w:rPr>
+          <w:rFonts w:asciiTheme="majorBidi" w:hAnsiTheme="majorBidi" w:cstheme="majorBidi"/>
+          <w:sz w:val="20"/>
+          <w:szCs w:val="20"/>
+        </w:rPr>
+      </w:pPr>
+      <w:proofErr w:type="spellStart"/>
+      <w:r>
+        <w:rPr>
+          <w:rFonts w:asciiTheme="majorBidi" w:hAnsiTheme="majorBidi" w:cstheme="majorBidi"/>
           <w:b/>
           <w:bCs/>
+          <w:sz w:val="20"/>
+          <w:szCs w:val="20"/>
         </w:rPr>
         <w:t>Vuetify</w:t>
       </w:r>
       <w:proofErr w:type="spellEnd"/>
       <w:r>
         <w:rPr>
+          <w:rFonts w:asciiTheme="majorBidi" w:hAnsiTheme="majorBidi" w:cstheme="majorBidi"/>
           <w:b/>
           <w:bCs/>
+          <w:sz w:val="20"/>
+          <w:szCs w:val="20"/>
         </w:rPr>
         <w:t xml:space="preserve">- </w:t>
       </w:r>
       <w:proofErr w:type="spellStart"/>
       <w:r>
         <w:rPr>
-          <w:rFonts w:ascii="Times New Roman" w:eastAsia="Times New Roman" w:hAnsi="Times New Roman"/>
+          <w:rFonts w:asciiTheme="majorBidi" w:eastAsia="Times New Roman" w:hAnsiTheme="majorBidi" w:cstheme="majorBidi"/>
           <w:sz w:val="20"/>
           <w:szCs w:val="20"/>
           <w:lang w:val="en-US"/>
@@ -1897,214 +2006,74 @@
       <w:proofErr w:type="spellEnd"/>
       <w:r>
         <w:rPr>
-          <w:rFonts w:ascii="Times New Roman" w:eastAsia="Times New Roman" w:hAnsi="Times New Roman"/>
+          <w:rFonts w:asciiTheme="majorBidi" w:eastAsia="Times New Roman" w:hAnsiTheme="majorBidi" w:cstheme="majorBidi"/>
           <w:sz w:val="20"/>
           <w:szCs w:val="20"/>
           <w:lang w:val="en-US"/>
         </w:rPr>
-        <w:t xml:space="preserve"> </w:t>
-      </w:r>
-      <w:proofErr w:type="spellStart"/>
-      <w:r>
-        <w:rPr>
-          <w:rFonts w:ascii="Times New Roman" w:eastAsia="Times New Roman" w:hAnsi="Times New Roman"/>
+        <w:t xml:space="preserve"> is a semantic component framework for </w:t>
+      </w:r>
+      <w:proofErr w:type="spellStart"/>
+      <w:r>
+        <w:rPr>
+          <w:rFonts w:asciiTheme="majorBidi" w:eastAsia="Times New Roman" w:hAnsiTheme="majorBidi" w:cstheme="majorBidi"/>
           <w:sz w:val="20"/>
           <w:szCs w:val="20"/>
           <w:lang w:val="en-US"/>
         </w:rPr>
-        <w:t>is</w:t>
-      </w:r>
-      <w:proofErr w:type="spellEnd"/>
-      <w:r>
-        <w:rPr>
-          <w:rFonts w:ascii="Times New Roman" w:eastAsia="Times New Roman" w:hAnsi="Times New Roman"/>
+        <w:t>Vue</w:t>
+      </w:r>
+      <w:proofErr w:type="spellEnd"/>
+      <w:r>
+        <w:rPr>
+          <w:rFonts w:asciiTheme="majorBidi" w:eastAsia="Times New Roman" w:hAnsiTheme="majorBidi" w:cstheme="majorBidi"/>
           <w:sz w:val="20"/>
           <w:szCs w:val="20"/>
           <w:lang w:val="en-US"/>
         </w:rPr>
-        <w:t xml:space="preserve"> a semantic component </w:t>
-      </w:r>
-      <w:proofErr w:type="spellStart"/>
-      <w:r>
-        <w:rPr>
-          <w:rFonts w:ascii="Times New Roman" w:eastAsia="Times New Roman" w:hAnsi="Times New Roman"/>
+        <w:t xml:space="preserve">. It aims to provide clean, semantic and reusable components that make building your application a breeze. </w:t>
+      </w:r>
+      <w:proofErr w:type="spellStart"/>
+      <w:r>
+        <w:rPr>
+          <w:rFonts w:asciiTheme="majorBidi" w:eastAsia="Times New Roman" w:hAnsiTheme="majorBidi" w:cstheme="majorBidi"/>
           <w:sz w:val="20"/>
           <w:szCs w:val="20"/>
           <w:lang w:val="en-US"/>
         </w:rPr>
-        <w:t>framework</w:t>
-      </w:r>
-      <w:proofErr w:type="spellEnd"/>
-      <w:r>
-        <w:rPr>
-          <w:rFonts w:ascii="Times New Roman" w:eastAsia="Times New Roman" w:hAnsi="Times New Roman"/>
+        <w:t>Vuetify</w:t>
+      </w:r>
+      <w:proofErr w:type="spellEnd"/>
+      <w:r>
+        <w:rPr>
+          <w:rFonts w:asciiTheme="majorBidi" w:eastAsia="Times New Roman" w:hAnsiTheme="majorBidi" w:cstheme="majorBidi"/>
           <w:sz w:val="20"/>
           <w:szCs w:val="20"/>
           <w:lang w:val="en-US"/>
         </w:rPr>
-        <w:t xml:space="preserve"> for Vue. It </w:t>
-      </w:r>
-      <w:proofErr w:type="spellStart"/>
-      <w:r>
-        <w:rPr>
-          <w:rFonts w:ascii="Times New Roman" w:eastAsia="Times New Roman" w:hAnsi="Times New Roman"/>
+        <w:t xml:space="preserve"> supports all modern browsers</w:t>
+      </w:r>
+      <w:r>
+        <w:rPr>
+          <w:rFonts w:asciiTheme="majorBidi" w:eastAsia="Times New Roman" w:hAnsiTheme="majorBidi" w:cstheme="majorBidi"/>
           <w:sz w:val="20"/>
           <w:szCs w:val="20"/>
           <w:lang w:val="en-US"/>
         </w:rPr>
-        <w:t>aims</w:t>
-      </w:r>
-      <w:proofErr w:type="spellEnd"/>
-      <w:r>
-        <w:rPr>
-          <w:rFonts w:ascii="Times New Roman" w:eastAsia="Times New Roman" w:hAnsi="Times New Roman"/>
+        <w:t xml:space="preserve">. </w:t>
+      </w:r>
+      <w:r>
+        <w:rPr>
+          <w:rFonts w:asciiTheme="majorBidi" w:eastAsia="Times New Roman" w:hAnsiTheme="majorBidi" w:cstheme="majorBidi"/>
           <w:sz w:val="20"/>
           <w:szCs w:val="20"/>
           <w:lang w:val="en-US"/>
         </w:rPr>
-        <w:t xml:space="preserve"> to </w:t>
-      </w:r>
-      <w:proofErr w:type="spellStart"/>
-      <w:r>
-        <w:rPr>
-          <w:rFonts w:ascii="Times New Roman" w:eastAsia="Times New Roman" w:hAnsi="Times New Roman"/>
-          <w:sz w:val="20"/>
-          <w:szCs w:val="20"/>
-          <w:lang w:val="en-US"/>
-        </w:rPr>
-        <w:t>provide</w:t>
-      </w:r>
-      <w:proofErr w:type="spellEnd"/>
-      <w:r>
-        <w:rPr>
-          <w:rFonts w:ascii="Times New Roman" w:eastAsia="Times New Roman" w:hAnsi="Times New Roman"/>
-          <w:sz w:val="20"/>
-          <w:szCs w:val="20"/>
-          <w:lang w:val="en-US"/>
-        </w:rPr>
-        <w:t xml:space="preserve"> clean, </w:t>
-      </w:r>
-      <w:proofErr w:type="spellStart"/>
-      <w:r>
-        <w:rPr>
-          <w:rFonts w:ascii="Times New Roman" w:eastAsia="Times New Roman" w:hAnsi="Times New Roman"/>
-          <w:sz w:val="20"/>
-          <w:szCs w:val="20"/>
-          <w:lang w:val="en-US"/>
-        </w:rPr>
-        <w:t>semantic</w:t>
-      </w:r>
-      <w:proofErr w:type="spellEnd"/>
-      <w:r>
-        <w:rPr>
-          <w:rFonts w:ascii="Times New Roman" w:eastAsia="Times New Roman" w:hAnsi="Times New Roman"/>
-          <w:sz w:val="20"/>
-          <w:szCs w:val="20"/>
-          <w:lang w:val="en-US"/>
-        </w:rPr>
-        <w:t xml:space="preserve"> and </w:t>
-      </w:r>
-      <w:proofErr w:type="spellStart"/>
-      <w:r>
-        <w:rPr>
-          <w:rFonts w:ascii="Times New Roman" w:eastAsia="Times New Roman" w:hAnsi="Times New Roman"/>
-          <w:sz w:val="20"/>
-          <w:szCs w:val="20"/>
-          <w:lang w:val="en-US"/>
-        </w:rPr>
-        <w:t>reusable</w:t>
-      </w:r>
-      <w:proofErr w:type="spellEnd"/>
-      <w:r>
-        <w:rPr>
-          <w:rFonts w:ascii="Times New Roman" w:eastAsia="Times New Roman" w:hAnsi="Times New Roman"/>
-          <w:sz w:val="20"/>
-          <w:szCs w:val="20"/>
-          <w:lang w:val="en-US"/>
-        </w:rPr>
-        <w:t xml:space="preserve"> components </w:t>
-      </w:r>
-      <w:proofErr w:type="spellStart"/>
-      <w:r>
-        <w:rPr>
-          <w:rFonts w:ascii="Times New Roman" w:eastAsia="Times New Roman" w:hAnsi="Times New Roman"/>
-          <w:sz w:val="20"/>
-          <w:szCs w:val="20"/>
-          <w:lang w:val="en-US"/>
-        </w:rPr>
-        <w:t>that</w:t>
-      </w:r>
-      <w:proofErr w:type="spellEnd"/>
-      <w:r>
-        <w:rPr>
-          <w:rFonts w:ascii="Times New Roman" w:eastAsia="Times New Roman" w:hAnsi="Times New Roman"/>
-          <w:sz w:val="20"/>
-          <w:szCs w:val="20"/>
-          <w:lang w:val="en-US"/>
-        </w:rPr>
-        <w:t xml:space="preserve"> </w:t>
-      </w:r>
-      <w:proofErr w:type="spellStart"/>
-      <w:r>
-        <w:rPr>
-          <w:rFonts w:ascii="Times New Roman" w:eastAsia="Times New Roman" w:hAnsi="Times New Roman"/>
-          <w:sz w:val="20"/>
-          <w:szCs w:val="20"/>
-          <w:lang w:val="en-US"/>
-        </w:rPr>
-        <w:t>make</w:t>
-      </w:r>
-      <w:proofErr w:type="spellEnd"/>
-      <w:r>
-        <w:rPr>
-          <w:rFonts w:ascii="Times New Roman" w:eastAsia="Times New Roman" w:hAnsi="Times New Roman"/>
-          <w:sz w:val="20"/>
-          <w:szCs w:val="20"/>
-          <w:lang w:val="en-US"/>
-        </w:rPr>
-        <w:t xml:space="preserve"> building your application a breeze. </w:t>
-      </w:r>
-      <w:proofErr w:type="spellStart"/>
-      <w:r>
-        <w:rPr>
-          <w:rFonts w:ascii="Times New Roman" w:eastAsia="Times New Roman" w:hAnsi="Times New Roman"/>
-          <w:sz w:val="20"/>
-          <w:szCs w:val="20"/>
-          <w:lang w:val="en-US"/>
-        </w:rPr>
-        <w:t>Vuetify</w:t>
-      </w:r>
-      <w:proofErr w:type="spellEnd"/>
-      <w:r>
-        <w:rPr>
-          <w:rFonts w:ascii="Times New Roman" w:eastAsia="Times New Roman" w:hAnsi="Times New Roman"/>
-          <w:sz w:val="20"/>
-          <w:szCs w:val="20"/>
-          <w:lang w:val="en-US"/>
-        </w:rPr>
-        <w:t xml:space="preserve"> supports all modern browsers</w:t>
-      </w:r>
-      <w:r>
-        <w:rPr>
-          <w:rFonts w:ascii="Times New Roman" w:eastAsia="Times New Roman" w:hAnsi="Times New Roman"/>
-          <w:sz w:val="20"/>
-          <w:szCs w:val="20"/>
-          <w:lang w:val="en-US"/>
-        </w:rPr>
-        <w:t xml:space="preserve">. </w:t>
-      </w:r>
-      <w:r>
-        <w:rPr>
-          <w:rFonts w:ascii="Times New Roman" w:eastAsia="Times New Roman" w:hAnsi="Times New Roman"/>
-          <w:sz w:val="20"/>
-          <w:szCs w:val="20"/>
-          <w:lang w:val="en-US"/>
-        </w:rPr>
         <w:t>From mobile to laptop to desktop, you can rest assured that your application will work as expected</w:t>
       </w:r>
       <w:r>
         <w:rPr>
-          <w:rFonts w:ascii="Times New Roman" w:eastAsia="Times New Roman" w:hAnsi="Times New Roman"/>
+          <w:rFonts w:asciiTheme="majorBidi" w:eastAsia="Times New Roman" w:hAnsiTheme="majorBidi" w:cstheme="majorBidi"/>
           <w:sz w:val="20"/>
           <w:szCs w:val="20"/>
           <w:vertAlign w:val="superscript"/>
@@ -2114,7 +2083,7 @@
       </w:r>
       <w:r>
         <w:rPr>
-          <w:rFonts w:ascii="Times New Roman" w:eastAsia="Times New Roman" w:hAnsi="Times New Roman"/>
+          <w:rFonts w:asciiTheme="majorBidi" w:eastAsia="Times New Roman" w:hAnsiTheme="majorBidi" w:cstheme="majorBidi"/>
           <w:sz w:val="20"/>
           <w:szCs w:val="20"/>
           <w:vertAlign w:val="superscript"/>
@@ -2124,7 +2093,7 @@
       </w:r>
       <w:r>
         <w:rPr>
-          <w:rFonts w:ascii="Times New Roman" w:eastAsia="Times New Roman" w:hAnsi="Times New Roman"/>
+          <w:rFonts w:asciiTheme="majorBidi" w:eastAsia="Times New Roman" w:hAnsiTheme="majorBidi" w:cstheme="majorBidi"/>
           <w:sz w:val="20"/>
           <w:szCs w:val="20"/>
           <w:lang w:val="en-US"/>
@@ -2142,33 +2111,46 @@
         <w:shd w:val="clear" w:color="auto" w:fill="FFFFFF"/>
         <w:spacing w:before="120" w:after="120"/>
         <w:jc w:val="lowKashida"/>
-      </w:pPr>
-      <w:proofErr w:type="spellStart"/>
-      <w:r>
-        <w:rPr>
+        <w:rPr>
+          <w:rFonts w:asciiTheme="majorBidi" w:hAnsiTheme="majorBidi" w:cstheme="majorBidi"/>
+          <w:sz w:val="20"/>
+          <w:szCs w:val="20"/>
+        </w:rPr>
+      </w:pPr>
+      <w:proofErr w:type="spellStart"/>
+      <w:r>
+        <w:rPr>
+          <w:rFonts w:asciiTheme="majorBidi" w:hAnsiTheme="majorBidi" w:cstheme="majorBidi"/>
           <w:b/>
           <w:bCs/>
+          <w:sz w:val="20"/>
+          <w:szCs w:val="20"/>
         </w:rPr>
         <w:t>Travis</w:t>
       </w:r>
       <w:proofErr w:type="spellEnd"/>
       <w:r>
         <w:rPr>
+          <w:rFonts w:asciiTheme="majorBidi" w:hAnsiTheme="majorBidi" w:cstheme="majorBidi"/>
           <w:b/>
           <w:bCs/>
+          <w:sz w:val="20"/>
+          <w:szCs w:val="20"/>
         </w:rPr>
         <w:t xml:space="preserve"> ci</w:t>
       </w:r>
       <w:r>
         <w:rPr>
-          <w:rFonts w:ascii="Times New Roman" w:hAnsi="Times New Roman"/>
+          <w:rFonts w:asciiTheme="majorBidi" w:hAnsiTheme="majorBidi" w:cstheme="majorBidi"/>
+          <w:sz w:val="20"/>
+          <w:szCs w:val="20"/>
         </w:rPr>
         <w:t xml:space="preserve">- </w:t>
       </w:r>
       <w:proofErr w:type="spellStart"/>
       <w:r>
         <w:rPr>
-          <w:rFonts w:ascii="Times New Roman" w:hAnsi="Times New Roman"/>
+          <w:rFonts w:asciiTheme="majorBidi" w:hAnsiTheme="majorBidi" w:cstheme="majorBidi"/>
           <w:sz w:val="20"/>
           <w:szCs w:val="20"/>
         </w:rPr>
@@ -2177,30 +2159,34 @@
       <w:proofErr w:type="spellEnd"/>
       <w:r>
         <w:rPr>
-          <w:rFonts w:ascii="Times New Roman" w:hAnsi="Times New Roman"/>
-          <w:sz w:val="20"/>
-          <w:szCs w:val="20"/>
-        </w:rPr>
-        <w:t xml:space="preserve"> CI</w:t>
-      </w:r>
-      <w:r>
-        <w:rPr>
-          <w:rFonts w:ascii="Times New Roman" w:hAnsi="Times New Roman"/>
+          <w:rFonts w:asciiTheme="majorBidi" w:hAnsiTheme="majorBidi" w:cstheme="majorBidi"/>
+          <w:sz w:val="20"/>
+          <w:szCs w:val="20"/>
+        </w:rPr>
+        <w:t xml:space="preserve"> CI  </w:t>
+      </w:r>
+      <w:proofErr w:type="spellStart"/>
+      <w:r>
+        <w:rPr>
+          <w:rFonts w:asciiTheme="majorBidi" w:hAnsiTheme="majorBidi" w:cstheme="majorBidi"/>
+          <w:sz w:val="20"/>
+          <w:szCs w:val="20"/>
+        </w:rPr>
+        <w:t>is</w:t>
+      </w:r>
+      <w:proofErr w:type="spellEnd"/>
+      <w:r>
+        <w:rPr>
+          <w:rFonts w:asciiTheme="majorBidi" w:hAnsiTheme="majorBidi" w:cstheme="majorBidi"/>
+          <w:sz w:val="20"/>
+          <w:szCs w:val="20"/>
         </w:rPr>
         <w:t xml:space="preserve"> </w:t>
       </w:r>
-      <w:r>
-        <w:rPr>
-          <w:rFonts w:ascii="Times New Roman" w:hAnsi="Times New Roman"/>
-          <w:sz w:val="20"/>
-          <w:szCs w:val="20"/>
-        </w:rPr>
-        <w:t xml:space="preserve"> is </w:t>
-      </w:r>
       <w:proofErr w:type="gramStart"/>
       <w:r>
         <w:rPr>
-          <w:rFonts w:ascii="Times New Roman" w:hAnsi="Times New Roman"/>
+          <w:rFonts w:asciiTheme="majorBidi" w:hAnsiTheme="majorBidi" w:cstheme="majorBidi"/>
           <w:sz w:val="20"/>
           <w:szCs w:val="20"/>
         </w:rPr>
@@ -2209,102 +2195,364 @@
       <w:proofErr w:type="gramEnd"/>
       <w:r>
         <w:rPr>
-          <w:rFonts w:ascii="Times New Roman" w:hAnsi="Times New Roman"/>
-          <w:sz w:val="20"/>
-          <w:szCs w:val="20"/>
-        </w:rPr>
-        <w:t xml:space="preserve"> hosted, distributed </w:t>
-      </w:r>
-      <w:hyperlink r:id="rId16" w:tooltip="Continuous integration" w:history="1">
+          <w:rFonts w:asciiTheme="majorBidi" w:hAnsiTheme="majorBidi" w:cstheme="majorBidi"/>
+          <w:sz w:val="20"/>
+          <w:szCs w:val="20"/>
+        </w:rPr>
+        <w:t xml:space="preserve"> </w:t>
+      </w:r>
+      <w:proofErr w:type="spellStart"/>
+      <w:r>
+        <w:rPr>
+          <w:rFonts w:asciiTheme="majorBidi" w:hAnsiTheme="majorBidi" w:cstheme="majorBidi"/>
+          <w:sz w:val="20"/>
+          <w:szCs w:val="20"/>
+        </w:rPr>
+        <w:t>hosted</w:t>
+      </w:r>
+      <w:proofErr w:type="spellEnd"/>
+      <w:r>
+        <w:rPr>
+          <w:rFonts w:asciiTheme="majorBidi" w:hAnsiTheme="majorBidi" w:cstheme="majorBidi"/>
+          <w:sz w:val="20"/>
+          <w:szCs w:val="20"/>
+        </w:rPr>
+        <w:t xml:space="preserve">, </w:t>
+      </w:r>
+      <w:proofErr w:type="spellStart"/>
+      <w:r>
+        <w:rPr>
+          <w:rFonts w:asciiTheme="majorBidi" w:hAnsiTheme="majorBidi" w:cstheme="majorBidi"/>
+          <w:sz w:val="20"/>
+          <w:szCs w:val="20"/>
+        </w:rPr>
+        <w:t>distributed</w:t>
+      </w:r>
+      <w:proofErr w:type="spellEnd"/>
+      <w:r>
+        <w:rPr>
+          <w:rFonts w:asciiTheme="majorBidi" w:hAnsiTheme="majorBidi" w:cstheme="majorBidi"/>
+          <w:sz w:val="20"/>
+          <w:szCs w:val="20"/>
+        </w:rPr>
+        <w:t> </w:t>
+      </w:r>
+      <w:proofErr w:type="spellStart"/>
+      <w:r>
+        <w:fldChar w:fldCharType="begin"/>
+      </w:r>
+      <w:r>
+        <w:instrText>HYPERLINK "https://en.wikipedia.org/wiki/Continuous_integration" \o "Continuous integration"</w:instrText>
+      </w:r>
+      <w:r>
+        <w:fldChar w:fldCharType="separate"/>
+      </w:r>
+      <w:r>
+        <w:rPr>
+          <w:rFonts w:asciiTheme="majorBidi" w:hAnsiTheme="majorBidi" w:cstheme="majorBidi"/>
+          <w:sz w:val="20"/>
+          <w:szCs w:val="20"/>
+        </w:rPr>
+        <w:t>continuous</w:t>
+      </w:r>
+      <w:proofErr w:type="spellEnd"/>
+      <w:r>
+        <w:rPr>
+          <w:rFonts w:asciiTheme="majorBidi" w:hAnsiTheme="majorBidi" w:cstheme="majorBidi"/>
+          <w:sz w:val="20"/>
+          <w:szCs w:val="20"/>
+        </w:rPr>
+        <w:t xml:space="preserve"> </w:t>
+      </w:r>
+      <w:proofErr w:type="spellStart"/>
+      <w:r>
+        <w:rPr>
+          <w:rFonts w:asciiTheme="majorBidi" w:hAnsiTheme="majorBidi" w:cstheme="majorBidi"/>
+          <w:sz w:val="20"/>
+          <w:szCs w:val="20"/>
+        </w:rPr>
+        <w:t>integration</w:t>
+      </w:r>
+      <w:proofErr w:type="spellEnd"/>
+      <w:r>
+        <w:fldChar w:fldCharType="end"/>
+      </w:r>
+      <w:r>
+        <w:rPr>
+          <w:rFonts w:asciiTheme="majorBidi" w:hAnsiTheme="majorBidi" w:cstheme="majorBidi"/>
+          <w:sz w:val="20"/>
+          <w:szCs w:val="20"/>
+        </w:rPr>
+        <w:t xml:space="preserve"> service </w:t>
+      </w:r>
+      <w:proofErr w:type="spellStart"/>
+      <w:r>
+        <w:rPr>
+          <w:rFonts w:asciiTheme="majorBidi" w:hAnsiTheme="majorBidi" w:cstheme="majorBidi"/>
+          <w:sz w:val="20"/>
+          <w:szCs w:val="20"/>
+        </w:rPr>
+        <w:t>used</w:t>
+      </w:r>
+      <w:proofErr w:type="spellEnd"/>
+      <w:r>
+        <w:rPr>
+          <w:rFonts w:asciiTheme="majorBidi" w:hAnsiTheme="majorBidi" w:cstheme="majorBidi"/>
+          <w:sz w:val="20"/>
+          <w:szCs w:val="20"/>
+        </w:rPr>
+        <w:t xml:space="preserve"> to </w:t>
+      </w:r>
+      <w:proofErr w:type="spellStart"/>
+      <w:r>
+        <w:rPr>
+          <w:rFonts w:asciiTheme="majorBidi" w:hAnsiTheme="majorBidi" w:cstheme="majorBidi"/>
+          <w:sz w:val="20"/>
+          <w:szCs w:val="20"/>
+        </w:rPr>
+        <w:t>build</w:t>
+      </w:r>
+      <w:proofErr w:type="spellEnd"/>
+      <w:r>
+        <w:rPr>
+          <w:rFonts w:asciiTheme="majorBidi" w:hAnsiTheme="majorBidi" w:cstheme="majorBidi"/>
+          <w:sz w:val="20"/>
+          <w:szCs w:val="20"/>
+        </w:rPr>
+        <w:t xml:space="preserve"> and test software </w:t>
+      </w:r>
+      <w:proofErr w:type="spellStart"/>
+      <w:r>
+        <w:rPr>
+          <w:rFonts w:asciiTheme="majorBidi" w:hAnsiTheme="majorBidi" w:cstheme="majorBidi"/>
+          <w:sz w:val="20"/>
+          <w:szCs w:val="20"/>
+        </w:rPr>
+        <w:t>projects</w:t>
+      </w:r>
+      <w:proofErr w:type="spellEnd"/>
+      <w:r>
+        <w:rPr>
+          <w:rFonts w:asciiTheme="majorBidi" w:hAnsiTheme="majorBidi" w:cstheme="majorBidi"/>
+          <w:sz w:val="20"/>
+          <w:szCs w:val="20"/>
+        </w:rPr>
+        <w:t xml:space="preserve"> </w:t>
+      </w:r>
+      <w:proofErr w:type="spellStart"/>
+      <w:r>
+        <w:rPr>
+          <w:rFonts w:asciiTheme="majorBidi" w:hAnsiTheme="majorBidi" w:cstheme="majorBidi"/>
+          <w:sz w:val="20"/>
+          <w:szCs w:val="20"/>
+        </w:rPr>
+        <w:t>hosted</w:t>
+      </w:r>
+      <w:proofErr w:type="spellEnd"/>
+      <w:r>
+        <w:rPr>
+          <w:rFonts w:asciiTheme="majorBidi" w:hAnsiTheme="majorBidi" w:cstheme="majorBidi"/>
+          <w:sz w:val="20"/>
+          <w:szCs w:val="20"/>
+        </w:rPr>
+        <w:t xml:space="preserve"> </w:t>
+      </w:r>
+      <w:proofErr w:type="spellStart"/>
+      <w:r>
+        <w:rPr>
+          <w:rFonts w:asciiTheme="majorBidi" w:hAnsiTheme="majorBidi" w:cstheme="majorBidi"/>
+          <w:sz w:val="20"/>
+          <w:szCs w:val="20"/>
+        </w:rPr>
+        <w:t>at</w:t>
+      </w:r>
+      <w:proofErr w:type="spellEnd"/>
+      <w:r>
+        <w:rPr>
+          <w:rFonts w:asciiTheme="majorBidi" w:hAnsiTheme="majorBidi" w:cstheme="majorBidi"/>
+          <w:sz w:val="20"/>
+          <w:szCs w:val="20"/>
+        </w:rPr>
+        <w:t> </w:t>
+      </w:r>
+      <w:proofErr w:type="spellStart"/>
+      <w:r>
+        <w:fldChar w:fldCharType="begin"/>
+      </w:r>
+      <w:r>
+        <w:instrText>HYPERLINK "https://en.wikipedia.org/wiki/GitHub" \o "GitHub"</w:instrText>
+      </w:r>
+      <w:r>
+        <w:fldChar w:fldCharType="separate"/>
+      </w:r>
+      <w:r>
+        <w:rPr>
+          <w:rFonts w:asciiTheme="majorBidi" w:hAnsiTheme="majorBidi" w:cstheme="majorBidi"/>
+          <w:sz w:val="20"/>
+          <w:szCs w:val="20"/>
+        </w:rPr>
+        <w:t>GitHub</w:t>
+      </w:r>
+      <w:proofErr w:type="spellEnd"/>
+      <w:r>
+        <w:fldChar w:fldCharType="end"/>
+      </w:r>
+      <w:r>
+        <w:rPr>
+          <w:rFonts w:asciiTheme="majorBidi" w:hAnsiTheme="majorBidi" w:cstheme="majorBidi"/>
+          <w:sz w:val="20"/>
+          <w:szCs w:val="20"/>
+        </w:rPr>
+        <w:t xml:space="preserve"> </w:t>
+      </w:r>
+      <w:proofErr w:type="spellStart"/>
+      <w:r>
+        <w:rPr>
+          <w:rFonts w:asciiTheme="majorBidi" w:hAnsiTheme="majorBidi" w:cstheme="majorBidi"/>
+          <w:sz w:val="20"/>
+          <w:szCs w:val="20"/>
+        </w:rPr>
+        <w:t>Travis</w:t>
+      </w:r>
+      <w:proofErr w:type="spellEnd"/>
+      <w:r>
+        <w:rPr>
+          <w:rFonts w:asciiTheme="majorBidi" w:hAnsiTheme="majorBidi" w:cstheme="majorBidi"/>
+          <w:sz w:val="20"/>
+          <w:szCs w:val="20"/>
+        </w:rPr>
+        <w:t xml:space="preserve"> CI </w:t>
+      </w:r>
+      <w:proofErr w:type="spellStart"/>
+      <w:r>
+        <w:rPr>
+          <w:rFonts w:asciiTheme="majorBidi" w:hAnsiTheme="majorBidi" w:cstheme="majorBidi"/>
+          <w:sz w:val="20"/>
+          <w:szCs w:val="20"/>
+        </w:rPr>
+        <w:t>is</w:t>
+      </w:r>
+      <w:proofErr w:type="spellEnd"/>
+      <w:r>
+        <w:rPr>
+          <w:rFonts w:asciiTheme="majorBidi" w:hAnsiTheme="majorBidi" w:cstheme="majorBidi"/>
+          <w:sz w:val="20"/>
+          <w:szCs w:val="20"/>
+        </w:rPr>
+        <w:t xml:space="preserve"> </w:t>
+      </w:r>
+      <w:proofErr w:type="spellStart"/>
+      <w:r>
+        <w:rPr>
+          <w:rFonts w:asciiTheme="majorBidi" w:hAnsiTheme="majorBidi" w:cstheme="majorBidi"/>
+          <w:sz w:val="20"/>
+          <w:szCs w:val="20"/>
+        </w:rPr>
+        <w:t>configured</w:t>
+      </w:r>
+      <w:proofErr w:type="spellEnd"/>
+      <w:r>
+        <w:rPr>
+          <w:rFonts w:asciiTheme="majorBidi" w:hAnsiTheme="majorBidi" w:cstheme="majorBidi"/>
+          <w:sz w:val="20"/>
+          <w:szCs w:val="20"/>
+        </w:rPr>
+        <w:t xml:space="preserve"> by </w:t>
+      </w:r>
+      <w:proofErr w:type="spellStart"/>
+      <w:r>
+        <w:rPr>
+          <w:rFonts w:asciiTheme="majorBidi" w:hAnsiTheme="majorBidi" w:cstheme="majorBidi"/>
+          <w:sz w:val="20"/>
+          <w:szCs w:val="20"/>
+        </w:rPr>
+        <w:t>adding</w:t>
+      </w:r>
+      <w:proofErr w:type="spellEnd"/>
+      <w:r>
+        <w:rPr>
+          <w:rFonts w:asciiTheme="majorBidi" w:hAnsiTheme="majorBidi" w:cstheme="majorBidi"/>
+          <w:sz w:val="20"/>
+          <w:szCs w:val="20"/>
+        </w:rPr>
+        <w:t xml:space="preserve"> a file </w:t>
+      </w:r>
+      <w:proofErr w:type="spellStart"/>
+      <w:r>
+        <w:rPr>
+          <w:rFonts w:asciiTheme="majorBidi" w:hAnsiTheme="majorBidi" w:cstheme="majorBidi"/>
+          <w:sz w:val="20"/>
+          <w:szCs w:val="20"/>
+        </w:rPr>
+        <w:t>named</w:t>
+      </w:r>
+      <w:proofErr w:type="spellEnd"/>
+      <w:r>
+        <w:rPr>
+          <w:rFonts w:asciiTheme="majorBidi" w:hAnsiTheme="majorBidi" w:cstheme="majorBidi"/>
+          <w:sz w:val="20"/>
+          <w:szCs w:val="20"/>
+        </w:rPr>
+        <w:t> .</w:t>
+      </w:r>
+      <w:proofErr w:type="spellStart"/>
+      <w:r>
+        <w:rPr>
+          <w:rFonts w:asciiTheme="majorBidi" w:hAnsiTheme="majorBidi" w:cstheme="majorBidi"/>
+          <w:sz w:val="20"/>
+          <w:szCs w:val="20"/>
+        </w:rPr>
+        <w:t>travis.yml</w:t>
+      </w:r>
+      <w:proofErr w:type="spellEnd"/>
+      <w:r>
+        <w:rPr>
+          <w:rFonts w:asciiTheme="majorBidi" w:hAnsiTheme="majorBidi" w:cstheme="majorBidi"/>
+          <w:sz w:val="20"/>
+          <w:szCs w:val="20"/>
+        </w:rPr>
+        <w:t xml:space="preserve">, </w:t>
+      </w:r>
+      <w:proofErr w:type="spellStart"/>
+      <w:r>
+        <w:rPr>
+          <w:rFonts w:asciiTheme="majorBidi" w:hAnsiTheme="majorBidi" w:cstheme="majorBidi"/>
+          <w:sz w:val="20"/>
+          <w:szCs w:val="20"/>
+        </w:rPr>
+        <w:t>which</w:t>
+      </w:r>
+      <w:proofErr w:type="spellEnd"/>
+      <w:r>
+        <w:rPr>
+          <w:rFonts w:asciiTheme="majorBidi" w:hAnsiTheme="majorBidi" w:cstheme="majorBidi"/>
+          <w:sz w:val="20"/>
+          <w:szCs w:val="20"/>
+        </w:rPr>
+        <w:t xml:space="preserve"> </w:t>
+      </w:r>
+      <w:proofErr w:type="spellStart"/>
+      <w:r>
+        <w:rPr>
+          <w:rFonts w:asciiTheme="majorBidi" w:hAnsiTheme="majorBidi" w:cstheme="majorBidi"/>
+          <w:sz w:val="20"/>
+          <w:szCs w:val="20"/>
+        </w:rPr>
+        <w:t>is</w:t>
+      </w:r>
+      <w:proofErr w:type="spellEnd"/>
+      <w:r>
+        <w:rPr>
+          <w:rFonts w:asciiTheme="majorBidi" w:hAnsiTheme="majorBidi" w:cstheme="majorBidi"/>
+          <w:sz w:val="20"/>
+          <w:szCs w:val="20"/>
+        </w:rPr>
+        <w:t xml:space="preserve"> a </w:t>
+      </w:r>
+      <w:hyperlink r:id="rId16" w:tooltip="YAML" w:history="1">
         <w:r>
           <w:rPr>
-            <w:rFonts w:ascii="Times New Roman" w:hAnsi="Times New Roman"/>
-            <w:sz w:val="20"/>
-            <w:szCs w:val="20"/>
-          </w:rPr>
-          <w:t>continuous integration</w:t>
-        </w:r>
-      </w:hyperlink>
-      <w:r>
-        <w:rPr>
-          <w:rFonts w:ascii="Times New Roman" w:hAnsi="Times New Roman"/>
-          <w:sz w:val="20"/>
-          <w:szCs w:val="20"/>
-        </w:rPr>
-        <w:t> service used to build and test software projects hosted at </w:t>
-      </w:r>
-      <w:proofErr w:type="spellStart"/>
-      <w:r>
-        <w:rPr>
-          <w:rFonts w:ascii="Times New Roman" w:hAnsi="Times New Roman"/>
-          <w:sz w:val="20"/>
-          <w:szCs w:val="20"/>
-        </w:rPr>
-        <w:fldChar w:fldCharType="begin"/>
-      </w:r>
-      <w:r>
-        <w:rPr>
-          <w:rFonts w:ascii="Times New Roman" w:hAnsi="Times New Roman"/>
-          <w:sz w:val="20"/>
-          <w:szCs w:val="20"/>
-        </w:rPr>
-        <w:instrText xml:space="preserve"> HYPERLINK "https://en.wikipedia.org/wiki/GitHub" \o "GitHub" </w:instrText>
-      </w:r>
-      <w:r>
-        <w:rPr>
-          <w:rFonts w:ascii="Times New Roman" w:hAnsi="Times New Roman"/>
-          <w:sz w:val="20"/>
-          <w:szCs w:val="20"/>
-        </w:rPr>
-        <w:fldChar w:fldCharType="separate"/>
-      </w:r>
-      <w:r>
-        <w:rPr>
-          <w:rFonts w:ascii="Times New Roman" w:hAnsi="Times New Roman"/>
-          <w:sz w:val="20"/>
-          <w:szCs w:val="20"/>
-        </w:rPr>
-        <w:t>GitHub</w:t>
-      </w:r>
-      <w:proofErr w:type="spellEnd"/>
-      <w:r>
-        <w:rPr>
-          <w:rFonts w:ascii="Times New Roman" w:hAnsi="Times New Roman"/>
-          <w:sz w:val="20"/>
-          <w:szCs w:val="20"/>
-        </w:rPr>
-        <w:fldChar w:fldCharType="end"/>
-      </w:r>
-      <w:r>
-        <w:rPr>
-          <w:rFonts w:ascii="Times New Roman" w:hAnsi="Times New Roman"/>
-          <w:sz w:val="20"/>
-          <w:szCs w:val="20"/>
-        </w:rPr>
-        <w:t xml:space="preserve"> Travis CI is configured by adding a file named .</w:t>
-      </w:r>
-      <w:proofErr w:type="spellStart"/>
-      <w:r>
-        <w:rPr>
-          <w:rFonts w:ascii="Times New Roman" w:hAnsi="Times New Roman"/>
-          <w:sz w:val="20"/>
-          <w:szCs w:val="20"/>
-        </w:rPr>
-        <w:t>travis.yml</w:t>
-      </w:r>
-      <w:proofErr w:type="spellEnd"/>
-      <w:r>
-        <w:rPr>
-          <w:rFonts w:ascii="Times New Roman" w:hAnsi="Times New Roman"/>
-          <w:sz w:val="20"/>
-          <w:szCs w:val="20"/>
-        </w:rPr>
-        <w:t>, which is a </w:t>
-      </w:r>
-      <w:hyperlink r:id="rId17" w:tooltip="YAML" w:history="1">
-        <w:r>
-          <w:rPr>
-            <w:rFonts w:ascii="Times New Roman" w:hAnsi="Times New Roman"/>
+            <w:rFonts w:asciiTheme="majorBidi" w:hAnsiTheme="majorBidi" w:cstheme="majorBidi"/>
             <w:sz w:val="20"/>
             <w:szCs w:val="20"/>
           </w:rPr>
@@ -2313,38 +2561,244 @@
       </w:hyperlink>
       <w:r>
         <w:rPr>
-          <w:rFonts w:ascii="Times New Roman" w:hAnsi="Times New Roman"/>
-          <w:sz w:val="20"/>
-          <w:szCs w:val="20"/>
-        </w:rPr>
-        <w:t> format text file, to the root directory of the repository. This file specifies the programming language used, the desired building and testing environm</w:t>
-      </w:r>
-      <w:r>
-        <w:rPr>
-          <w:rFonts w:ascii="Times New Roman" w:hAnsi="Times New Roman"/>
-        </w:rPr>
-        <w:t>ent</w:t>
-      </w:r>
-      <w:r>
-        <w:rPr>
-          <w:rFonts w:ascii="Times New Roman" w:hAnsi="Times New Roman"/>
-          <w:sz w:val="20"/>
-          <w:szCs w:val="20"/>
-        </w:rPr>
-        <w:t xml:space="preserve">, and various other </w:t>
-      </w:r>
+          <w:rFonts w:asciiTheme="majorBidi" w:hAnsiTheme="majorBidi" w:cstheme="majorBidi"/>
+          <w:sz w:val="20"/>
+          <w:szCs w:val="20"/>
+        </w:rPr>
+        <w:t xml:space="preserve"> format </w:t>
+      </w:r>
+      <w:proofErr w:type="spellStart"/>
+      <w:r>
+        <w:rPr>
+          <w:rFonts w:asciiTheme="majorBidi" w:hAnsiTheme="majorBidi" w:cstheme="majorBidi"/>
+          <w:sz w:val="20"/>
+          <w:szCs w:val="20"/>
+        </w:rPr>
+        <w:t>text</w:t>
+      </w:r>
+      <w:proofErr w:type="spellEnd"/>
+      <w:r>
+        <w:rPr>
+          <w:rFonts w:asciiTheme="majorBidi" w:hAnsiTheme="majorBidi" w:cstheme="majorBidi"/>
+          <w:sz w:val="20"/>
+          <w:szCs w:val="20"/>
+        </w:rPr>
+        <w:t xml:space="preserve"> file, to the </w:t>
+      </w:r>
+      <w:proofErr w:type="spellStart"/>
+      <w:r>
+        <w:rPr>
+          <w:rFonts w:asciiTheme="majorBidi" w:hAnsiTheme="majorBidi" w:cstheme="majorBidi"/>
+          <w:sz w:val="20"/>
+          <w:szCs w:val="20"/>
+        </w:rPr>
+        <w:t>root</w:t>
+      </w:r>
+      <w:proofErr w:type="spellEnd"/>
+      <w:r>
+        <w:rPr>
+          <w:rFonts w:asciiTheme="majorBidi" w:hAnsiTheme="majorBidi" w:cstheme="majorBidi"/>
+          <w:sz w:val="20"/>
+          <w:szCs w:val="20"/>
+        </w:rPr>
+        <w:t xml:space="preserve"> directory of the </w:t>
+      </w:r>
+      <w:proofErr w:type="spellStart"/>
+      <w:r>
+        <w:rPr>
+          <w:rFonts w:asciiTheme="majorBidi" w:hAnsiTheme="majorBidi" w:cstheme="majorBidi"/>
+          <w:sz w:val="20"/>
+          <w:szCs w:val="20"/>
+        </w:rPr>
+        <w:t>repository</w:t>
+      </w:r>
+      <w:proofErr w:type="spellEnd"/>
+      <w:r>
+        <w:rPr>
+          <w:rFonts w:asciiTheme="majorBidi" w:hAnsiTheme="majorBidi" w:cstheme="majorBidi"/>
+          <w:sz w:val="20"/>
+          <w:szCs w:val="20"/>
+        </w:rPr>
+        <w:t xml:space="preserve">. This file </w:t>
+      </w:r>
+      <w:proofErr w:type="spellStart"/>
+      <w:r>
+        <w:rPr>
+          <w:rFonts w:asciiTheme="majorBidi" w:hAnsiTheme="majorBidi" w:cstheme="majorBidi"/>
+          <w:sz w:val="20"/>
+          <w:szCs w:val="20"/>
+        </w:rPr>
+        <w:t>specifies</w:t>
+      </w:r>
+      <w:proofErr w:type="spellEnd"/>
+      <w:r>
+        <w:rPr>
+          <w:rFonts w:asciiTheme="majorBidi" w:hAnsiTheme="majorBidi" w:cstheme="majorBidi"/>
+          <w:sz w:val="20"/>
+          <w:szCs w:val="20"/>
+        </w:rPr>
+        <w:t xml:space="preserve"> the </w:t>
+      </w:r>
+      <w:proofErr w:type="spellStart"/>
+      <w:r>
+        <w:rPr>
+          <w:rFonts w:asciiTheme="majorBidi" w:hAnsiTheme="majorBidi" w:cstheme="majorBidi"/>
+          <w:sz w:val="20"/>
+          <w:szCs w:val="20"/>
+        </w:rPr>
+        <w:t>programming</w:t>
+      </w:r>
+      <w:proofErr w:type="spellEnd"/>
+      <w:r>
+        <w:rPr>
+          <w:rFonts w:asciiTheme="majorBidi" w:hAnsiTheme="majorBidi" w:cstheme="majorBidi"/>
+          <w:sz w:val="20"/>
+          <w:szCs w:val="20"/>
+        </w:rPr>
+        <w:t xml:space="preserve"> </w:t>
+      </w:r>
+      <w:proofErr w:type="spellStart"/>
+      <w:r>
+        <w:rPr>
+          <w:rFonts w:asciiTheme="majorBidi" w:hAnsiTheme="majorBidi" w:cstheme="majorBidi"/>
+          <w:sz w:val="20"/>
+          <w:szCs w:val="20"/>
+        </w:rPr>
+        <w:t>language</w:t>
+      </w:r>
+      <w:proofErr w:type="spellEnd"/>
+      <w:r>
+        <w:rPr>
+          <w:rFonts w:asciiTheme="majorBidi" w:hAnsiTheme="majorBidi" w:cstheme="majorBidi"/>
+          <w:sz w:val="20"/>
+          <w:szCs w:val="20"/>
+        </w:rPr>
+        <w:t xml:space="preserve"> </w:t>
+      </w:r>
+      <w:proofErr w:type="spellStart"/>
+      <w:r>
+        <w:rPr>
+          <w:rFonts w:asciiTheme="majorBidi" w:hAnsiTheme="majorBidi" w:cstheme="majorBidi"/>
+          <w:sz w:val="20"/>
+          <w:szCs w:val="20"/>
+        </w:rPr>
+        <w:t>used</w:t>
+      </w:r>
+      <w:proofErr w:type="spellEnd"/>
+      <w:r>
+        <w:rPr>
+          <w:rFonts w:asciiTheme="majorBidi" w:hAnsiTheme="majorBidi" w:cstheme="majorBidi"/>
+          <w:sz w:val="20"/>
+          <w:szCs w:val="20"/>
+        </w:rPr>
+        <w:t xml:space="preserve">, the </w:t>
+      </w:r>
+      <w:proofErr w:type="spellStart"/>
+      <w:r>
+        <w:rPr>
+          <w:rFonts w:asciiTheme="majorBidi" w:hAnsiTheme="majorBidi" w:cstheme="majorBidi"/>
+          <w:sz w:val="20"/>
+          <w:szCs w:val="20"/>
+        </w:rPr>
+        <w:t>desired</w:t>
+      </w:r>
+      <w:proofErr w:type="spellEnd"/>
+      <w:r>
+        <w:rPr>
+          <w:rFonts w:asciiTheme="majorBidi" w:hAnsiTheme="majorBidi" w:cstheme="majorBidi"/>
+          <w:sz w:val="20"/>
+          <w:szCs w:val="20"/>
+        </w:rPr>
+        <w:t xml:space="preserve"> building and </w:t>
+      </w:r>
+      <w:proofErr w:type="spellStart"/>
+      <w:r>
+        <w:rPr>
+          <w:rFonts w:asciiTheme="majorBidi" w:hAnsiTheme="majorBidi" w:cstheme="majorBidi"/>
+          <w:sz w:val="20"/>
+          <w:szCs w:val="20"/>
+        </w:rPr>
+        <w:t>testing</w:t>
+      </w:r>
+      <w:proofErr w:type="spellEnd"/>
+      <w:r>
+        <w:rPr>
+          <w:rFonts w:asciiTheme="majorBidi" w:hAnsiTheme="majorBidi" w:cstheme="majorBidi"/>
+          <w:sz w:val="20"/>
+          <w:szCs w:val="20"/>
+        </w:rPr>
+        <w:t xml:space="preserve"> </w:t>
+      </w:r>
+      <w:proofErr w:type="spellStart"/>
+      <w:r>
+        <w:rPr>
+          <w:rFonts w:asciiTheme="majorBidi" w:hAnsiTheme="majorBidi" w:cstheme="majorBidi"/>
+          <w:sz w:val="20"/>
+          <w:szCs w:val="20"/>
+        </w:rPr>
+        <w:t>environment</w:t>
+      </w:r>
+      <w:proofErr w:type="spellEnd"/>
+      <w:r>
+        <w:rPr>
+          <w:rFonts w:asciiTheme="majorBidi" w:hAnsiTheme="majorBidi" w:cstheme="majorBidi"/>
+          <w:sz w:val="20"/>
+          <w:szCs w:val="20"/>
+        </w:rPr>
+        <w:t xml:space="preserve">, and </w:t>
+      </w:r>
+      <w:proofErr w:type="spellStart"/>
+      <w:r>
+        <w:rPr>
+          <w:rFonts w:asciiTheme="majorBidi" w:hAnsiTheme="majorBidi" w:cstheme="majorBidi"/>
+          <w:sz w:val="20"/>
+          <w:szCs w:val="20"/>
+        </w:rPr>
+        <w:t>various</w:t>
+      </w:r>
+      <w:proofErr w:type="spellEnd"/>
+      <w:r>
+        <w:rPr>
+          <w:rFonts w:asciiTheme="majorBidi" w:hAnsiTheme="majorBidi" w:cstheme="majorBidi"/>
+          <w:sz w:val="20"/>
+          <w:szCs w:val="20"/>
+        </w:rPr>
+        <w:t xml:space="preserve"> </w:t>
+      </w:r>
+      <w:proofErr w:type="spellStart"/>
+      <w:r>
+        <w:rPr>
+          <w:rFonts w:asciiTheme="majorBidi" w:hAnsiTheme="majorBidi" w:cstheme="majorBidi"/>
+          <w:sz w:val="20"/>
+          <w:szCs w:val="20"/>
+        </w:rPr>
+        <w:t>other</w:t>
+      </w:r>
+      <w:proofErr w:type="spellEnd"/>
+      <w:r>
+        <w:rPr>
+          <w:rFonts w:asciiTheme="majorBidi" w:hAnsiTheme="majorBidi" w:cstheme="majorBidi"/>
+          <w:sz w:val="20"/>
+          <w:szCs w:val="20"/>
+        </w:rPr>
+        <w:t xml:space="preserve"> </w:t>
+      </w:r>
+      <w:proofErr w:type="spellStart"/>
       <w:proofErr w:type="gramStart"/>
       <w:r>
         <w:rPr>
-          <w:rFonts w:ascii="Times New Roman" w:hAnsi="Times New Roman"/>
+          <w:rFonts w:asciiTheme="majorBidi" w:hAnsiTheme="majorBidi" w:cstheme="majorBidi"/>
           <w:sz w:val="20"/>
           <w:szCs w:val="20"/>
         </w:rPr>
         <w:t>parameters</w:t>
       </w:r>
-      <w:r>
-        <w:rPr>
-          <w:rFonts w:ascii="Times New Roman" w:hAnsi="Times New Roman"/>
+      <w:proofErr w:type="spellEnd"/>
+      <w:r>
+        <w:rPr>
+          <w:rFonts w:asciiTheme="majorBidi" w:hAnsiTheme="majorBidi" w:cstheme="majorBidi"/>
+          <w:sz w:val="20"/>
+          <w:szCs w:val="20"/>
           <w:vertAlign w:val="superscript"/>
         </w:rPr>
         <w:t>[</w:t>
@@ -2352,14 +2806,16 @@
       <w:proofErr w:type="gramEnd"/>
       <w:r>
         <w:rPr>
-          <w:rFonts w:ascii="Times New Roman" w:hAnsi="Times New Roman"/>
+          <w:rFonts w:asciiTheme="majorBidi" w:hAnsiTheme="majorBidi" w:cstheme="majorBidi"/>
+          <w:sz w:val="20"/>
+          <w:szCs w:val="20"/>
           <w:vertAlign w:val="superscript"/>
         </w:rPr>
         <w:t>4]</w:t>
       </w:r>
       <w:r>
         <w:rPr>
-          <w:rFonts w:ascii="Times New Roman" w:hAnsi="Times New Roman"/>
+          <w:rFonts w:asciiTheme="majorBidi" w:hAnsiTheme="majorBidi" w:cstheme="majorBidi"/>
           <w:sz w:val="20"/>
           <w:szCs w:val="20"/>
         </w:rPr>
@@ -2373,283 +2829,86 @@
           <w:ilvl w:val="0"/>
           <w:numId w:val="36"/>
         </w:numPr>
-      </w:pPr>
-      <w:proofErr w:type="spellStart"/>
-      <w:r>
-        <w:rPr>
+        <w:rPr>
+          <w:rFonts w:asciiTheme="majorBidi" w:hAnsiTheme="majorBidi" w:cstheme="majorBidi"/>
+          <w:sz w:val="20"/>
+          <w:szCs w:val="20"/>
+        </w:rPr>
+      </w:pPr>
+      <w:proofErr w:type="spellStart"/>
+      <w:r>
+        <w:rPr>
+          <w:rFonts w:asciiTheme="majorBidi" w:hAnsiTheme="majorBidi" w:cstheme="majorBidi"/>
           <w:b/>
           <w:bCs/>
+          <w:sz w:val="20"/>
+          <w:szCs w:val="20"/>
         </w:rPr>
         <w:t>Firebase</w:t>
       </w:r>
       <w:proofErr w:type="spellEnd"/>
       <w:r>
         <w:rPr>
+          <w:rFonts w:asciiTheme="majorBidi" w:hAnsiTheme="majorBidi" w:cstheme="majorBidi"/>
           <w:b/>
           <w:bCs/>
+          <w:sz w:val="20"/>
+          <w:szCs w:val="20"/>
         </w:rPr>
         <w:t xml:space="preserve"> -</w:t>
       </w:r>
       <w:r>
         <w:rPr>
+          <w:rFonts w:asciiTheme="majorBidi" w:hAnsiTheme="majorBidi" w:cstheme="majorBidi"/>
           <w:b/>
           <w:bCs/>
+          <w:sz w:val="20"/>
+          <w:szCs w:val="20"/>
         </w:rPr>
         <w:t xml:space="preserve"> </w:t>
       </w:r>
-      <w:proofErr w:type="spellStart"/>
-      <w:r>
-        <w:rPr>
-          <w:rFonts w:ascii="Times New Roman" w:eastAsia="Times New Roman" w:hAnsi="Times New Roman"/>
+      <w:r>
+        <w:rPr>
+          <w:rFonts w:asciiTheme="majorBidi" w:eastAsia="Times New Roman" w:hAnsiTheme="majorBidi" w:cstheme="majorBidi"/>
           <w:sz w:val="20"/>
           <w:szCs w:val="20"/>
           <w:lang w:val="en-US"/>
         </w:rPr>
-        <w:t>Firebase</w:t>
-      </w:r>
-      <w:proofErr w:type="spellEnd"/>
-      <w:r>
-        <w:rPr>
-          <w:rFonts w:ascii="Times New Roman" w:eastAsia="Times New Roman" w:hAnsi="Times New Roman"/>
+        <w:t xml:space="preserve">Firebase provides a </w:t>
+      </w:r>
+      <w:proofErr w:type="spellStart"/>
+      <w:r>
+        <w:rPr>
+          <w:rFonts w:asciiTheme="majorBidi" w:eastAsia="Times New Roman" w:hAnsiTheme="majorBidi" w:cstheme="majorBidi"/>
           <w:sz w:val="20"/>
           <w:szCs w:val="20"/>
           <w:lang w:val="en-US"/>
         </w:rPr>
-        <w:t xml:space="preserve"> </w:t>
-      </w:r>
-      <w:proofErr w:type="spellStart"/>
-      <w:r>
-        <w:rPr>
-          <w:rFonts w:ascii="Times New Roman" w:eastAsia="Times New Roman" w:hAnsi="Times New Roman"/>
+        <w:t>realtime</w:t>
+      </w:r>
+      <w:proofErr w:type="spellEnd"/>
+      <w:r>
+        <w:rPr>
+          <w:rFonts w:asciiTheme="majorBidi" w:eastAsia="Times New Roman" w:hAnsiTheme="majorBidi" w:cstheme="majorBidi"/>
           <w:sz w:val="20"/>
           <w:szCs w:val="20"/>
           <w:lang w:val="en-US"/>
         </w:rPr>
-        <w:t>provides</w:t>
-      </w:r>
-      <w:proofErr w:type="spellEnd"/>
-      <w:r>
-        <w:rPr>
-          <w:rFonts w:ascii="Times New Roman" w:eastAsia="Times New Roman" w:hAnsi="Times New Roman"/>
+        <w:t xml:space="preserve"> database and backend as a service. The service provides application developers an API that allows application data to be synchronized across clients and stored on Firebase's </w:t>
+      </w:r>
+      <w:proofErr w:type="gramStart"/>
+      <w:r>
+        <w:rPr>
+          <w:rFonts w:asciiTheme="majorBidi" w:eastAsia="Times New Roman" w:hAnsiTheme="majorBidi" w:cstheme="majorBidi"/>
           <w:sz w:val="20"/>
           <w:szCs w:val="20"/>
           <w:lang w:val="en-US"/>
         </w:rPr>
-        <w:t xml:space="preserve"> a </w:t>
-      </w:r>
-      <w:proofErr w:type="spellStart"/>
-      <w:r>
-        <w:rPr>
-          <w:rFonts w:ascii="Times New Roman" w:eastAsia="Times New Roman" w:hAnsi="Times New Roman"/>
-          <w:sz w:val="20"/>
-          <w:szCs w:val="20"/>
-          <w:lang w:val="en-US"/>
-        </w:rPr>
-        <w:t>realtime</w:t>
-      </w:r>
-      <w:proofErr w:type="spellEnd"/>
-      <w:r>
-        <w:rPr>
-          <w:rFonts w:ascii="Times New Roman" w:eastAsia="Times New Roman" w:hAnsi="Times New Roman"/>
-          <w:sz w:val="20"/>
-          <w:szCs w:val="20"/>
-          <w:lang w:val="en-US"/>
-        </w:rPr>
-        <w:t xml:space="preserve"> </w:t>
-      </w:r>
-      <w:proofErr w:type="spellStart"/>
-      <w:r>
-        <w:rPr>
-          <w:rFonts w:ascii="Times New Roman" w:eastAsia="Times New Roman" w:hAnsi="Times New Roman"/>
-          <w:sz w:val="20"/>
-          <w:szCs w:val="20"/>
-          <w:lang w:val="en-US"/>
-        </w:rPr>
-        <w:t>database</w:t>
-      </w:r>
-      <w:proofErr w:type="spellEnd"/>
-      <w:r>
-        <w:rPr>
-          <w:rFonts w:ascii="Times New Roman" w:eastAsia="Times New Roman" w:hAnsi="Times New Roman"/>
-          <w:sz w:val="20"/>
-          <w:szCs w:val="20"/>
-          <w:lang w:val="en-US"/>
-        </w:rPr>
-        <w:t xml:space="preserve"> and </w:t>
-      </w:r>
-      <w:proofErr w:type="spellStart"/>
-      <w:r>
-        <w:rPr>
-          <w:rFonts w:ascii="Times New Roman" w:eastAsia="Times New Roman" w:hAnsi="Times New Roman"/>
-          <w:sz w:val="20"/>
-          <w:szCs w:val="20"/>
-          <w:lang w:val="en-US"/>
-        </w:rPr>
-        <w:t>backend</w:t>
-      </w:r>
-      <w:proofErr w:type="spellEnd"/>
-      <w:r>
-        <w:rPr>
-          <w:rFonts w:ascii="Times New Roman" w:eastAsia="Times New Roman" w:hAnsi="Times New Roman"/>
-          <w:sz w:val="20"/>
-          <w:szCs w:val="20"/>
-          <w:lang w:val="en-US"/>
-        </w:rPr>
-        <w:t xml:space="preserve"> as a service. The service </w:t>
-      </w:r>
-      <w:proofErr w:type="spellStart"/>
-      <w:r>
-        <w:rPr>
-          <w:rFonts w:ascii="Times New Roman" w:eastAsia="Times New Roman" w:hAnsi="Times New Roman"/>
-          <w:sz w:val="20"/>
-          <w:szCs w:val="20"/>
-          <w:lang w:val="en-US"/>
-        </w:rPr>
-        <w:t>provides</w:t>
-      </w:r>
-      <w:proofErr w:type="spellEnd"/>
-      <w:r>
-        <w:rPr>
-          <w:rFonts w:ascii="Times New Roman" w:eastAsia="Times New Roman" w:hAnsi="Times New Roman"/>
-          <w:sz w:val="20"/>
-          <w:szCs w:val="20"/>
-          <w:lang w:val="en-US"/>
-        </w:rPr>
-        <w:t xml:space="preserve"> application </w:t>
-      </w:r>
-      <w:proofErr w:type="spellStart"/>
-      <w:r>
-        <w:rPr>
-          <w:rFonts w:ascii="Times New Roman" w:eastAsia="Times New Roman" w:hAnsi="Times New Roman"/>
-          <w:sz w:val="20"/>
-          <w:szCs w:val="20"/>
-          <w:lang w:val="en-US"/>
-        </w:rPr>
-        <w:t>developers</w:t>
-      </w:r>
-      <w:proofErr w:type="spellEnd"/>
-      <w:r>
-        <w:rPr>
-          <w:rFonts w:ascii="Times New Roman" w:eastAsia="Times New Roman" w:hAnsi="Times New Roman"/>
-          <w:sz w:val="20"/>
-          <w:szCs w:val="20"/>
-          <w:lang w:val="en-US"/>
-        </w:rPr>
-        <w:t xml:space="preserve"> an API </w:t>
-      </w:r>
-      <w:proofErr w:type="spellStart"/>
-      <w:r>
-        <w:rPr>
-          <w:rFonts w:ascii="Times New Roman" w:eastAsia="Times New Roman" w:hAnsi="Times New Roman"/>
-          <w:sz w:val="20"/>
-          <w:szCs w:val="20"/>
-          <w:lang w:val="en-US"/>
-        </w:rPr>
-        <w:t>that</w:t>
-      </w:r>
-      <w:proofErr w:type="spellEnd"/>
-      <w:r>
-        <w:rPr>
-          <w:rFonts w:ascii="Times New Roman" w:eastAsia="Times New Roman" w:hAnsi="Times New Roman"/>
-          <w:sz w:val="20"/>
-          <w:szCs w:val="20"/>
-          <w:lang w:val="en-US"/>
-        </w:rPr>
-        <w:t xml:space="preserve"> </w:t>
-      </w:r>
-      <w:proofErr w:type="spellStart"/>
-      <w:r>
-        <w:rPr>
-          <w:rFonts w:ascii="Times New Roman" w:eastAsia="Times New Roman" w:hAnsi="Times New Roman"/>
-          <w:sz w:val="20"/>
-          <w:szCs w:val="20"/>
-          <w:lang w:val="en-US"/>
-        </w:rPr>
-        <w:t>allows</w:t>
-      </w:r>
-      <w:proofErr w:type="spellEnd"/>
-      <w:r>
-        <w:rPr>
-          <w:rFonts w:ascii="Times New Roman" w:eastAsia="Times New Roman" w:hAnsi="Times New Roman"/>
-          <w:sz w:val="20"/>
-          <w:szCs w:val="20"/>
-          <w:lang w:val="en-US"/>
-        </w:rPr>
-        <w:t xml:space="preserve"> application data to </w:t>
-      </w:r>
-      <w:proofErr w:type="spellStart"/>
-      <w:r>
-        <w:rPr>
-          <w:rFonts w:ascii="Times New Roman" w:eastAsia="Times New Roman" w:hAnsi="Times New Roman"/>
-          <w:sz w:val="20"/>
-          <w:szCs w:val="20"/>
-          <w:lang w:val="en-US"/>
-        </w:rPr>
-        <w:t>be</w:t>
-      </w:r>
-      <w:proofErr w:type="spellEnd"/>
-      <w:r>
-        <w:rPr>
-          <w:rFonts w:ascii="Times New Roman" w:eastAsia="Times New Roman" w:hAnsi="Times New Roman"/>
-          <w:sz w:val="20"/>
-          <w:szCs w:val="20"/>
-          <w:lang w:val="en-US"/>
-        </w:rPr>
-        <w:t xml:space="preserve"> </w:t>
-      </w:r>
-      <w:proofErr w:type="spellStart"/>
-      <w:r>
-        <w:rPr>
-          <w:rFonts w:ascii="Times New Roman" w:eastAsia="Times New Roman" w:hAnsi="Times New Roman"/>
-          <w:sz w:val="20"/>
-          <w:szCs w:val="20"/>
-          <w:lang w:val="en-US"/>
-        </w:rPr>
-        <w:t>synchronized</w:t>
-      </w:r>
-      <w:proofErr w:type="spellEnd"/>
-      <w:r>
-        <w:rPr>
-          <w:rFonts w:ascii="Times New Roman" w:eastAsia="Times New Roman" w:hAnsi="Times New Roman"/>
-          <w:sz w:val="20"/>
-          <w:szCs w:val="20"/>
-          <w:lang w:val="en-US"/>
-        </w:rPr>
-        <w:t xml:space="preserve"> </w:t>
-      </w:r>
-      <w:proofErr w:type="spellStart"/>
-      <w:r>
-        <w:rPr>
-          <w:rFonts w:ascii="Times New Roman" w:eastAsia="Times New Roman" w:hAnsi="Times New Roman"/>
-          <w:sz w:val="20"/>
-          <w:szCs w:val="20"/>
-          <w:lang w:val="en-US"/>
-        </w:rPr>
-        <w:t>across</w:t>
-      </w:r>
-      <w:proofErr w:type="spellEnd"/>
-      <w:r>
-        <w:rPr>
-          <w:rFonts w:ascii="Times New Roman" w:eastAsia="Times New Roman" w:hAnsi="Times New Roman"/>
-          <w:sz w:val="20"/>
-          <w:szCs w:val="20"/>
-          <w:lang w:val="en-US"/>
-        </w:rPr>
-        <w:t xml:space="preserve"> clients and stored on Firebase's </w:t>
-      </w:r>
-      <w:proofErr w:type="gramStart"/>
-      <w:r>
-        <w:rPr>
-          <w:rFonts w:ascii="Times New Roman" w:eastAsia="Times New Roman" w:hAnsi="Times New Roman"/>
-          <w:sz w:val="20"/>
-          <w:szCs w:val="20"/>
-          <w:lang w:val="en-US"/>
-        </w:rPr>
         <w:t>cloud</w:t>
       </w:r>
       <w:r>
         <w:rPr>
-          <w:rFonts w:ascii="Times New Roman" w:eastAsia="Times New Roman" w:hAnsi="Times New Roman"/>
+          <w:rFonts w:asciiTheme="majorBidi" w:eastAsia="Times New Roman" w:hAnsiTheme="majorBidi" w:cstheme="majorBidi"/>
           <w:sz w:val="20"/>
           <w:szCs w:val="20"/>
           <w:vertAlign w:val="superscript"/>
@@ -2660,7 +2919,7 @@
       <w:proofErr w:type="gramEnd"/>
       <w:r>
         <w:rPr>
-          <w:rFonts w:ascii="Times New Roman" w:eastAsia="Times New Roman" w:hAnsi="Times New Roman"/>
+          <w:rFonts w:asciiTheme="majorBidi" w:eastAsia="Times New Roman" w:hAnsiTheme="majorBidi" w:cstheme="majorBidi"/>
           <w:sz w:val="20"/>
           <w:szCs w:val="20"/>
           <w:vertAlign w:val="superscript"/>
@@ -2670,7 +2929,7 @@
       </w:r>
       <w:r>
         <w:rPr>
-          <w:rFonts w:ascii="Times New Roman" w:eastAsia="Times New Roman" w:hAnsi="Times New Roman"/>
+          <w:rFonts w:asciiTheme="majorBidi" w:eastAsia="Times New Roman" w:hAnsiTheme="majorBidi" w:cstheme="majorBidi"/>
           <w:sz w:val="20"/>
           <w:szCs w:val="20"/>
           <w:lang w:val="en-US"/>
@@ -2681,24 +2940,627 @@
     <w:p>
       <w:pPr>
         <w:pStyle w:val="Heading2"/>
-      </w:pPr>
-      <w:r>
+        <w:rPr>
+          <w:rFonts w:asciiTheme="majorBidi" w:hAnsiTheme="majorBidi" w:cstheme="majorBidi"/>
+        </w:rPr>
+      </w:pPr>
+      <w:r>
+        <w:rPr>
+          <w:rFonts w:asciiTheme="majorBidi" w:hAnsiTheme="majorBidi" w:cstheme="majorBidi"/>
+        </w:rPr>
         <w:t xml:space="preserve">Implementation </w:t>
       </w:r>
     </w:p>
+    <w:p>
+      <w:pPr>
+        <w:rPr>
+          <w:rFonts w:asciiTheme="majorBidi" w:hAnsiTheme="majorBidi" w:cstheme="majorBidi"/>
+        </w:rPr>
+      </w:pPr>
+    </w:p>
+    <w:p>
+      <w:pPr>
+        <w:rPr>
+          <w:rFonts w:asciiTheme="majorBidi" w:hAnsiTheme="majorBidi" w:cstheme="majorBidi"/>
+        </w:rPr>
+      </w:pPr>
+      <w:r>
+        <w:rPr>
+          <w:rFonts w:asciiTheme="majorBidi" w:hAnsiTheme="majorBidi" w:cstheme="majorBidi"/>
+        </w:rPr>
+        <w:t>The following tools have been used for the Implementation Process namely:</w:t>
+      </w:r>
+    </w:p>
+    <w:p>
+      <w:pPr>
+        <w:numPr>
+          <w:ilvl w:val="0"/>
+          <w:numId w:val="24"/>
+        </w:numPr>
+        <w:rPr>
+          <w:rFonts w:asciiTheme="majorBidi" w:hAnsiTheme="majorBidi" w:cstheme="majorBidi"/>
+        </w:rPr>
+      </w:pPr>
+      <w:r>
+        <w:rPr>
+          <w:rFonts w:asciiTheme="majorBidi" w:hAnsiTheme="majorBidi" w:cstheme="majorBidi"/>
+        </w:rPr>
+        <w:lastRenderedPageBreak/>
+        <w:t>GIT for the version management.</w:t>
+      </w:r>
+    </w:p>
+    <w:p>
+      <w:pPr>
+        <w:numPr>
+          <w:ilvl w:val="0"/>
+          <w:numId w:val="24"/>
+        </w:numPr>
+        <w:rPr>
+          <w:rFonts w:asciiTheme="majorBidi" w:hAnsiTheme="majorBidi" w:cstheme="majorBidi"/>
+        </w:rPr>
+      </w:pPr>
+      <w:r>
+        <w:rPr>
+          <w:rFonts w:asciiTheme="majorBidi" w:hAnsiTheme="majorBidi" w:cstheme="majorBidi"/>
+        </w:rPr>
+        <w:t>WEBPACK as a build system for managing our modules for the JavaScript application.</w:t>
+      </w:r>
+    </w:p>
+    <w:p>
+      <w:pPr>
+        <w:numPr>
+          <w:ilvl w:val="0"/>
+          <w:numId w:val="24"/>
+        </w:numPr>
+        <w:rPr>
+          <w:rFonts w:asciiTheme="majorBidi" w:hAnsiTheme="majorBidi" w:cstheme="majorBidi"/>
+        </w:rPr>
+      </w:pPr>
+      <w:r>
+        <w:rPr>
+          <w:rFonts w:asciiTheme="majorBidi" w:hAnsiTheme="majorBidi" w:cstheme="majorBidi"/>
+        </w:rPr>
+        <w:t>NPM for installation and managing module dependencies.</w:t>
+      </w:r>
+    </w:p>
+    <w:p>
+      <w:pPr>
+        <w:numPr>
+          <w:ilvl w:val="0"/>
+          <w:numId w:val="24"/>
+        </w:numPr>
+        <w:rPr>
+          <w:rFonts w:asciiTheme="majorBidi" w:hAnsiTheme="majorBidi" w:cstheme="majorBidi"/>
+        </w:rPr>
+      </w:pPr>
+      <w:r>
+        <w:rPr>
+          <w:rFonts w:asciiTheme="majorBidi" w:hAnsiTheme="majorBidi" w:cstheme="majorBidi"/>
+        </w:rPr>
+        <w:t>GITHUB for repository sharing and other features like collaboration, issue tracking… etc.</w:t>
+      </w:r>
+    </w:p>
+    <w:p>
+      <w:pPr>
+        <w:numPr>
+          <w:ilvl w:val="0"/>
+          <w:numId w:val="24"/>
+        </w:numPr>
+        <w:rPr>
+          <w:rFonts w:asciiTheme="majorBidi" w:hAnsiTheme="majorBidi" w:cstheme="majorBidi"/>
+        </w:rPr>
+      </w:pPr>
+      <w:r>
+        <w:rPr>
+          <w:rFonts w:asciiTheme="majorBidi" w:hAnsiTheme="majorBidi" w:cstheme="majorBidi"/>
+        </w:rPr>
+        <w:t>FIREBASE for data storage.</w:t>
+      </w:r>
+    </w:p>
+    <w:p>
+      <w:pPr>
+        <w:numPr>
+          <w:ilvl w:val="0"/>
+          <w:numId w:val="24"/>
+        </w:numPr>
+        <w:rPr>
+          <w:rFonts w:asciiTheme="majorBidi" w:hAnsiTheme="majorBidi" w:cstheme="majorBidi"/>
+        </w:rPr>
+      </w:pPr>
+      <w:r>
+        <w:rPr>
+          <w:rFonts w:asciiTheme="majorBidi" w:hAnsiTheme="majorBidi" w:cstheme="majorBidi"/>
+        </w:rPr>
+        <w:t>TRAVIS CI for continuous builds and integration testing.</w:t>
+      </w:r>
+    </w:p>
+    <w:p>
+      <w:pPr>
+        <w:rPr>
+          <w:rFonts w:asciiTheme="majorBidi" w:hAnsiTheme="majorBidi" w:cstheme="majorBidi"/>
+        </w:rPr>
+      </w:pPr>
+      <w:r>
+        <w:rPr>
+          <w:rFonts w:asciiTheme="majorBidi" w:hAnsiTheme="majorBidi" w:cstheme="majorBidi"/>
+        </w:rPr>
+        <w:t>Our implementation process follows the key concepts such as understandability, reusability and efficiency.</w:t>
+      </w:r>
+    </w:p>
+    <w:p>
+      <w:pPr>
+        <w:pStyle w:val="Heading3"/>
+        <w:rPr>
+          <w:rFonts w:asciiTheme="majorBidi" w:hAnsiTheme="majorBidi" w:cstheme="majorBidi"/>
+        </w:rPr>
+      </w:pPr>
+      <w:r>
+        <w:rPr>
+          <w:rFonts w:asciiTheme="majorBidi" w:hAnsiTheme="majorBidi" w:cstheme="majorBidi"/>
+        </w:rPr>
+        <w:t>Understandability</w:t>
+      </w:r>
+    </w:p>
+    <w:p>
+      <w:pPr>
+        <w:rPr>
+          <w:rFonts w:asciiTheme="majorBidi" w:hAnsiTheme="majorBidi" w:cstheme="majorBidi"/>
+        </w:rPr>
+      </w:pPr>
+      <w:r>
+        <w:rPr>
+          <w:rFonts w:asciiTheme="majorBidi" w:hAnsiTheme="majorBidi" w:cstheme="majorBidi"/>
+        </w:rPr>
+        <w:t>The following lists the principles of coding that are used in our application.</w:t>
+      </w:r>
+    </w:p>
+    <w:p>
+      <w:pPr>
+        <w:pStyle w:val="Heading5"/>
+        <w:rPr>
+          <w:rFonts w:asciiTheme="majorBidi" w:hAnsiTheme="majorBidi" w:cstheme="majorBidi"/>
+          <w:sz w:val="20"/>
+          <w:szCs w:val="20"/>
+        </w:rPr>
+      </w:pPr>
+      <w:r>
+        <w:rPr>
+          <w:rFonts w:asciiTheme="majorBidi" w:hAnsiTheme="majorBidi" w:cstheme="majorBidi"/>
+          <w:b/>
+          <w:sz w:val="20"/>
+          <w:szCs w:val="20"/>
+        </w:rPr>
+        <w:t>Variable Naming Style</w:t>
+      </w:r>
+      <w:r>
+        <w:rPr>
+          <w:rFonts w:asciiTheme="majorBidi" w:hAnsiTheme="majorBidi" w:cstheme="majorBidi"/>
+          <w:sz w:val="20"/>
+          <w:szCs w:val="20"/>
+        </w:rPr>
+        <w:t xml:space="preserve">: The </w:t>
+      </w:r>
+      <w:proofErr w:type="spellStart"/>
+      <w:r>
+        <w:rPr>
+          <w:rFonts w:asciiTheme="majorBidi" w:hAnsiTheme="majorBidi" w:cstheme="majorBidi"/>
+          <w:sz w:val="20"/>
+          <w:szCs w:val="20"/>
+        </w:rPr>
+        <w:t>camelcase</w:t>
+      </w:r>
+      <w:proofErr w:type="spellEnd"/>
+      <w:r>
+        <w:rPr>
+          <w:rFonts w:asciiTheme="majorBidi" w:hAnsiTheme="majorBidi" w:cstheme="majorBidi"/>
+          <w:sz w:val="20"/>
+          <w:szCs w:val="20"/>
+        </w:rPr>
+        <w:t xml:space="preserve"> style has been used whenever a variable needed to be declared, that is the first letter of the word is always in lower case and then any additional words would be chained to the previous word with a capital letter.</w:t>
+      </w:r>
+    </w:p>
+    <w:p>
+      <w:pPr>
+        <w:ind w:left="1670" w:firstLine="148"/>
+        <w:rPr>
+          <w:rFonts w:asciiTheme="majorBidi" w:hAnsiTheme="majorBidi" w:cstheme="majorBidi"/>
+        </w:rPr>
+      </w:pPr>
+      <w:r>
+        <w:rPr>
+          <w:rFonts w:asciiTheme="majorBidi" w:hAnsiTheme="majorBidi" w:cstheme="majorBidi"/>
+        </w:rPr>
+        <w:t xml:space="preserve"> Example: </w:t>
+      </w:r>
+      <w:proofErr w:type="spellStart"/>
+      <w:r>
+        <w:rPr>
+          <w:rFonts w:asciiTheme="majorBidi" w:hAnsiTheme="majorBidi" w:cstheme="majorBidi"/>
+        </w:rPr>
+        <w:t>var</w:t>
+      </w:r>
+      <w:proofErr w:type="spellEnd"/>
+      <w:r>
+        <w:rPr>
+          <w:rFonts w:asciiTheme="majorBidi" w:hAnsiTheme="majorBidi" w:cstheme="majorBidi"/>
+        </w:rPr>
+        <w:t xml:space="preserve"> </w:t>
+      </w:r>
+      <w:proofErr w:type="spellStart"/>
+      <w:r>
+        <w:rPr>
+          <w:rFonts w:asciiTheme="majorBidi" w:hAnsiTheme="majorBidi" w:cstheme="majorBidi"/>
+        </w:rPr>
+        <w:t>adPage</w:t>
+      </w:r>
+      <w:proofErr w:type="spellEnd"/>
+      <w:r>
+        <w:rPr>
+          <w:rFonts w:asciiTheme="majorBidi" w:hAnsiTheme="majorBidi" w:cstheme="majorBidi"/>
+        </w:rPr>
+        <w:t xml:space="preserve"> = { }</w:t>
+      </w:r>
+    </w:p>
+    <w:p>
+      <w:pPr>
+        <w:pStyle w:val="Heading5"/>
+        <w:rPr>
+          <w:rFonts w:asciiTheme="majorBidi" w:hAnsiTheme="majorBidi" w:cstheme="majorBidi"/>
+          <w:sz w:val="20"/>
+          <w:szCs w:val="20"/>
+        </w:rPr>
+      </w:pPr>
+      <w:r>
+        <w:rPr>
+          <w:rFonts w:asciiTheme="majorBidi" w:hAnsiTheme="majorBidi" w:cstheme="majorBidi"/>
+          <w:b/>
+          <w:sz w:val="20"/>
+          <w:szCs w:val="20"/>
+        </w:rPr>
+        <w:t>Class Naming Style</w:t>
+      </w:r>
+      <w:r>
+        <w:rPr>
+          <w:rFonts w:asciiTheme="majorBidi" w:hAnsiTheme="majorBidi" w:cstheme="majorBidi"/>
+          <w:sz w:val="20"/>
+          <w:szCs w:val="20"/>
+        </w:rPr>
+        <w:t xml:space="preserve">: Similar to variable naming style, except that the first letter of the word is uppercase. Since </w:t>
+      </w:r>
+      <w:proofErr w:type="spellStart"/>
+      <w:r>
+        <w:rPr>
+          <w:rFonts w:asciiTheme="majorBidi" w:hAnsiTheme="majorBidi" w:cstheme="majorBidi"/>
+          <w:sz w:val="20"/>
+          <w:szCs w:val="20"/>
+        </w:rPr>
+        <w:t>Vue</w:t>
+      </w:r>
+      <w:proofErr w:type="spellEnd"/>
+      <w:r>
+        <w:rPr>
+          <w:rFonts w:asciiTheme="majorBidi" w:hAnsiTheme="majorBidi" w:cstheme="majorBidi"/>
+          <w:sz w:val="20"/>
+          <w:szCs w:val="20"/>
+        </w:rPr>
+        <w:t xml:space="preserve"> JS is being used as the front-end framework, the extensions of the files will be </w:t>
+      </w:r>
+      <w:r>
+        <w:rPr>
+          <w:rFonts w:asciiTheme="majorBidi" w:hAnsiTheme="majorBidi" w:cstheme="majorBidi"/>
+          <w:i/>
+          <w:sz w:val="20"/>
+          <w:szCs w:val="20"/>
+        </w:rPr>
+        <w:t>.</w:t>
+      </w:r>
+      <w:proofErr w:type="spellStart"/>
+      <w:r>
+        <w:rPr>
+          <w:rFonts w:asciiTheme="majorBidi" w:hAnsiTheme="majorBidi" w:cstheme="majorBidi"/>
+          <w:i/>
+          <w:sz w:val="20"/>
+          <w:szCs w:val="20"/>
+        </w:rPr>
+        <w:t>vue</w:t>
+      </w:r>
+      <w:proofErr w:type="spellEnd"/>
+    </w:p>
+    <w:p>
+      <w:pPr>
+        <w:ind w:left="1670" w:firstLine="202"/>
+        <w:rPr>
+          <w:rFonts w:asciiTheme="majorBidi" w:hAnsiTheme="majorBidi" w:cstheme="majorBidi"/>
+        </w:rPr>
+      </w:pPr>
+      <w:r>
+        <w:rPr>
+          <w:rFonts w:asciiTheme="majorBidi" w:hAnsiTheme="majorBidi" w:cstheme="majorBidi"/>
+        </w:rPr>
+        <w:t>Example: UserProfile.vue</w:t>
+      </w:r>
+    </w:p>
+    <w:p>
+      <w:pPr>
+        <w:pStyle w:val="Heading5"/>
+        <w:rPr>
+          <w:rFonts w:asciiTheme="majorBidi" w:hAnsiTheme="majorBidi" w:cstheme="majorBidi"/>
+          <w:sz w:val="20"/>
+          <w:szCs w:val="20"/>
+        </w:rPr>
+      </w:pPr>
+      <w:r>
+        <w:rPr>
+          <w:rFonts w:asciiTheme="majorBidi" w:hAnsiTheme="majorBidi" w:cstheme="majorBidi"/>
+          <w:b/>
+          <w:sz w:val="20"/>
+          <w:szCs w:val="20"/>
+        </w:rPr>
+        <w:t>Folder structure:</w:t>
+      </w:r>
+      <w:r>
+        <w:rPr>
+          <w:rFonts w:asciiTheme="majorBidi" w:hAnsiTheme="majorBidi" w:cstheme="majorBidi"/>
+          <w:sz w:val="20"/>
+          <w:szCs w:val="20"/>
+        </w:rPr>
+        <w:t xml:space="preserve"> The REACT way of grouping pages as a component is being used. Below is an example of the folder structure of our application.</w:t>
+      </w:r>
+    </w:p>
+    <w:p>
+      <w:pPr>
+        <w:ind w:left="1670" w:firstLine="202"/>
+        <w:rPr>
+          <w:rFonts w:asciiTheme="majorBidi" w:hAnsiTheme="majorBidi" w:cstheme="majorBidi"/>
+        </w:rPr>
+      </w:pPr>
+      <w:r>
+        <w:rPr>
+          <w:rFonts w:asciiTheme="majorBidi" w:hAnsiTheme="majorBidi" w:cstheme="majorBidi"/>
+        </w:rPr>
+        <w:t>Example:</w:t>
+      </w:r>
+    </w:p>
+    <w:p>
+      <w:r>
+        <w:rPr>
+          <w:noProof/>
+          <w:lang w:val="en-IN" w:eastAsia="en-IN"/>
+        </w:rPr>
+        <w:drawing>
+          <wp:inline distT="0" distB="0" distL="0" distR="0">
+            <wp:extent cx="2989235" cy="1152525"/>
+            <wp:effectExtent l="19050" t="19050" r="20665" b="28575"/>
+            <wp:docPr id="3" name="Image 4"/>
+            <wp:cNvGraphicFramePr>
+              <a:graphicFrameLocks xmlns:a="http://schemas.openxmlformats.org/drawingml/2006/main" noChangeAspect="1"/>
+            </wp:cNvGraphicFramePr>
+            <a:graphic xmlns:a="http://schemas.openxmlformats.org/drawingml/2006/main">
+              <a:graphicData uri="http://schemas.openxmlformats.org/drawingml/2006/picture">
+                <pic:pic xmlns:pic="http://schemas.openxmlformats.org/drawingml/2006/picture">
+                  <pic:nvPicPr>
+                    <pic:cNvPr id="1" name=""/>
+                    <pic:cNvPicPr/>
+                  </pic:nvPicPr>
+                  <pic:blipFill>
+                    <a:blip r:embed="rId17"/>
+                    <a:stretch>
+                      <a:fillRect/>
+                    </a:stretch>
+                  </pic:blipFill>
+                  <pic:spPr>
+                    <a:xfrm>
+                      <a:off x="0" y="0"/>
+                      <a:ext cx="3020880" cy="1164726"/>
+                    </a:xfrm>
+                    <a:prstGeom prst="rect">
+                      <a:avLst/>
+                    </a:prstGeom>
+                    <a:ln>
+                      <a:solidFill>
+                        <a:schemeClr val="tx1"/>
+                      </a:solidFill>
+                    </a:ln>
+                  </pic:spPr>
+                </pic:pic>
+              </a:graphicData>
+            </a:graphic>
+          </wp:inline>
+        </w:drawing>
+      </w:r>
+    </w:p>
     <w:p/>
     <w:p>
       <w:pPr>
+        <w:pStyle w:val="Heading5"/>
+        <w:rPr>
+          <w:rFonts w:asciiTheme="majorBidi" w:hAnsiTheme="majorBidi" w:cstheme="majorBidi"/>
+          <w:sz w:val="20"/>
+          <w:szCs w:val="20"/>
+        </w:rPr>
+      </w:pPr>
+      <w:proofErr w:type="spellStart"/>
+      <w:r>
+        <w:rPr>
+          <w:rFonts w:asciiTheme="majorBidi" w:hAnsiTheme="majorBidi" w:cstheme="majorBidi"/>
+          <w:b/>
+          <w:bCs/>
+          <w:sz w:val="20"/>
+          <w:szCs w:val="20"/>
+        </w:rPr>
+        <w:t>ESLint</w:t>
+      </w:r>
+      <w:proofErr w:type="spellEnd"/>
+      <w:r>
+        <w:rPr>
+          <w:rFonts w:asciiTheme="majorBidi" w:hAnsiTheme="majorBidi" w:cstheme="majorBidi"/>
+          <w:b/>
+          <w:bCs/>
+          <w:sz w:val="20"/>
+          <w:szCs w:val="20"/>
+        </w:rPr>
+        <w:t xml:space="preserve"> Coding Rules:</w:t>
+      </w:r>
+      <w:r>
+        <w:rPr>
+          <w:rFonts w:asciiTheme="majorBidi" w:hAnsiTheme="majorBidi" w:cstheme="majorBidi"/>
+          <w:sz w:val="20"/>
+          <w:szCs w:val="20"/>
+        </w:rPr>
+        <w:t xml:space="preserve"> </w:t>
+      </w:r>
+      <w:proofErr w:type="spellStart"/>
+      <w:r>
+        <w:rPr>
+          <w:rFonts w:asciiTheme="majorBidi" w:hAnsiTheme="majorBidi" w:cstheme="majorBidi"/>
+          <w:sz w:val="20"/>
+          <w:szCs w:val="20"/>
+        </w:rPr>
+        <w:t>ESLint</w:t>
+      </w:r>
+      <w:proofErr w:type="spellEnd"/>
+      <w:r>
+        <w:rPr>
+          <w:rFonts w:asciiTheme="majorBidi" w:hAnsiTheme="majorBidi" w:cstheme="majorBidi"/>
+          <w:sz w:val="20"/>
+          <w:szCs w:val="20"/>
+        </w:rPr>
+        <w:t xml:space="preserve"> contains a list of rules which helps structure our code for ease of maintenance and evolution.</w:t>
+      </w:r>
+    </w:p>
+    <w:p>
+      <w:proofErr w:type="spellStart"/>
+      <w:r>
+        <w:t>ESLint</w:t>
+      </w:r>
+      <w:proofErr w:type="spellEnd"/>
+      <w:r>
+        <w:t xml:space="preserve"> contains rules that prevent syntax or logic errors, variable declaration or even ways of coding to avoid problems.</w:t>
+      </w:r>
+    </w:p>
+    <w:p>
+      <w:r>
+        <w:lastRenderedPageBreak/>
+        <w:t xml:space="preserve">Our application uses the </w:t>
+      </w:r>
+      <w:proofErr w:type="spellStart"/>
+      <w:r>
+        <w:t>ESLint</w:t>
+      </w:r>
+      <w:proofErr w:type="spellEnd"/>
+      <w:r>
+        <w:t xml:space="preserve"> </w:t>
+      </w:r>
+      <w:proofErr w:type="spellStart"/>
+      <w:r>
+        <w:t>plugin</w:t>
+      </w:r>
+      <w:proofErr w:type="spellEnd"/>
+      <w:r>
+        <w:t xml:space="preserve"> with checks turned on so that we enforce these rules for every commit which help maintains consistency and integrity of our application code.</w:t>
+      </w:r>
+    </w:p>
+    <w:p>
+      <w:pPr>
+        <w:pStyle w:val="Heading5"/>
+      </w:pPr>
+      <w:r>
+        <w:rPr>
+          <w:b/>
+          <w:bCs/>
+        </w:rPr>
+        <w:t>ES6 features:</w:t>
+      </w:r>
+      <w:r>
+        <w:t xml:space="preserve"> Our application uses the ES6 </w:t>
+      </w:r>
+      <w:proofErr w:type="gramStart"/>
+      <w:r>
+        <w:t>features which makes</w:t>
+      </w:r>
+      <w:proofErr w:type="gramEnd"/>
+      <w:r>
+        <w:t xml:space="preserve"> our coding consistent. </w:t>
+      </w:r>
+    </w:p>
+    <w:p>
+      <w:pPr>
+        <w:pStyle w:val="Heading3"/>
+      </w:pPr>
+      <w:r>
+        <w:t>Reusability</w:t>
+      </w:r>
+    </w:p>
+    <w:p>
+      <w:r>
+        <w:t xml:space="preserve">By using the </w:t>
+      </w:r>
+      <w:proofErr w:type="spellStart"/>
+      <w:r>
+        <w:t>VuEx</w:t>
+      </w:r>
+      <w:proofErr w:type="spellEnd"/>
+      <w:r>
+        <w:t xml:space="preserve"> state management pattern, it allows us to increase code reuse since our modules are separated and it allows us to work on separate items concurrently.</w:t>
+      </w:r>
+    </w:p>
+    <w:p>
+      <w:pPr>
+        <w:pStyle w:val="Heading3"/>
+      </w:pPr>
+      <w:r>
+        <w:t xml:space="preserve"> Efficiency</w:t>
+      </w:r>
+    </w:p>
+    <w:p>
+      <w:r>
+        <w:t xml:space="preserve">By using the </w:t>
+      </w:r>
+      <w:proofErr w:type="spellStart"/>
+      <w:r>
+        <w:t>ESLint</w:t>
+      </w:r>
+      <w:proofErr w:type="spellEnd"/>
+      <w:r>
+        <w:t xml:space="preserve"> </w:t>
+      </w:r>
+      <w:proofErr w:type="spellStart"/>
+      <w:r>
+        <w:t>plugins</w:t>
+      </w:r>
+      <w:proofErr w:type="spellEnd"/>
+      <w:r>
+        <w:t xml:space="preserve"> and with the check turned on, it allows </w:t>
+      </w:r>
+      <w:proofErr w:type="spellStart"/>
+      <w:r>
+        <w:t>use</w:t>
+      </w:r>
+      <w:proofErr w:type="spellEnd"/>
+      <w:r>
+        <w:t xml:space="preserve"> to safe code and complex algorithm will be detected by the </w:t>
+      </w:r>
+      <w:proofErr w:type="spellStart"/>
+      <w:r>
+        <w:t>plugin</w:t>
+      </w:r>
+      <w:proofErr w:type="spellEnd"/>
+      <w:r>
+        <w:t xml:space="preserve"> with a warning during the compilation phase.</w:t>
+      </w:r>
+    </w:p>
+    <w:p/>
+    <w:p>
+      <w:pPr>
         <w:pStyle w:val="Heading1"/>
       </w:pPr>
       <w:r>
-        <w:lastRenderedPageBreak/>
         <w:t>Process</w:t>
       </w:r>
     </w:p>
     <w:p>
       <w:pPr>
-        <w:jc w:val="both"/>
+        <w:pStyle w:val="Heading2"/>
       </w:pPr>
       <w:r>
         <w:t>Our application process work as follows:</w:t>
@@ -2726,7 +3588,27 @@
           <w:szCs w:val="20"/>
           <w:lang w:val="en-US"/>
         </w:rPr>
-        <w:t>Any feature or issue to the application is registered as an issue in GitHub.</w:t>
+        <w:t xml:space="preserve">Any feature or issue to the application is registered as an issue in </w:t>
+      </w:r>
+      <w:proofErr w:type="spellStart"/>
+      <w:r>
+        <w:rPr>
+          <w:rFonts w:ascii="Times New Roman" w:eastAsia="Times New Roman" w:hAnsi="Times New Roman"/>
+          <w:sz w:val="20"/>
+          <w:szCs w:val="20"/>
+          <w:lang w:val="en-US"/>
+        </w:rPr>
+        <w:t>GitHub</w:t>
+      </w:r>
+      <w:proofErr w:type="spellEnd"/>
+      <w:r>
+        <w:rPr>
+          <w:rFonts w:ascii="Times New Roman" w:eastAsia="Times New Roman" w:hAnsi="Times New Roman"/>
+          <w:sz w:val="20"/>
+          <w:szCs w:val="20"/>
+          <w:lang w:val="en-US"/>
+        </w:rPr>
+        <w:t>.</w:t>
       </w:r>
     </w:p>
     <w:p>
@@ -2882,7 +3764,7 @@
     </w:p>
     <w:p>
       <w:pPr>
-        <w:jc w:val="both"/>
+        <w:pStyle w:val="Heading2"/>
       </w:pPr>
       <w:r>
         <w:t xml:space="preserve"> Our development process work as follows:</w:t>
@@ -3076,9 +3958,10 @@
     </w:p>
     <w:p>
       <w:pPr>
-        <w:jc w:val="both"/>
-      </w:pPr>
-      <w:r>
+        <w:pStyle w:val="Heading2"/>
+      </w:pPr>
+      <w:r>
+        <w:lastRenderedPageBreak/>
         <w:t>Our integration process work as follows:</w:t>
       </w:r>
     </w:p>
@@ -3287,7 +4170,6 @@
         <w:jc w:val="both"/>
       </w:pPr>
       <w:r>
-        <w:lastRenderedPageBreak/>
         <w:t xml:space="preserve">For the unit testing and component testing, an automated unit testing tool have been integrated to our application namely Mocha and </w:t>
       </w:r>
       <w:proofErr w:type="spellStart"/>
@@ -3473,7 +4355,7 @@
         <w:drawing>
           <wp:inline distT="0" distB="0" distL="0" distR="0">
             <wp:extent cx="3276600" cy="1949450"/>
-            <wp:effectExtent l="0" t="0" r="0" b="0"/>
+            <wp:effectExtent l="19050" t="0" r="0" b="0"/>
             <wp:docPr id="5" name="Image 10"/>
             <wp:cNvGraphicFramePr>
               <a:graphicFrameLocks xmlns:a="http://schemas.openxmlformats.org/drawingml/2006/main" noChangeAspect="1"/>
@@ -3489,6 +4371,7 @@
                   </pic:nvPicPr>
                   <pic:blipFill>
                     <a:blip r:embed="rId18">
+                      <a:lum bright="-25000" contrast="3000"/>
                       <a:extLst>
                         <a:ext uri="{28A0092B-C50C-407E-A947-70E740481C1C}">
                           <a14:useLocalDpi xmlns:a14="http://schemas.microsoft.com/office/drawing/2010/main" xmlns:wps="http://schemas.microsoft.com/office/word/2010/wordprocessingShape" xmlns:wpi="http://schemas.microsoft.com/office/word/2010/wordprocessingInk" xmlns:wpg="http://schemas.microsoft.com/office/word/2010/wordprocessingGroup" xmlns:w16se="http://schemas.microsoft.com/office/word/2015/wordml/symex" xmlns:w16cid="http://schemas.microsoft.com/office/word/2016/wordml/cid" xmlns:w15="http://schemas.microsoft.com/office/word/2012/wordml" xmlns:w14="http://schemas.microsoft.com/office/word/2010/wordml" xmlns:w="http://schemas.openxmlformats.org/wordprocessingml/2006/main" xmlns:w10="urn:schemas-microsoft-com:office:word" xmlns:wp14="http://schemas.microsoft.com/office/word/2010/wordprocessingDrawing" xmlns:v="urn:schemas-microsoft-com:vml" xmlns:o="urn:schemas-microsoft-com:office:office" xmlns:am3d="http://schemas.microsoft.com/office/drawing/2017/model3d" xmlns:aink="http://schemas.microsoft.com/office/drawing/2016/ink" xmlns:mc="http://schemas.openxmlformats.org/markup-compatibility/2006" xmlns:cx8="http://schemas.microsoft.com/office/drawing/2016/5/14/chartex" xmlns:cx7="http://schemas.microsoft.com/office/drawing/2016/5/13/chartex" xmlns:cx6="http://schemas.microsoft.com/office/drawing/2016/5/12/chartex" xmlns:cx5="http://schemas.microsoft.com/office/drawing/2016/5/11/chartex" xmlns:cx4="http://schemas.microsoft.com/office/drawing/2016/5/10/chartex" xmlns:cx3="http://schemas.microsoft.com/office/drawing/2016/5/9/chartex" xmlns:cx2="http://schemas.microsoft.com/office/drawing/2015/10/21/chartex" xmlns:cx1="http://schemas.microsoft.com/office/drawing/2015/9/8/chartex" xmlns:cx="http://schemas.microsoft.com/office/drawing/2014/chartex" xmlns:wpc="http://schemas.microsoft.com/office/word/2010/wordprocessingCanvas" xmlns="" val="0"/>
@@ -3625,11 +4508,10 @@
           <w:noProof/>
           <w:lang w:val="en-IN" w:eastAsia="en-IN"/>
         </w:rPr>
-        <w:lastRenderedPageBreak/>
         <w:drawing>
           <wp:inline distT="0" distB="0" distL="0" distR="0">
-            <wp:extent cx="3187700" cy="1136650"/>
-            <wp:effectExtent l="0" t="0" r="0" b="0"/>
+            <wp:extent cx="3178796" cy="1219200"/>
+            <wp:effectExtent l="19050" t="0" r="2554" b="0"/>
             <wp:docPr id="6" name="Image 8"/>
             <wp:cNvGraphicFramePr>
               <a:graphicFrameLocks xmlns:a="http://schemas.openxmlformats.org/drawingml/2006/main" noChangeAspect="1"/>
@@ -3659,7 +4541,7 @@
                   <pic:spPr bwMode="auto">
                     <a:xfrm>
                       <a:off x="0" y="0"/>
-                      <a:ext cx="3187700" cy="1136650"/>
+                      <a:ext cx="3187700" cy="1222615"/>
                     </a:xfrm>
                     <a:prstGeom prst="rect">
                       <a:avLst/>
@@ -3685,8 +4567,8 @@
         </w:rPr>
         <w:drawing>
           <wp:inline distT="0" distB="0" distL="0" distR="0">
-            <wp:extent cx="3168650" cy="914400"/>
-            <wp:effectExtent l="0" t="0" r="0" b="0"/>
+            <wp:extent cx="3168650" cy="1085850"/>
+            <wp:effectExtent l="19050" t="0" r="0" b="0"/>
             <wp:docPr id="7" name="Image 9"/>
             <wp:cNvGraphicFramePr>
               <a:graphicFrameLocks xmlns:a="http://schemas.openxmlformats.org/drawingml/2006/main" noChangeAspect="1"/>
@@ -3716,7 +4598,7 @@
                   <pic:spPr bwMode="auto">
                     <a:xfrm>
                       <a:off x="0" y="0"/>
-                      <a:ext cx="3168650" cy="914400"/>
+                      <a:ext cx="3168650" cy="1085850"/>
                     </a:xfrm>
                     <a:prstGeom prst="rect">
                       <a:avLst/>
@@ -3755,7 +4637,15 @@
         <w:jc w:val="both"/>
       </w:pPr>
       <w:r>
-        <w:t>Once the tests have been executed, a code coverage report is produced. The code coverage report is generated by the Istanbul plugins.</w:t>
+        <w:t xml:space="preserve">Once the tests have been executed, a code coverage report is produced. The code coverage report is generated by the Istanbul </w:t>
+      </w:r>
+      <w:proofErr w:type="spellStart"/>
+      <w:r>
+        <w:t>plugins</w:t>
+      </w:r>
+      <w:proofErr w:type="spellEnd"/>
+      <w:r>
+        <w:t>.</w:t>
       </w:r>
     </w:p>
     <w:p>
@@ -3859,6 +4749,7 @@
         <w:jc w:val="both"/>
       </w:pPr>
       <w:r>
+        <w:lastRenderedPageBreak/>
         <w:t xml:space="preserve">Also all our </w:t>
       </w:r>
       <w:proofErr w:type="gramStart"/>
@@ -3932,7 +4823,6 @@
         <w:pStyle w:val="Heading1"/>
       </w:pPr>
       <w:r>
-        <w:lastRenderedPageBreak/>
         <w:t>Metrics and explanations</w:t>
       </w:r>
     </w:p>
@@ -3944,7 +4834,15 @@
         <w:t>T</w:t>
       </w:r>
       <w:r>
-        <w:t>he following metrics have been derived based from the master repo in GitHub.</w:t>
+        <w:t xml:space="preserve">he following metrics have been derived based from the master repo in </w:t>
+      </w:r>
+      <w:proofErr w:type="spellStart"/>
+      <w:r>
+        <w:t>GitHub</w:t>
+      </w:r>
+      <w:proofErr w:type="spellEnd"/>
+      <w:r>
+        <w:t>.</w:t>
       </w:r>
     </w:p>
     <w:p>
@@ -4130,6 +5028,7 @@
           <w:noProof/>
           <w:lang w:val="en-IN" w:eastAsia="en-IN"/>
         </w:rPr>
+        <w:lastRenderedPageBreak/>
         <w:drawing>
           <wp:inline distT="0" distB="0" distL="0" distR="0">
             <wp:extent cx="3162300" cy="1993900"/>
@@ -4218,7 +5117,6 @@
           <w:noProof/>
           <w:lang w:val="en-IN" w:eastAsia="en-IN"/>
         </w:rPr>
-        <w:lastRenderedPageBreak/>
         <w:drawing>
           <wp:inline distT="0" distB="0" distL="0" distR="0">
             <wp:extent cx="3162300" cy="2123205"/>
@@ -4408,7 +5306,11 @@
         <w:t>S</w:t>
       </w:r>
       <w:r>
-        <w:t>cript and a low number of source code comments based on the % of the findings. We have a code base with a short history with the commit done in September 2017 and the application is maintained by a large development team of 9 contributors.</w:t>
+        <w:t xml:space="preserve">cript and a low number of source code </w:t>
+      </w:r>
+      <w:r>
+        <w:lastRenderedPageBreak/>
+        <w:t>comments based on the % of the findings. We have a code base with a short history with the commit done in September 2017 and the application is maintained by a large development team of 9 contributors.</w:t>
       </w:r>
     </w:p>
     <w:p>
@@ -4460,7 +5362,15 @@
         <w:t>open hub</w:t>
       </w:r>
       <w:r>
-        <w:t xml:space="preserve"> applies its algorithm to the code base files only, by not taking into consideration test files, generated files and node modules plugins.</w:t>
+        <w:t xml:space="preserve"> applies its algorithm to the code base files only, by not taking into consideration test files, generated files and node modules </w:t>
+      </w:r>
+      <w:proofErr w:type="spellStart"/>
+      <w:r>
+        <w:t>plugins</w:t>
+      </w:r>
+      <w:proofErr w:type="spellEnd"/>
+      <w:r>
+        <w:t>.</w:t>
       </w:r>
       <w:r>
         <w:t xml:space="preserve"> </w:t>
@@ -4471,7 +5381,15 @@
         <w:jc w:val="both"/>
       </w:pPr>
       <w:r>
-        <w:t>The process metric has been derived using git commands and using the extra set of commands</w:t>
+        <w:t xml:space="preserve">The process metric has been derived using </w:t>
+      </w:r>
+      <w:proofErr w:type="spellStart"/>
+      <w:r>
+        <w:t>git</w:t>
+      </w:r>
+      <w:proofErr w:type="spellEnd"/>
+      <w:r>
+        <w:t xml:space="preserve"> commands and using the extra set of commands</w:t>
       </w:r>
       <w:r>
         <w:t>.</w:t>
@@ -4482,7 +5400,6 @@
         <w:pStyle w:val="Heading1"/>
       </w:pPr>
       <w:r>
-        <w:lastRenderedPageBreak/>
         <w:t>lessons learned</w:t>
       </w:r>
     </w:p>
@@ -4502,8 +5419,21 @@
         </w:numPr>
         <w:jc w:val="both"/>
       </w:pPr>
-      <w:r>
-        <w:t>GitHub might be a suitable platform for repository management and collaboration. However, an alternate tool such as Slack is required for instant communication. The decisions taken and conversations on Slack are not registered on Github. It has to be done manually.</w:t>
+      <w:proofErr w:type="spellStart"/>
+      <w:r>
+        <w:t>GitHub</w:t>
+      </w:r>
+      <w:proofErr w:type="spellEnd"/>
+      <w:r>
+        <w:t xml:space="preserve"> might be a suitable platform for repository management and collaboration. However, an alternate tool such as Slack is required for instant communication. The decisions taken and conversations on Slack are not registered on </w:t>
+      </w:r>
+      <w:proofErr w:type="spellStart"/>
+      <w:r>
+        <w:t>Github</w:t>
+      </w:r>
+      <w:proofErr w:type="spellEnd"/>
+      <w:r>
+        <w:t>. It has to be done manually.</w:t>
       </w:r>
     </w:p>
     <w:p>
@@ -4586,6 +5516,7 @@
           <w:noProof/>
           <w:lang w:val="en-IN" w:eastAsia="en-IN"/>
         </w:rPr>
+        <w:lastRenderedPageBreak/>
         <w:drawing>
           <wp:inline distT="0" distB="0" distL="0" distR="0">
             <wp:extent cx="3295650" cy="2118700"/>
@@ -4952,19 +5883,17 @@
           <w:sz w:val="44"/>
         </w:rPr>
       </w:pPr>
-      <w:proofErr w:type="gramStart"/>
       <w:r>
         <w:rPr>
           <w:sz w:val="44"/>
         </w:rPr>
-        <w:t>conclusion</w:t>
-      </w:r>
-      <w:proofErr w:type="gramEnd"/>
+        <w:t>C</w:t>
+      </w:r>
       <w:r>
         <w:rPr>
           <w:sz w:val="44"/>
         </w:rPr>
-        <w:t xml:space="preserve"> of project here</w:t>
+        <w:t>onclusion of project here</w:t>
       </w:r>
     </w:p>
     <w:p>
@@ -5386,7 +6315,7 @@
   <w:abstractNum w:abstractNumId="1">
     <w:nsid w:val="FFFFFFFB"/>
     <w:multiLevelType w:val="multilevel"/>
-    <w:tmpl w:val="2E085744"/>
+    <w:tmpl w:val="B7CA50DE"/>
     <w:lvl w:ilvl="0">
       <w:start w:val="1"/>
       <w:numFmt w:val="upperRoman"/>
@@ -6405,6 +7334,96 @@
     </w:lvl>
   </w:abstractNum>
   <w:abstractNum w:abstractNumId="19">
+    <w:nsid w:val="55A25E93"/>
+    <w:multiLevelType w:val="hybridMultilevel"/>
+    <w:tmpl w:val="D42E68AE"/>
+    <w:lvl w:ilvl="0" w:tplc="8F34438C">
+      <w:start w:val="1"/>
+      <w:numFmt w:val="decimal"/>
+      <w:lvlText w:val="%1."/>
+      <w:lvlJc w:val="left"/>
+      <w:pPr>
+        <w:ind w:left="720" w:hanging="360"/>
+      </w:pPr>
+      <w:rPr>
+        <w:rFonts w:hint="default"/>
+        <w:b/>
+      </w:rPr>
+    </w:lvl>
+    <w:lvl w:ilvl="1" w:tplc="0C0C0019" w:tentative="1">
+      <w:start w:val="1"/>
+      <w:numFmt w:val="lowerLetter"/>
+      <w:lvlText w:val="%2."/>
+      <w:lvlJc w:val="left"/>
+      <w:pPr>
+        <w:ind w:left="1440" w:hanging="360"/>
+      </w:pPr>
+    </w:lvl>
+    <w:lvl w:ilvl="2" w:tplc="0C0C001B" w:tentative="1">
+      <w:start w:val="1"/>
+      <w:numFmt w:val="lowerRoman"/>
+      <w:lvlText w:val="%3."/>
+      <w:lvlJc w:val="right"/>
+      <w:pPr>
+        <w:ind w:left="2160" w:hanging="180"/>
+      </w:pPr>
+    </w:lvl>
+    <w:lvl w:ilvl="3" w:tplc="0C0C000F" w:tentative="1">
+      <w:start w:val="1"/>
+      <w:numFmt w:val="decimal"/>
+      <w:lvlText w:val="%4."/>
+      <w:lvlJc w:val="left"/>
+      <w:pPr>
+        <w:ind w:left="2880" w:hanging="360"/>
+      </w:pPr>
+    </w:lvl>
+    <w:lvl w:ilvl="4" w:tplc="0C0C0019" w:tentative="1">
+      <w:start w:val="1"/>
+      <w:numFmt w:val="lowerLetter"/>
+      <w:lvlText w:val="%5."/>
+      <w:lvlJc w:val="left"/>
+      <w:pPr>
+        <w:ind w:left="3600" w:hanging="360"/>
+      </w:pPr>
+    </w:lvl>
+    <w:lvl w:ilvl="5" w:tplc="0C0C001B" w:tentative="1">
+      <w:start w:val="1"/>
+      <w:numFmt w:val="lowerRoman"/>
+      <w:lvlText w:val="%6."/>
+      <w:lvlJc w:val="right"/>
+      <w:pPr>
+        <w:ind w:left="4320" w:hanging="180"/>
+      </w:pPr>
+    </w:lvl>
+    <w:lvl w:ilvl="6" w:tplc="0C0C000F" w:tentative="1">
+      <w:start w:val="1"/>
+      <w:numFmt w:val="decimal"/>
+      <w:lvlText w:val="%7."/>
+      <w:lvlJc w:val="left"/>
+      <w:pPr>
+        <w:ind w:left="5040" w:hanging="360"/>
+      </w:pPr>
+    </w:lvl>
+    <w:lvl w:ilvl="7" w:tplc="0C0C0019" w:tentative="1">
+      <w:start w:val="1"/>
+      <w:numFmt w:val="lowerLetter"/>
+      <w:lvlText w:val="%8."/>
+      <w:lvlJc w:val="left"/>
+      <w:pPr>
+        <w:ind w:left="5760" w:hanging="360"/>
+      </w:pPr>
+    </w:lvl>
+    <w:lvl w:ilvl="8" w:tplc="0C0C001B" w:tentative="1">
+      <w:start w:val="1"/>
+      <w:numFmt w:val="lowerRoman"/>
+      <w:lvlText w:val="%9."/>
+      <w:lvlJc w:val="right"/>
+      <w:pPr>
+        <w:ind w:left="6480" w:hanging="180"/>
+      </w:pPr>
+    </w:lvl>
+  </w:abstractNum>
+  <w:abstractNum w:abstractNumId="20">
     <w:nsid w:val="579706D4"/>
     <w:multiLevelType w:val="hybridMultilevel"/>
     <w:tmpl w:val="20523D48"/>
@@ -6490,7 +7509,7 @@
       </w:pPr>
     </w:lvl>
   </w:abstractNum>
-  <w:abstractNum w:abstractNumId="20">
+  <w:abstractNum w:abstractNumId="21">
     <w:nsid w:val="6B1B4850"/>
     <w:multiLevelType w:val="hybridMultilevel"/>
     <w:tmpl w:val="4D66A3C2"/>
@@ -6579,7 +7598,7 @@
       </w:pPr>
     </w:lvl>
   </w:abstractNum>
-  <w:abstractNum w:abstractNumId="21">
+  <w:abstractNum w:abstractNumId="22">
     <w:nsid w:val="6DC3293B"/>
     <w:multiLevelType w:val="singleLevel"/>
     <w:tmpl w:val="3A8EC28E"/>
@@ -6596,7 +7615,7 @@
       </w:pPr>
     </w:lvl>
   </w:abstractNum>
-  <w:abstractNum w:abstractNumId="22">
+  <w:abstractNum w:abstractNumId="23">
     <w:nsid w:val="6F9F6FF0"/>
     <w:multiLevelType w:val="hybridMultilevel"/>
     <w:tmpl w:val="010C66F6"/>
@@ -6685,7 +7704,7 @@
       </w:pPr>
     </w:lvl>
   </w:abstractNum>
-  <w:abstractNum w:abstractNumId="23">
+  <w:abstractNum w:abstractNumId="24">
     <w:nsid w:val="73141479"/>
     <w:multiLevelType w:val="hybridMultilevel"/>
     <w:tmpl w:val="0D60801C"/>
@@ -6774,7 +7793,7 @@
       </w:pPr>
     </w:lvl>
   </w:abstractNum>
-  <w:abstractNum w:abstractNumId="24">
+  <w:abstractNum w:abstractNumId="25">
     <w:nsid w:val="77E315E9"/>
     <w:multiLevelType w:val="singleLevel"/>
     <w:tmpl w:val="0BEC9FB0"/>
@@ -6789,7 +7808,7 @@
       </w:pPr>
     </w:lvl>
   </w:abstractNum>
-  <w:abstractNum w:abstractNumId="25">
+  <w:abstractNum w:abstractNumId="26">
     <w:nsid w:val="799C15B8"/>
     <w:multiLevelType w:val="hybridMultilevel"/>
     <w:tmpl w:val="59349E26"/>
@@ -6878,7 +7897,7 @@
       </w:pPr>
     </w:lvl>
   </w:abstractNum>
-  <w:abstractNum w:abstractNumId="26">
+  <w:abstractNum w:abstractNumId="27">
     <w:nsid w:val="7DAC7098"/>
     <w:multiLevelType w:val="hybridMultilevel"/>
     <w:tmpl w:val="74C2B424"/>
@@ -7109,7 +8128,7 @@
     <w:abstractNumId w:val="17"/>
   </w:num>
   <w:num w:numId="16">
-    <w:abstractNumId w:val="24"/>
+    <w:abstractNumId w:val="25"/>
   </w:num>
   <w:num w:numId="17">
     <w:abstractNumId w:val="8"/>
@@ -7118,7 +8137,7 @@
     <w:abstractNumId w:val="4"/>
   </w:num>
   <w:num w:numId="19">
-    <w:abstractNumId w:val="21"/>
+    <w:abstractNumId w:val="22"/>
   </w:num>
   <w:num w:numId="20">
     <w:abstractNumId w:val="12"/>
@@ -7127,7 +8146,7 @@
     <w:abstractNumId w:val="0"/>
   </w:num>
   <w:num w:numId="22">
-    <w:abstractNumId w:val="25"/>
+    <w:abstractNumId w:val="26"/>
   </w:num>
   <w:num w:numId="23">
     <w:abstractNumId w:val="6"/>
@@ -7136,16 +8155,16 @@
     <w:abstractNumId w:val="3"/>
   </w:num>
   <w:num w:numId="25">
-    <w:abstractNumId w:val="19"/>
+    <w:abstractNumId w:val="20"/>
   </w:num>
   <w:num w:numId="26">
     <w:abstractNumId w:val="15"/>
   </w:num>
   <w:num w:numId="27">
-    <w:abstractNumId w:val="22"/>
+    <w:abstractNumId w:val="23"/>
   </w:num>
   <w:num w:numId="28">
-    <w:abstractNumId w:val="20"/>
+    <w:abstractNumId w:val="21"/>
   </w:num>
   <w:num w:numId="29">
     <w:abstractNumId w:val="7"/>
@@ -7181,13 +8200,13 @@
     </w:lvlOverride>
   </w:num>
   <w:num w:numId="31">
-    <w:abstractNumId w:val="23"/>
+    <w:abstractNumId w:val="24"/>
   </w:num>
   <w:num w:numId="32">
     <w:abstractNumId w:val="5"/>
   </w:num>
   <w:num w:numId="33">
-    <w:abstractNumId w:val="26"/>
+    <w:abstractNumId w:val="27"/>
   </w:num>
   <w:num w:numId="34">
     <w:abstractNumId w:val="14"/>
@@ -7197,6 +8216,39 @@
   </w:num>
   <w:num w:numId="36">
     <w:abstractNumId w:val="10"/>
+  </w:num>
+  <w:num w:numId="37">
+    <w:abstractNumId w:val="1"/>
+    <w:lvlOverride w:ilvl="0">
+      <w:startOverride w:val="1"/>
+    </w:lvlOverride>
+    <w:lvlOverride w:ilvl="1">
+      <w:startOverride w:val="1"/>
+    </w:lvlOverride>
+    <w:lvlOverride w:ilvl="2">
+      <w:startOverride w:val="1"/>
+    </w:lvlOverride>
+    <w:lvlOverride w:ilvl="3">
+      <w:startOverride w:val="1"/>
+    </w:lvlOverride>
+    <w:lvlOverride w:ilvl="4">
+      <w:startOverride w:val="1"/>
+    </w:lvlOverride>
+    <w:lvlOverride w:ilvl="5">
+      <w:startOverride w:val="1"/>
+    </w:lvlOverride>
+    <w:lvlOverride w:ilvl="6">
+      <w:startOverride w:val="1"/>
+    </w:lvlOverride>
+    <w:lvlOverride w:ilvl="7">
+      <w:startOverride w:val="1"/>
+    </w:lvlOverride>
+    <w:lvlOverride w:ilvl="8">
+      <w:startOverride w:val="1"/>
+    </w:lvlOverride>
+  </w:num>
+  <w:num w:numId="38">
+    <w:abstractNumId w:val="19"/>
   </w:num>
 </w:numbering>
 </file>
@@ -7539,6 +8591,7 @@
   <w:style w:type="character" w:default="1" w:styleId="DefaultParagraphFont">
     <w:name w:val="Default Paragraph Font"/>
     <w:uiPriority w:val="1"/>
+    <w:semiHidden/>
     <w:unhideWhenUsed/>
   </w:style>
   <w:style w:type="table" w:default="1" w:styleId="TableNormal">
@@ -8373,7 +9426,7 @@
 </file>
 
 <file path=customXml/itemProps1.xml><?xml version="1.0" encoding="utf-8"?>
-<ds:datastoreItem xmlns:ds="http://schemas.openxmlformats.org/officeDocument/2006/customXml" ds:itemID="{879A9129-3556-4DC8-B84C-632F91EF83D8}">
+<ds:datastoreItem xmlns:ds="http://schemas.openxmlformats.org/officeDocument/2006/customXml" ds:itemID="{B97320E6-596B-4BD8-8C1A-858C33D4B0A8}">
   <ds:schemaRefs>
     <ds:schemaRef ds:uri="http://schemas.openxmlformats.org/officeDocument/2006/bibliography"/>
   </ds:schemaRefs>

</xml_diff>

<commit_message>
updated implementation part and std ids
</commit_message>
<xml_diff>
--- a/soen341_project_report.docx
+++ b/soen341_project_report.docx
@@ -486,7 +486,15 @@
           <w:sz w:val="22"/>
           <w:szCs w:val="22"/>
         </w:rPr>
-        <w:t xml:space="preserve">stu-id, </w:t>
+        <w:t>40003178</w:t>
+      </w:r>
+      <w:r>
+        <w:rPr>
+          <w:rFonts w:eastAsia="Arial"/>
+          <w:sz w:val="22"/>
+          <w:szCs w:val="22"/>
+        </w:rPr>
+        <w:t xml:space="preserve">, </w:t>
       </w:r>
       <w:r>
         <w:rPr>
@@ -925,7 +933,7 @@
                       <a:lum bright="-4000"/>
                       <a:extLst>
                         <a:ext uri="{28A0092B-C50C-407E-A947-70E740481C1C}">
-                          <a14:useLocalDpi xmlns:a14="http://schemas.microsoft.com/office/drawing/2010/main" xmlns:wps="http://schemas.microsoft.com/office/word/2010/wordprocessingShape" xmlns:wpi="http://schemas.microsoft.com/office/word/2010/wordprocessingInk" xmlns:wpg="http://schemas.microsoft.com/office/word/2010/wordprocessingGroup" xmlns:w16se="http://schemas.microsoft.com/office/word/2015/wordml/symex" xmlns:w16cid="http://schemas.microsoft.com/office/word/2016/wordml/cid" xmlns:w15="http://schemas.microsoft.com/office/word/2012/wordml" xmlns:w14="http://schemas.microsoft.com/office/word/2010/wordml" xmlns:w="http://schemas.openxmlformats.org/wordprocessingml/2006/main" xmlns:w10="urn:schemas-microsoft-com:office:word" xmlns:wp14="http://schemas.microsoft.com/office/word/2010/wordprocessingDrawing" xmlns:v="urn:schemas-microsoft-com:vml" xmlns:o="urn:schemas-microsoft-com:office:office" xmlns:am3d="http://schemas.microsoft.com/office/drawing/2017/model3d" xmlns:aink="http://schemas.microsoft.com/office/drawing/2016/ink" xmlns:mc="http://schemas.openxmlformats.org/markup-compatibility/2006" xmlns:cx8="http://schemas.microsoft.com/office/drawing/2016/5/14/chartex" xmlns:cx7="http://schemas.microsoft.com/office/drawing/2016/5/13/chartex" xmlns:cx6="http://schemas.microsoft.com/office/drawing/2016/5/12/chartex" xmlns:cx5="http://schemas.microsoft.com/office/drawing/2016/5/11/chartex" xmlns:cx4="http://schemas.microsoft.com/office/drawing/2016/5/10/chartex" xmlns:cx3="http://schemas.microsoft.com/office/drawing/2016/5/9/chartex" xmlns:cx2="http://schemas.microsoft.com/office/drawing/2015/10/21/chartex" xmlns:cx1="http://schemas.microsoft.com/office/drawing/2015/9/8/chartex" xmlns:cx="http://schemas.microsoft.com/office/drawing/2014/chartex" xmlns:wpc="http://schemas.microsoft.com/office/word/2010/wordprocessingCanvas" xmlns="" val="0"/>
+                          <a14:useLocalDpi xmlns="" xmlns:wpc="http://schemas.microsoft.com/office/word/2010/wordprocessingCanvas" xmlns:cx="http://schemas.microsoft.com/office/drawing/2014/chartex" xmlns:cx1="http://schemas.microsoft.com/office/drawing/2015/9/8/chartex" xmlns:cx2="http://schemas.microsoft.com/office/drawing/2015/10/21/chartex" xmlns:cx3="http://schemas.microsoft.com/office/drawing/2016/5/9/chartex" xmlns:cx4="http://schemas.microsoft.com/office/drawing/2016/5/10/chartex" xmlns:cx5="http://schemas.microsoft.com/office/drawing/2016/5/11/chartex" xmlns:cx6="http://schemas.microsoft.com/office/drawing/2016/5/12/chartex" xmlns:cx7="http://schemas.microsoft.com/office/drawing/2016/5/13/chartex" xmlns:cx8="http://schemas.microsoft.com/office/drawing/2016/5/14/chartex" xmlns:mc="http://schemas.openxmlformats.org/markup-compatibility/2006" xmlns:aink="http://schemas.microsoft.com/office/drawing/2016/ink" xmlns:am3d="http://schemas.microsoft.com/office/drawing/2017/model3d" xmlns:o="urn:schemas-microsoft-com:office:office" xmlns:v="urn:schemas-microsoft-com:vml" xmlns:wp14="http://schemas.microsoft.com/office/word/2010/wordprocessingDrawing" xmlns:w10="urn:schemas-microsoft-com:office:word" xmlns:w="http://schemas.openxmlformats.org/wordprocessingml/2006/main" xmlns:w14="http://schemas.microsoft.com/office/word/2010/wordml" xmlns:w15="http://schemas.microsoft.com/office/word/2012/wordml" xmlns:w16cid="http://schemas.microsoft.com/office/word/2016/wordml/cid" xmlns:w16se="http://schemas.microsoft.com/office/word/2015/wordml/symex" xmlns:wpg="http://schemas.microsoft.com/office/word/2010/wordprocessingGroup" xmlns:wpi="http://schemas.microsoft.com/office/word/2010/wordprocessingInk" xmlns:wps="http://schemas.microsoft.com/office/word/2010/wordprocessingShape" xmlns:a14="http://schemas.microsoft.com/office/drawing/2010/main" val="0"/>
                         </a:ext>
                       </a:extLst>
                     </a:blip>
@@ -1022,7 +1030,7 @@
                     <a:blip r:embed="rId10">
                       <a:extLst>
                         <a:ext uri="{28A0092B-C50C-407E-A947-70E740481C1C}">
-                          <a14:useLocalDpi xmlns:a14="http://schemas.microsoft.com/office/drawing/2010/main" xmlns:wps="http://schemas.microsoft.com/office/word/2010/wordprocessingShape" xmlns:wpi="http://schemas.microsoft.com/office/word/2010/wordprocessingInk" xmlns:wpg="http://schemas.microsoft.com/office/word/2010/wordprocessingGroup" xmlns:w16se="http://schemas.microsoft.com/office/word/2015/wordml/symex" xmlns:w16cid="http://schemas.microsoft.com/office/word/2016/wordml/cid" xmlns:w15="http://schemas.microsoft.com/office/word/2012/wordml" xmlns:w14="http://schemas.microsoft.com/office/word/2010/wordml" xmlns:w="http://schemas.openxmlformats.org/wordprocessingml/2006/main" xmlns:w10="urn:schemas-microsoft-com:office:word" xmlns:wp14="http://schemas.microsoft.com/office/word/2010/wordprocessingDrawing" xmlns:v="urn:schemas-microsoft-com:vml" xmlns:o="urn:schemas-microsoft-com:office:office" xmlns:am3d="http://schemas.microsoft.com/office/drawing/2017/model3d" xmlns:aink="http://schemas.microsoft.com/office/drawing/2016/ink" xmlns:mc="http://schemas.openxmlformats.org/markup-compatibility/2006" xmlns:cx8="http://schemas.microsoft.com/office/drawing/2016/5/14/chartex" xmlns:cx7="http://schemas.microsoft.com/office/drawing/2016/5/13/chartex" xmlns:cx6="http://schemas.microsoft.com/office/drawing/2016/5/12/chartex" xmlns:cx5="http://schemas.microsoft.com/office/drawing/2016/5/11/chartex" xmlns:cx4="http://schemas.microsoft.com/office/drawing/2016/5/10/chartex" xmlns:cx3="http://schemas.microsoft.com/office/drawing/2016/5/9/chartex" xmlns:cx2="http://schemas.microsoft.com/office/drawing/2015/10/21/chartex" xmlns:cx1="http://schemas.microsoft.com/office/drawing/2015/9/8/chartex" xmlns:cx="http://schemas.microsoft.com/office/drawing/2014/chartex" xmlns:wpc="http://schemas.microsoft.com/office/word/2010/wordprocessingCanvas" xmlns="" val="0"/>
+                          <a14:useLocalDpi xmlns="" xmlns:wpc="http://schemas.microsoft.com/office/word/2010/wordprocessingCanvas" xmlns:cx="http://schemas.microsoft.com/office/drawing/2014/chartex" xmlns:cx1="http://schemas.microsoft.com/office/drawing/2015/9/8/chartex" xmlns:cx2="http://schemas.microsoft.com/office/drawing/2015/10/21/chartex" xmlns:cx3="http://schemas.microsoft.com/office/drawing/2016/5/9/chartex" xmlns:cx4="http://schemas.microsoft.com/office/drawing/2016/5/10/chartex" xmlns:cx5="http://schemas.microsoft.com/office/drawing/2016/5/11/chartex" xmlns:cx6="http://schemas.microsoft.com/office/drawing/2016/5/12/chartex" xmlns:cx7="http://schemas.microsoft.com/office/drawing/2016/5/13/chartex" xmlns:cx8="http://schemas.microsoft.com/office/drawing/2016/5/14/chartex" xmlns:mc="http://schemas.openxmlformats.org/markup-compatibility/2006" xmlns:aink="http://schemas.microsoft.com/office/drawing/2016/ink" xmlns:am3d="http://schemas.microsoft.com/office/drawing/2017/model3d" xmlns:o="urn:schemas-microsoft-com:office:office" xmlns:v="urn:schemas-microsoft-com:vml" xmlns:wp14="http://schemas.microsoft.com/office/word/2010/wordprocessingDrawing" xmlns:w10="urn:schemas-microsoft-com:office:word" xmlns:w="http://schemas.openxmlformats.org/wordprocessingml/2006/main" xmlns:w14="http://schemas.microsoft.com/office/word/2010/wordml" xmlns:w15="http://schemas.microsoft.com/office/word/2012/wordml" xmlns:w16cid="http://schemas.microsoft.com/office/word/2016/wordml/cid" xmlns:w16se="http://schemas.microsoft.com/office/word/2015/wordml/symex" xmlns:wpg="http://schemas.microsoft.com/office/word/2010/wordprocessingGroup" xmlns:wpi="http://schemas.microsoft.com/office/word/2010/wordprocessingInk" xmlns:wps="http://schemas.microsoft.com/office/word/2010/wordprocessingShape" xmlns:a14="http://schemas.microsoft.com/office/drawing/2010/main" val="0"/>
                         </a:ext>
                       </a:extLst>
                     </a:blip>
@@ -1229,7 +1237,7 @@
                     <a:blip r:embed="rId11">
                       <a:extLst>
                         <a:ext uri="{28A0092B-C50C-407E-A947-70E740481C1C}">
-                          <a14:useLocalDpi xmlns:a14="http://schemas.microsoft.com/office/drawing/2010/main" xmlns:wps="http://schemas.microsoft.com/office/word/2010/wordprocessingShape" xmlns:wpi="http://schemas.microsoft.com/office/word/2010/wordprocessingInk" xmlns:wpg="http://schemas.microsoft.com/office/word/2010/wordprocessingGroup" xmlns:w16se="http://schemas.microsoft.com/office/word/2015/wordml/symex" xmlns:w16cid="http://schemas.microsoft.com/office/word/2016/wordml/cid" xmlns:w15="http://schemas.microsoft.com/office/word/2012/wordml" xmlns:w14="http://schemas.microsoft.com/office/word/2010/wordml" xmlns:w="http://schemas.openxmlformats.org/wordprocessingml/2006/main" xmlns:w10="urn:schemas-microsoft-com:office:word" xmlns:wp14="http://schemas.microsoft.com/office/word/2010/wordprocessingDrawing" xmlns:v="urn:schemas-microsoft-com:vml" xmlns:o="urn:schemas-microsoft-com:office:office" xmlns:am3d="http://schemas.microsoft.com/office/drawing/2017/model3d" xmlns:aink="http://schemas.microsoft.com/office/drawing/2016/ink" xmlns:mc="http://schemas.openxmlformats.org/markup-compatibility/2006" xmlns:cx8="http://schemas.microsoft.com/office/drawing/2016/5/14/chartex" xmlns:cx7="http://schemas.microsoft.com/office/drawing/2016/5/13/chartex" xmlns:cx6="http://schemas.microsoft.com/office/drawing/2016/5/12/chartex" xmlns:cx5="http://schemas.microsoft.com/office/drawing/2016/5/11/chartex" xmlns:cx4="http://schemas.microsoft.com/office/drawing/2016/5/10/chartex" xmlns:cx3="http://schemas.microsoft.com/office/drawing/2016/5/9/chartex" xmlns:cx2="http://schemas.microsoft.com/office/drawing/2015/10/21/chartex" xmlns:cx1="http://schemas.microsoft.com/office/drawing/2015/9/8/chartex" xmlns:cx="http://schemas.microsoft.com/office/drawing/2014/chartex" xmlns:wpc="http://schemas.microsoft.com/office/word/2010/wordprocessingCanvas" xmlns="" val="0"/>
+                          <a14:useLocalDpi xmlns="" xmlns:wpc="http://schemas.microsoft.com/office/word/2010/wordprocessingCanvas" xmlns:cx="http://schemas.microsoft.com/office/drawing/2014/chartex" xmlns:cx1="http://schemas.microsoft.com/office/drawing/2015/9/8/chartex" xmlns:cx2="http://schemas.microsoft.com/office/drawing/2015/10/21/chartex" xmlns:cx3="http://schemas.microsoft.com/office/drawing/2016/5/9/chartex" xmlns:cx4="http://schemas.microsoft.com/office/drawing/2016/5/10/chartex" xmlns:cx5="http://schemas.microsoft.com/office/drawing/2016/5/11/chartex" xmlns:cx6="http://schemas.microsoft.com/office/drawing/2016/5/12/chartex" xmlns:cx7="http://schemas.microsoft.com/office/drawing/2016/5/13/chartex" xmlns:cx8="http://schemas.microsoft.com/office/drawing/2016/5/14/chartex" xmlns:mc="http://schemas.openxmlformats.org/markup-compatibility/2006" xmlns:aink="http://schemas.microsoft.com/office/drawing/2016/ink" xmlns:am3d="http://schemas.microsoft.com/office/drawing/2017/model3d" xmlns:o="urn:schemas-microsoft-com:office:office" xmlns:v="urn:schemas-microsoft-com:vml" xmlns:wp14="http://schemas.microsoft.com/office/word/2010/wordprocessingDrawing" xmlns:w10="urn:schemas-microsoft-com:office:word" xmlns:w="http://schemas.openxmlformats.org/wordprocessingml/2006/main" xmlns:w14="http://schemas.microsoft.com/office/word/2010/wordml" xmlns:w15="http://schemas.microsoft.com/office/word/2012/wordml" xmlns:w16cid="http://schemas.microsoft.com/office/word/2016/wordml/cid" xmlns:w16se="http://schemas.microsoft.com/office/word/2015/wordml/symex" xmlns:wpg="http://schemas.microsoft.com/office/word/2010/wordprocessingGroup" xmlns:wpi="http://schemas.microsoft.com/office/word/2010/wordprocessingInk" xmlns:wps="http://schemas.microsoft.com/office/word/2010/wordprocessingShape" xmlns:a14="http://schemas.microsoft.com/office/drawing/2010/main" val="0"/>
                         </a:ext>
                       </a:extLst>
                     </a:blip>
@@ -1336,7 +1344,7 @@
                     <a:blip r:embed="rId12">
                       <a:extLst>
                         <a:ext uri="{28A0092B-C50C-407E-A947-70E740481C1C}">
-                          <a14:useLocalDpi xmlns:a14="http://schemas.microsoft.com/office/drawing/2010/main" xmlns:wps="http://schemas.microsoft.com/office/word/2010/wordprocessingShape" xmlns:wpi="http://schemas.microsoft.com/office/word/2010/wordprocessingInk" xmlns:wpg="http://schemas.microsoft.com/office/word/2010/wordprocessingGroup" xmlns:w16se="http://schemas.microsoft.com/office/word/2015/wordml/symex" xmlns:w16cid="http://schemas.microsoft.com/office/word/2016/wordml/cid" xmlns:w15="http://schemas.microsoft.com/office/word/2012/wordml" xmlns:w14="http://schemas.microsoft.com/office/word/2010/wordml" xmlns:w="http://schemas.openxmlformats.org/wordprocessingml/2006/main" xmlns:w10="urn:schemas-microsoft-com:office:word" xmlns:wp14="http://schemas.microsoft.com/office/word/2010/wordprocessingDrawing" xmlns:v="urn:schemas-microsoft-com:vml" xmlns:o="urn:schemas-microsoft-com:office:office" xmlns:am3d="http://schemas.microsoft.com/office/drawing/2017/model3d" xmlns:aink="http://schemas.microsoft.com/office/drawing/2016/ink" xmlns:mc="http://schemas.openxmlformats.org/markup-compatibility/2006" xmlns:cx8="http://schemas.microsoft.com/office/drawing/2016/5/14/chartex" xmlns:cx7="http://schemas.microsoft.com/office/drawing/2016/5/13/chartex" xmlns:cx6="http://schemas.microsoft.com/office/drawing/2016/5/12/chartex" xmlns:cx5="http://schemas.microsoft.com/office/drawing/2016/5/11/chartex" xmlns:cx4="http://schemas.microsoft.com/office/drawing/2016/5/10/chartex" xmlns:cx3="http://schemas.microsoft.com/office/drawing/2016/5/9/chartex" xmlns:cx2="http://schemas.microsoft.com/office/drawing/2015/10/21/chartex" xmlns:cx1="http://schemas.microsoft.com/office/drawing/2015/9/8/chartex" xmlns:cx="http://schemas.microsoft.com/office/drawing/2014/chartex" xmlns:wpc="http://schemas.microsoft.com/office/word/2010/wordprocessingCanvas" xmlns="" val="0"/>
+                          <a14:useLocalDpi xmlns="" xmlns:wpc="http://schemas.microsoft.com/office/word/2010/wordprocessingCanvas" xmlns:cx="http://schemas.microsoft.com/office/drawing/2014/chartex" xmlns:cx1="http://schemas.microsoft.com/office/drawing/2015/9/8/chartex" xmlns:cx2="http://schemas.microsoft.com/office/drawing/2015/10/21/chartex" xmlns:cx3="http://schemas.microsoft.com/office/drawing/2016/5/9/chartex" xmlns:cx4="http://schemas.microsoft.com/office/drawing/2016/5/10/chartex" xmlns:cx5="http://schemas.microsoft.com/office/drawing/2016/5/11/chartex" xmlns:cx6="http://schemas.microsoft.com/office/drawing/2016/5/12/chartex" xmlns:cx7="http://schemas.microsoft.com/office/drawing/2016/5/13/chartex" xmlns:cx8="http://schemas.microsoft.com/office/drawing/2016/5/14/chartex" xmlns:mc="http://schemas.openxmlformats.org/markup-compatibility/2006" xmlns:aink="http://schemas.microsoft.com/office/drawing/2016/ink" xmlns:am3d="http://schemas.microsoft.com/office/drawing/2017/model3d" xmlns:o="urn:schemas-microsoft-com:office:office" xmlns:v="urn:schemas-microsoft-com:vml" xmlns:wp14="http://schemas.microsoft.com/office/word/2010/wordprocessingDrawing" xmlns:w10="urn:schemas-microsoft-com:office:word" xmlns:w="http://schemas.openxmlformats.org/wordprocessingml/2006/main" xmlns:w14="http://schemas.microsoft.com/office/word/2010/wordml" xmlns:w15="http://schemas.microsoft.com/office/word/2012/wordml" xmlns:w16cid="http://schemas.microsoft.com/office/word/2016/wordml/cid" xmlns:w16se="http://schemas.microsoft.com/office/word/2015/wordml/symex" xmlns:wpg="http://schemas.microsoft.com/office/word/2010/wordprocessingGroup" xmlns:wpi="http://schemas.microsoft.com/office/word/2010/wordprocessingInk" xmlns:wps="http://schemas.microsoft.com/office/word/2010/wordprocessingShape" xmlns:a14="http://schemas.microsoft.com/office/drawing/2010/main" val="0"/>
                         </a:ext>
                       </a:extLst>
                     </a:blip>
@@ -4374,7 +4382,7 @@
                       <a:lum bright="-25000" contrast="3000"/>
                       <a:extLst>
                         <a:ext uri="{28A0092B-C50C-407E-A947-70E740481C1C}">
-                          <a14:useLocalDpi xmlns:a14="http://schemas.microsoft.com/office/drawing/2010/main" xmlns:wps="http://schemas.microsoft.com/office/word/2010/wordprocessingShape" xmlns:wpi="http://schemas.microsoft.com/office/word/2010/wordprocessingInk" xmlns:wpg="http://schemas.microsoft.com/office/word/2010/wordprocessingGroup" xmlns:w16se="http://schemas.microsoft.com/office/word/2015/wordml/symex" xmlns:w16cid="http://schemas.microsoft.com/office/word/2016/wordml/cid" xmlns:w15="http://schemas.microsoft.com/office/word/2012/wordml" xmlns:w14="http://schemas.microsoft.com/office/word/2010/wordml" xmlns:w="http://schemas.openxmlformats.org/wordprocessingml/2006/main" xmlns:w10="urn:schemas-microsoft-com:office:word" xmlns:wp14="http://schemas.microsoft.com/office/word/2010/wordprocessingDrawing" xmlns:v="urn:schemas-microsoft-com:vml" xmlns:o="urn:schemas-microsoft-com:office:office" xmlns:am3d="http://schemas.microsoft.com/office/drawing/2017/model3d" xmlns:aink="http://schemas.microsoft.com/office/drawing/2016/ink" xmlns:mc="http://schemas.openxmlformats.org/markup-compatibility/2006" xmlns:cx8="http://schemas.microsoft.com/office/drawing/2016/5/14/chartex" xmlns:cx7="http://schemas.microsoft.com/office/drawing/2016/5/13/chartex" xmlns:cx6="http://schemas.microsoft.com/office/drawing/2016/5/12/chartex" xmlns:cx5="http://schemas.microsoft.com/office/drawing/2016/5/11/chartex" xmlns:cx4="http://schemas.microsoft.com/office/drawing/2016/5/10/chartex" xmlns:cx3="http://schemas.microsoft.com/office/drawing/2016/5/9/chartex" xmlns:cx2="http://schemas.microsoft.com/office/drawing/2015/10/21/chartex" xmlns:cx1="http://schemas.microsoft.com/office/drawing/2015/9/8/chartex" xmlns:cx="http://schemas.microsoft.com/office/drawing/2014/chartex" xmlns:wpc="http://schemas.microsoft.com/office/word/2010/wordprocessingCanvas" xmlns="" val="0"/>
+                          <a14:useLocalDpi xmlns="" xmlns:wpc="http://schemas.microsoft.com/office/word/2010/wordprocessingCanvas" xmlns:cx="http://schemas.microsoft.com/office/drawing/2014/chartex" xmlns:cx1="http://schemas.microsoft.com/office/drawing/2015/9/8/chartex" xmlns:cx2="http://schemas.microsoft.com/office/drawing/2015/10/21/chartex" xmlns:cx3="http://schemas.microsoft.com/office/drawing/2016/5/9/chartex" xmlns:cx4="http://schemas.microsoft.com/office/drawing/2016/5/10/chartex" xmlns:cx5="http://schemas.microsoft.com/office/drawing/2016/5/11/chartex" xmlns:cx6="http://schemas.microsoft.com/office/drawing/2016/5/12/chartex" xmlns:cx7="http://schemas.microsoft.com/office/drawing/2016/5/13/chartex" xmlns:cx8="http://schemas.microsoft.com/office/drawing/2016/5/14/chartex" xmlns:mc="http://schemas.openxmlformats.org/markup-compatibility/2006" xmlns:aink="http://schemas.microsoft.com/office/drawing/2016/ink" xmlns:am3d="http://schemas.microsoft.com/office/drawing/2017/model3d" xmlns:o="urn:schemas-microsoft-com:office:office" xmlns:v="urn:schemas-microsoft-com:vml" xmlns:wp14="http://schemas.microsoft.com/office/word/2010/wordprocessingDrawing" xmlns:w10="urn:schemas-microsoft-com:office:word" xmlns:w="http://schemas.openxmlformats.org/wordprocessingml/2006/main" xmlns:w14="http://schemas.microsoft.com/office/word/2010/wordml" xmlns:w15="http://schemas.microsoft.com/office/word/2012/wordml" xmlns:w16cid="http://schemas.microsoft.com/office/word/2016/wordml/cid" xmlns:w16se="http://schemas.microsoft.com/office/word/2015/wordml/symex" xmlns:wpg="http://schemas.microsoft.com/office/word/2010/wordprocessingGroup" xmlns:wpi="http://schemas.microsoft.com/office/word/2010/wordprocessingInk" xmlns:wps="http://schemas.microsoft.com/office/word/2010/wordprocessingShape" xmlns:a14="http://schemas.microsoft.com/office/drawing/2010/main" val="0"/>
                         </a:ext>
                       </a:extLst>
                     </a:blip>
@@ -4529,7 +4537,7 @@
                     <a:blip r:embed="rId19">
                       <a:extLst>
                         <a:ext uri="{28A0092B-C50C-407E-A947-70E740481C1C}">
-                          <a14:useLocalDpi xmlns:a14="http://schemas.microsoft.com/office/drawing/2010/main" xmlns:wps="http://schemas.microsoft.com/office/word/2010/wordprocessingShape" xmlns:wpi="http://schemas.microsoft.com/office/word/2010/wordprocessingInk" xmlns:wpg="http://schemas.microsoft.com/office/word/2010/wordprocessingGroup" xmlns:w16se="http://schemas.microsoft.com/office/word/2015/wordml/symex" xmlns:w16cid="http://schemas.microsoft.com/office/word/2016/wordml/cid" xmlns:w15="http://schemas.microsoft.com/office/word/2012/wordml" xmlns:w14="http://schemas.microsoft.com/office/word/2010/wordml" xmlns:w="http://schemas.openxmlformats.org/wordprocessingml/2006/main" xmlns:w10="urn:schemas-microsoft-com:office:word" xmlns:wp14="http://schemas.microsoft.com/office/word/2010/wordprocessingDrawing" xmlns:v="urn:schemas-microsoft-com:vml" xmlns:o="urn:schemas-microsoft-com:office:office" xmlns:am3d="http://schemas.microsoft.com/office/drawing/2017/model3d" xmlns:aink="http://schemas.microsoft.com/office/drawing/2016/ink" xmlns:mc="http://schemas.openxmlformats.org/markup-compatibility/2006" xmlns:cx8="http://schemas.microsoft.com/office/drawing/2016/5/14/chartex" xmlns:cx7="http://schemas.microsoft.com/office/drawing/2016/5/13/chartex" xmlns:cx6="http://schemas.microsoft.com/office/drawing/2016/5/12/chartex" xmlns:cx5="http://schemas.microsoft.com/office/drawing/2016/5/11/chartex" xmlns:cx4="http://schemas.microsoft.com/office/drawing/2016/5/10/chartex" xmlns:cx3="http://schemas.microsoft.com/office/drawing/2016/5/9/chartex" xmlns:cx2="http://schemas.microsoft.com/office/drawing/2015/10/21/chartex" xmlns:cx1="http://schemas.microsoft.com/office/drawing/2015/9/8/chartex" xmlns:cx="http://schemas.microsoft.com/office/drawing/2014/chartex" xmlns:wpc="http://schemas.microsoft.com/office/word/2010/wordprocessingCanvas" xmlns="" val="0"/>
+                          <a14:useLocalDpi xmlns="" xmlns:wpc="http://schemas.microsoft.com/office/word/2010/wordprocessingCanvas" xmlns:cx="http://schemas.microsoft.com/office/drawing/2014/chartex" xmlns:cx1="http://schemas.microsoft.com/office/drawing/2015/9/8/chartex" xmlns:cx2="http://schemas.microsoft.com/office/drawing/2015/10/21/chartex" xmlns:cx3="http://schemas.microsoft.com/office/drawing/2016/5/9/chartex" xmlns:cx4="http://schemas.microsoft.com/office/drawing/2016/5/10/chartex" xmlns:cx5="http://schemas.microsoft.com/office/drawing/2016/5/11/chartex" xmlns:cx6="http://schemas.microsoft.com/office/drawing/2016/5/12/chartex" xmlns:cx7="http://schemas.microsoft.com/office/drawing/2016/5/13/chartex" xmlns:cx8="http://schemas.microsoft.com/office/drawing/2016/5/14/chartex" xmlns:mc="http://schemas.openxmlformats.org/markup-compatibility/2006" xmlns:aink="http://schemas.microsoft.com/office/drawing/2016/ink" xmlns:am3d="http://schemas.microsoft.com/office/drawing/2017/model3d" xmlns:o="urn:schemas-microsoft-com:office:office" xmlns:v="urn:schemas-microsoft-com:vml" xmlns:wp14="http://schemas.microsoft.com/office/word/2010/wordprocessingDrawing" xmlns:w10="urn:schemas-microsoft-com:office:word" xmlns:w="http://schemas.openxmlformats.org/wordprocessingml/2006/main" xmlns:w14="http://schemas.microsoft.com/office/word/2010/wordml" xmlns:w15="http://schemas.microsoft.com/office/word/2012/wordml" xmlns:w16cid="http://schemas.microsoft.com/office/word/2016/wordml/cid" xmlns:w16se="http://schemas.microsoft.com/office/word/2015/wordml/symex" xmlns:wpg="http://schemas.microsoft.com/office/word/2010/wordprocessingGroup" xmlns:wpi="http://schemas.microsoft.com/office/word/2010/wordprocessingInk" xmlns:wps="http://schemas.microsoft.com/office/word/2010/wordprocessingShape" xmlns:a14="http://schemas.microsoft.com/office/drawing/2010/main" val="0"/>
                         </a:ext>
                       </a:extLst>
                     </a:blip>
@@ -4586,7 +4594,7 @@
                     <a:blip r:embed="rId20">
                       <a:extLst>
                         <a:ext uri="{28A0092B-C50C-407E-A947-70E740481C1C}">
-                          <a14:useLocalDpi xmlns:a14="http://schemas.microsoft.com/office/drawing/2010/main" xmlns:wps="http://schemas.microsoft.com/office/word/2010/wordprocessingShape" xmlns:wpi="http://schemas.microsoft.com/office/word/2010/wordprocessingInk" xmlns:wpg="http://schemas.microsoft.com/office/word/2010/wordprocessingGroup" xmlns:w16se="http://schemas.microsoft.com/office/word/2015/wordml/symex" xmlns:w16cid="http://schemas.microsoft.com/office/word/2016/wordml/cid" xmlns:w15="http://schemas.microsoft.com/office/word/2012/wordml" xmlns:w14="http://schemas.microsoft.com/office/word/2010/wordml" xmlns:w="http://schemas.openxmlformats.org/wordprocessingml/2006/main" xmlns:w10="urn:schemas-microsoft-com:office:word" xmlns:wp14="http://schemas.microsoft.com/office/word/2010/wordprocessingDrawing" xmlns:v="urn:schemas-microsoft-com:vml" xmlns:o="urn:schemas-microsoft-com:office:office" xmlns:am3d="http://schemas.microsoft.com/office/drawing/2017/model3d" xmlns:aink="http://schemas.microsoft.com/office/drawing/2016/ink" xmlns:mc="http://schemas.openxmlformats.org/markup-compatibility/2006" xmlns:cx8="http://schemas.microsoft.com/office/drawing/2016/5/14/chartex" xmlns:cx7="http://schemas.microsoft.com/office/drawing/2016/5/13/chartex" xmlns:cx6="http://schemas.microsoft.com/office/drawing/2016/5/12/chartex" xmlns:cx5="http://schemas.microsoft.com/office/drawing/2016/5/11/chartex" xmlns:cx4="http://schemas.microsoft.com/office/drawing/2016/5/10/chartex" xmlns:cx3="http://schemas.microsoft.com/office/drawing/2016/5/9/chartex" xmlns:cx2="http://schemas.microsoft.com/office/drawing/2015/10/21/chartex" xmlns:cx1="http://schemas.microsoft.com/office/drawing/2015/9/8/chartex" xmlns:cx="http://schemas.microsoft.com/office/drawing/2014/chartex" xmlns:wpc="http://schemas.microsoft.com/office/word/2010/wordprocessingCanvas" xmlns="" val="0"/>
+                          <a14:useLocalDpi xmlns="" xmlns:wpc="http://schemas.microsoft.com/office/word/2010/wordprocessingCanvas" xmlns:cx="http://schemas.microsoft.com/office/drawing/2014/chartex" xmlns:cx1="http://schemas.microsoft.com/office/drawing/2015/9/8/chartex" xmlns:cx2="http://schemas.microsoft.com/office/drawing/2015/10/21/chartex" xmlns:cx3="http://schemas.microsoft.com/office/drawing/2016/5/9/chartex" xmlns:cx4="http://schemas.microsoft.com/office/drawing/2016/5/10/chartex" xmlns:cx5="http://schemas.microsoft.com/office/drawing/2016/5/11/chartex" xmlns:cx6="http://schemas.microsoft.com/office/drawing/2016/5/12/chartex" xmlns:cx7="http://schemas.microsoft.com/office/drawing/2016/5/13/chartex" xmlns:cx8="http://schemas.microsoft.com/office/drawing/2016/5/14/chartex" xmlns:mc="http://schemas.openxmlformats.org/markup-compatibility/2006" xmlns:aink="http://schemas.microsoft.com/office/drawing/2016/ink" xmlns:am3d="http://schemas.microsoft.com/office/drawing/2017/model3d" xmlns:o="urn:schemas-microsoft-com:office:office" xmlns:v="urn:schemas-microsoft-com:vml" xmlns:wp14="http://schemas.microsoft.com/office/word/2010/wordprocessingDrawing" xmlns:w10="urn:schemas-microsoft-com:office:word" xmlns:w="http://schemas.openxmlformats.org/wordprocessingml/2006/main" xmlns:w14="http://schemas.microsoft.com/office/word/2010/wordml" xmlns:w15="http://schemas.microsoft.com/office/word/2012/wordml" xmlns:w16cid="http://schemas.microsoft.com/office/word/2016/wordml/cid" xmlns:w16se="http://schemas.microsoft.com/office/word/2015/wordml/symex" xmlns:wpg="http://schemas.microsoft.com/office/word/2010/wordprocessingGroup" xmlns:wpi="http://schemas.microsoft.com/office/word/2010/wordprocessingInk" xmlns:wps="http://schemas.microsoft.com/office/word/2010/wordprocessingShape" xmlns:a14="http://schemas.microsoft.com/office/drawing/2010/main" val="0"/>
                         </a:ext>
                       </a:extLst>
                     </a:blip>
@@ -4681,7 +4689,7 @@
                     <a:blip r:embed="rId21">
                       <a:extLst>
                         <a:ext uri="{28A0092B-C50C-407E-A947-70E740481C1C}">
-                          <a14:useLocalDpi xmlns:a14="http://schemas.microsoft.com/office/drawing/2010/main" xmlns:wps="http://schemas.microsoft.com/office/word/2010/wordprocessingShape" xmlns:wpi="http://schemas.microsoft.com/office/word/2010/wordprocessingInk" xmlns:wpg="http://schemas.microsoft.com/office/word/2010/wordprocessingGroup" xmlns:w16se="http://schemas.microsoft.com/office/word/2015/wordml/symex" xmlns:w16cid="http://schemas.microsoft.com/office/word/2016/wordml/cid" xmlns:w15="http://schemas.microsoft.com/office/word/2012/wordml" xmlns:w14="http://schemas.microsoft.com/office/word/2010/wordml" xmlns:w="http://schemas.openxmlformats.org/wordprocessingml/2006/main" xmlns:w10="urn:schemas-microsoft-com:office:word" xmlns:wp14="http://schemas.microsoft.com/office/word/2010/wordprocessingDrawing" xmlns:v="urn:schemas-microsoft-com:vml" xmlns:o="urn:schemas-microsoft-com:office:office" xmlns:am3d="http://schemas.microsoft.com/office/drawing/2017/model3d" xmlns:aink="http://schemas.microsoft.com/office/drawing/2016/ink" xmlns:mc="http://schemas.openxmlformats.org/markup-compatibility/2006" xmlns:cx8="http://schemas.microsoft.com/office/drawing/2016/5/14/chartex" xmlns:cx7="http://schemas.microsoft.com/office/drawing/2016/5/13/chartex" xmlns:cx6="http://schemas.microsoft.com/office/drawing/2016/5/12/chartex" xmlns:cx5="http://schemas.microsoft.com/office/drawing/2016/5/11/chartex" xmlns:cx4="http://schemas.microsoft.com/office/drawing/2016/5/10/chartex" xmlns:cx3="http://schemas.microsoft.com/office/drawing/2016/5/9/chartex" xmlns:cx2="http://schemas.microsoft.com/office/drawing/2015/10/21/chartex" xmlns:cx1="http://schemas.microsoft.com/office/drawing/2015/9/8/chartex" xmlns:cx="http://schemas.microsoft.com/office/drawing/2014/chartex" xmlns:wpc="http://schemas.microsoft.com/office/word/2010/wordprocessingCanvas" xmlns="" val="0"/>
+                          <a14:useLocalDpi xmlns="" xmlns:wpc="http://schemas.microsoft.com/office/word/2010/wordprocessingCanvas" xmlns:cx="http://schemas.microsoft.com/office/drawing/2014/chartex" xmlns:cx1="http://schemas.microsoft.com/office/drawing/2015/9/8/chartex" xmlns:cx2="http://schemas.microsoft.com/office/drawing/2015/10/21/chartex" xmlns:cx3="http://schemas.microsoft.com/office/drawing/2016/5/9/chartex" xmlns:cx4="http://schemas.microsoft.com/office/drawing/2016/5/10/chartex" xmlns:cx5="http://schemas.microsoft.com/office/drawing/2016/5/11/chartex" xmlns:cx6="http://schemas.microsoft.com/office/drawing/2016/5/12/chartex" xmlns:cx7="http://schemas.microsoft.com/office/drawing/2016/5/13/chartex" xmlns:cx8="http://schemas.microsoft.com/office/drawing/2016/5/14/chartex" xmlns:mc="http://schemas.openxmlformats.org/markup-compatibility/2006" xmlns:aink="http://schemas.microsoft.com/office/drawing/2016/ink" xmlns:am3d="http://schemas.microsoft.com/office/drawing/2017/model3d" xmlns:o="urn:schemas-microsoft-com:office:office" xmlns:v="urn:schemas-microsoft-com:vml" xmlns:wp14="http://schemas.microsoft.com/office/word/2010/wordprocessingDrawing" xmlns:w10="urn:schemas-microsoft-com:office:word" xmlns:w="http://schemas.openxmlformats.org/wordprocessingml/2006/main" xmlns:w14="http://schemas.microsoft.com/office/word/2010/wordml" xmlns:w15="http://schemas.microsoft.com/office/word/2012/wordml" xmlns:w16cid="http://schemas.microsoft.com/office/word/2016/wordml/cid" xmlns:w16se="http://schemas.microsoft.com/office/word/2015/wordml/symex" xmlns:wpg="http://schemas.microsoft.com/office/word/2010/wordprocessingGroup" xmlns:wpi="http://schemas.microsoft.com/office/word/2010/wordprocessingInk" xmlns:wps="http://schemas.microsoft.com/office/word/2010/wordprocessingShape" xmlns:a14="http://schemas.microsoft.com/office/drawing/2010/main" val="0"/>
                         </a:ext>
                       </a:extLst>
                     </a:blip>
@@ -4897,7 +4905,7 @@
                     <a:blip r:embed="rId22">
                       <a:extLst>
                         <a:ext uri="{28A0092B-C50C-407E-A947-70E740481C1C}">
-                          <a14:useLocalDpi xmlns:a14="http://schemas.microsoft.com/office/drawing/2010/main" xmlns:wps="http://schemas.microsoft.com/office/word/2010/wordprocessingShape" xmlns:wpi="http://schemas.microsoft.com/office/word/2010/wordprocessingInk" xmlns:wpg="http://schemas.microsoft.com/office/word/2010/wordprocessingGroup" xmlns:w16se="http://schemas.microsoft.com/office/word/2015/wordml/symex" xmlns:w16cid="http://schemas.microsoft.com/office/word/2016/wordml/cid" xmlns:w15="http://schemas.microsoft.com/office/word/2012/wordml" xmlns:w14="http://schemas.microsoft.com/office/word/2010/wordml" xmlns:w="http://schemas.openxmlformats.org/wordprocessingml/2006/main" xmlns:w10="urn:schemas-microsoft-com:office:word" xmlns:wp14="http://schemas.microsoft.com/office/word/2010/wordprocessingDrawing" xmlns:v="urn:schemas-microsoft-com:vml" xmlns:o="urn:schemas-microsoft-com:office:office" xmlns:am3d="http://schemas.microsoft.com/office/drawing/2017/model3d" xmlns:aink="http://schemas.microsoft.com/office/drawing/2016/ink" xmlns:mc="http://schemas.openxmlformats.org/markup-compatibility/2006" xmlns:cx8="http://schemas.microsoft.com/office/drawing/2016/5/14/chartex" xmlns:cx7="http://schemas.microsoft.com/office/drawing/2016/5/13/chartex" xmlns:cx6="http://schemas.microsoft.com/office/drawing/2016/5/12/chartex" xmlns:cx5="http://schemas.microsoft.com/office/drawing/2016/5/11/chartex" xmlns:cx4="http://schemas.microsoft.com/office/drawing/2016/5/10/chartex" xmlns:cx3="http://schemas.microsoft.com/office/drawing/2016/5/9/chartex" xmlns:cx2="http://schemas.microsoft.com/office/drawing/2015/10/21/chartex" xmlns:cx1="http://schemas.microsoft.com/office/drawing/2015/9/8/chartex" xmlns:cx="http://schemas.microsoft.com/office/drawing/2014/chartex" xmlns:wpc="http://schemas.microsoft.com/office/word/2010/wordprocessingCanvas" xmlns="" val="0"/>
+                          <a14:useLocalDpi xmlns="" xmlns:wpc="http://schemas.microsoft.com/office/word/2010/wordprocessingCanvas" xmlns:cx="http://schemas.microsoft.com/office/drawing/2014/chartex" xmlns:cx1="http://schemas.microsoft.com/office/drawing/2015/9/8/chartex" xmlns:cx2="http://schemas.microsoft.com/office/drawing/2015/10/21/chartex" xmlns:cx3="http://schemas.microsoft.com/office/drawing/2016/5/9/chartex" xmlns:cx4="http://schemas.microsoft.com/office/drawing/2016/5/10/chartex" xmlns:cx5="http://schemas.microsoft.com/office/drawing/2016/5/11/chartex" xmlns:cx6="http://schemas.microsoft.com/office/drawing/2016/5/12/chartex" xmlns:cx7="http://schemas.microsoft.com/office/drawing/2016/5/13/chartex" xmlns:cx8="http://schemas.microsoft.com/office/drawing/2016/5/14/chartex" xmlns:mc="http://schemas.openxmlformats.org/markup-compatibility/2006" xmlns:aink="http://schemas.microsoft.com/office/drawing/2016/ink" xmlns:am3d="http://schemas.microsoft.com/office/drawing/2017/model3d" xmlns:o="urn:schemas-microsoft-com:office:office" xmlns:v="urn:schemas-microsoft-com:vml" xmlns:wp14="http://schemas.microsoft.com/office/word/2010/wordprocessingDrawing" xmlns:w10="urn:schemas-microsoft-com:office:word" xmlns:w="http://schemas.openxmlformats.org/wordprocessingml/2006/main" xmlns:w14="http://schemas.microsoft.com/office/word/2010/wordml" xmlns:w15="http://schemas.microsoft.com/office/word/2012/wordml" xmlns:w16cid="http://schemas.microsoft.com/office/word/2016/wordml/cid" xmlns:w16se="http://schemas.microsoft.com/office/word/2015/wordml/symex" xmlns:wpg="http://schemas.microsoft.com/office/word/2010/wordprocessingGroup" xmlns:wpi="http://schemas.microsoft.com/office/word/2010/wordprocessingInk" xmlns:wps="http://schemas.microsoft.com/office/word/2010/wordprocessingShape" xmlns:a14="http://schemas.microsoft.com/office/drawing/2010/main" val="0"/>
                         </a:ext>
                       </a:extLst>
                     </a:blip>
@@ -4971,7 +4979,7 @@
                     <a:blip r:embed="rId23">
                       <a:extLst>
                         <a:ext uri="{28A0092B-C50C-407E-A947-70E740481C1C}">
-                          <a14:useLocalDpi xmlns:a14="http://schemas.microsoft.com/office/drawing/2010/main" xmlns:wps="http://schemas.microsoft.com/office/word/2010/wordprocessingShape" xmlns:wpi="http://schemas.microsoft.com/office/word/2010/wordprocessingInk" xmlns:wpg="http://schemas.microsoft.com/office/word/2010/wordprocessingGroup" xmlns:w16se="http://schemas.microsoft.com/office/word/2015/wordml/symex" xmlns:w16cid="http://schemas.microsoft.com/office/word/2016/wordml/cid" xmlns:w15="http://schemas.microsoft.com/office/word/2012/wordml" xmlns:w14="http://schemas.microsoft.com/office/word/2010/wordml" xmlns:w="http://schemas.openxmlformats.org/wordprocessingml/2006/main" xmlns:w10="urn:schemas-microsoft-com:office:word" xmlns:wp14="http://schemas.microsoft.com/office/word/2010/wordprocessingDrawing" xmlns:v="urn:schemas-microsoft-com:vml" xmlns:o="urn:schemas-microsoft-com:office:office" xmlns:am3d="http://schemas.microsoft.com/office/drawing/2017/model3d" xmlns:aink="http://schemas.microsoft.com/office/drawing/2016/ink" xmlns:mc="http://schemas.openxmlformats.org/markup-compatibility/2006" xmlns:cx8="http://schemas.microsoft.com/office/drawing/2016/5/14/chartex" xmlns:cx7="http://schemas.microsoft.com/office/drawing/2016/5/13/chartex" xmlns:cx6="http://schemas.microsoft.com/office/drawing/2016/5/12/chartex" xmlns:cx5="http://schemas.microsoft.com/office/drawing/2016/5/11/chartex" xmlns:cx4="http://schemas.microsoft.com/office/drawing/2016/5/10/chartex" xmlns:cx3="http://schemas.microsoft.com/office/drawing/2016/5/9/chartex" xmlns:cx2="http://schemas.microsoft.com/office/drawing/2015/10/21/chartex" xmlns:cx1="http://schemas.microsoft.com/office/drawing/2015/9/8/chartex" xmlns:cx="http://schemas.microsoft.com/office/drawing/2014/chartex" xmlns:wpc="http://schemas.microsoft.com/office/word/2010/wordprocessingCanvas" xmlns="" val="0"/>
+                          <a14:useLocalDpi xmlns="" xmlns:wpc="http://schemas.microsoft.com/office/word/2010/wordprocessingCanvas" xmlns:cx="http://schemas.microsoft.com/office/drawing/2014/chartex" xmlns:cx1="http://schemas.microsoft.com/office/drawing/2015/9/8/chartex" xmlns:cx2="http://schemas.microsoft.com/office/drawing/2015/10/21/chartex" xmlns:cx3="http://schemas.microsoft.com/office/drawing/2016/5/9/chartex" xmlns:cx4="http://schemas.microsoft.com/office/drawing/2016/5/10/chartex" xmlns:cx5="http://schemas.microsoft.com/office/drawing/2016/5/11/chartex" xmlns:cx6="http://schemas.microsoft.com/office/drawing/2016/5/12/chartex" xmlns:cx7="http://schemas.microsoft.com/office/drawing/2016/5/13/chartex" xmlns:cx8="http://schemas.microsoft.com/office/drawing/2016/5/14/chartex" xmlns:mc="http://schemas.openxmlformats.org/markup-compatibility/2006" xmlns:aink="http://schemas.microsoft.com/office/drawing/2016/ink" xmlns:am3d="http://schemas.microsoft.com/office/drawing/2017/model3d" xmlns:o="urn:schemas-microsoft-com:office:office" xmlns:v="urn:schemas-microsoft-com:vml" xmlns:wp14="http://schemas.microsoft.com/office/word/2010/wordprocessingDrawing" xmlns:w10="urn:schemas-microsoft-com:office:word" xmlns:w="http://schemas.openxmlformats.org/wordprocessingml/2006/main" xmlns:w14="http://schemas.microsoft.com/office/word/2010/wordml" xmlns:w15="http://schemas.microsoft.com/office/word/2012/wordml" xmlns:w16cid="http://schemas.microsoft.com/office/word/2016/wordml/cid" xmlns:w16se="http://schemas.microsoft.com/office/word/2015/wordml/symex" xmlns:wpg="http://schemas.microsoft.com/office/word/2010/wordprocessingGroup" xmlns:wpi="http://schemas.microsoft.com/office/word/2010/wordprocessingInk" xmlns:wps="http://schemas.microsoft.com/office/word/2010/wordprocessingShape" xmlns:a14="http://schemas.microsoft.com/office/drawing/2010/main" val="0"/>
                         </a:ext>
                       </a:extLst>
                     </a:blip>
@@ -5050,7 +5058,7 @@
                     <a:blip r:embed="rId24">
                       <a:extLst>
                         <a:ext uri="{28A0092B-C50C-407E-A947-70E740481C1C}">
-                          <a14:useLocalDpi xmlns:a14="http://schemas.microsoft.com/office/drawing/2010/main" xmlns:wps="http://schemas.microsoft.com/office/word/2010/wordprocessingShape" xmlns:wpi="http://schemas.microsoft.com/office/word/2010/wordprocessingInk" xmlns:wpg="http://schemas.microsoft.com/office/word/2010/wordprocessingGroup" xmlns:w16se="http://schemas.microsoft.com/office/word/2015/wordml/symex" xmlns:w16cid="http://schemas.microsoft.com/office/word/2016/wordml/cid" xmlns:w15="http://schemas.microsoft.com/office/word/2012/wordml" xmlns:w14="http://schemas.microsoft.com/office/word/2010/wordml" xmlns:w="http://schemas.openxmlformats.org/wordprocessingml/2006/main" xmlns:w10="urn:schemas-microsoft-com:office:word" xmlns:wp14="http://schemas.microsoft.com/office/word/2010/wordprocessingDrawing" xmlns:v="urn:schemas-microsoft-com:vml" xmlns:o="urn:schemas-microsoft-com:office:office" xmlns:am3d="http://schemas.microsoft.com/office/drawing/2017/model3d" xmlns:aink="http://schemas.microsoft.com/office/drawing/2016/ink" xmlns:mc="http://schemas.openxmlformats.org/markup-compatibility/2006" xmlns:cx8="http://schemas.microsoft.com/office/drawing/2016/5/14/chartex" xmlns:cx7="http://schemas.microsoft.com/office/drawing/2016/5/13/chartex" xmlns:cx6="http://schemas.microsoft.com/office/drawing/2016/5/12/chartex" xmlns:cx5="http://schemas.microsoft.com/office/drawing/2016/5/11/chartex" xmlns:cx4="http://schemas.microsoft.com/office/drawing/2016/5/10/chartex" xmlns:cx3="http://schemas.microsoft.com/office/drawing/2016/5/9/chartex" xmlns:cx2="http://schemas.microsoft.com/office/drawing/2015/10/21/chartex" xmlns:cx1="http://schemas.microsoft.com/office/drawing/2015/9/8/chartex" xmlns:cx="http://schemas.microsoft.com/office/drawing/2014/chartex" xmlns:wpc="http://schemas.microsoft.com/office/word/2010/wordprocessingCanvas" xmlns="" val="0"/>
+                          <a14:useLocalDpi xmlns="" xmlns:wpc="http://schemas.microsoft.com/office/word/2010/wordprocessingCanvas" xmlns:cx="http://schemas.microsoft.com/office/drawing/2014/chartex" xmlns:cx1="http://schemas.microsoft.com/office/drawing/2015/9/8/chartex" xmlns:cx2="http://schemas.microsoft.com/office/drawing/2015/10/21/chartex" xmlns:cx3="http://schemas.microsoft.com/office/drawing/2016/5/9/chartex" xmlns:cx4="http://schemas.microsoft.com/office/drawing/2016/5/10/chartex" xmlns:cx5="http://schemas.microsoft.com/office/drawing/2016/5/11/chartex" xmlns:cx6="http://schemas.microsoft.com/office/drawing/2016/5/12/chartex" xmlns:cx7="http://schemas.microsoft.com/office/drawing/2016/5/13/chartex" xmlns:cx8="http://schemas.microsoft.com/office/drawing/2016/5/14/chartex" xmlns:mc="http://schemas.openxmlformats.org/markup-compatibility/2006" xmlns:aink="http://schemas.microsoft.com/office/drawing/2016/ink" xmlns:am3d="http://schemas.microsoft.com/office/drawing/2017/model3d" xmlns:o="urn:schemas-microsoft-com:office:office" xmlns:v="urn:schemas-microsoft-com:vml" xmlns:wp14="http://schemas.microsoft.com/office/word/2010/wordprocessingDrawing" xmlns:w10="urn:schemas-microsoft-com:office:word" xmlns:w="http://schemas.openxmlformats.org/wordprocessingml/2006/main" xmlns:w14="http://schemas.microsoft.com/office/word/2010/wordml" xmlns:w15="http://schemas.microsoft.com/office/word/2012/wordml" xmlns:w16cid="http://schemas.microsoft.com/office/word/2016/wordml/cid" xmlns:w16se="http://schemas.microsoft.com/office/word/2015/wordml/symex" xmlns:wpg="http://schemas.microsoft.com/office/word/2010/wordprocessingGroup" xmlns:wpi="http://schemas.microsoft.com/office/word/2010/wordprocessingInk" xmlns:wps="http://schemas.microsoft.com/office/word/2010/wordprocessingShape" xmlns:a14="http://schemas.microsoft.com/office/drawing/2010/main" val="0"/>
                         </a:ext>
                       </a:extLst>
                     </a:blip>
@@ -5138,7 +5146,7 @@
                     <a:blip r:embed="rId25">
                       <a:extLst>
                         <a:ext uri="{28A0092B-C50C-407E-A947-70E740481C1C}">
-                          <a14:useLocalDpi xmlns:a14="http://schemas.microsoft.com/office/drawing/2010/main" xmlns:wps="http://schemas.microsoft.com/office/word/2010/wordprocessingShape" xmlns:wpi="http://schemas.microsoft.com/office/word/2010/wordprocessingInk" xmlns:wpg="http://schemas.microsoft.com/office/word/2010/wordprocessingGroup" xmlns:w16se="http://schemas.microsoft.com/office/word/2015/wordml/symex" xmlns:w16cid="http://schemas.microsoft.com/office/word/2016/wordml/cid" xmlns:w15="http://schemas.microsoft.com/office/word/2012/wordml" xmlns:w14="http://schemas.microsoft.com/office/word/2010/wordml" xmlns:w="http://schemas.openxmlformats.org/wordprocessingml/2006/main" xmlns:w10="urn:schemas-microsoft-com:office:word" xmlns:wp14="http://schemas.microsoft.com/office/word/2010/wordprocessingDrawing" xmlns:v="urn:schemas-microsoft-com:vml" xmlns:o="urn:schemas-microsoft-com:office:office" xmlns:am3d="http://schemas.microsoft.com/office/drawing/2017/model3d" xmlns:aink="http://schemas.microsoft.com/office/drawing/2016/ink" xmlns:mc="http://schemas.openxmlformats.org/markup-compatibility/2006" xmlns:cx8="http://schemas.microsoft.com/office/drawing/2016/5/14/chartex" xmlns:cx7="http://schemas.microsoft.com/office/drawing/2016/5/13/chartex" xmlns:cx6="http://schemas.microsoft.com/office/drawing/2016/5/12/chartex" xmlns:cx5="http://schemas.microsoft.com/office/drawing/2016/5/11/chartex" xmlns:cx4="http://schemas.microsoft.com/office/drawing/2016/5/10/chartex" xmlns:cx3="http://schemas.microsoft.com/office/drawing/2016/5/9/chartex" xmlns:cx2="http://schemas.microsoft.com/office/drawing/2015/10/21/chartex" xmlns:cx1="http://schemas.microsoft.com/office/drawing/2015/9/8/chartex" xmlns:cx="http://schemas.microsoft.com/office/drawing/2014/chartex" xmlns:wpc="http://schemas.microsoft.com/office/word/2010/wordprocessingCanvas" xmlns="" val="0"/>
+                          <a14:useLocalDpi xmlns="" xmlns:wpc="http://schemas.microsoft.com/office/word/2010/wordprocessingCanvas" xmlns:cx="http://schemas.microsoft.com/office/drawing/2014/chartex" xmlns:cx1="http://schemas.microsoft.com/office/drawing/2015/9/8/chartex" xmlns:cx2="http://schemas.microsoft.com/office/drawing/2015/10/21/chartex" xmlns:cx3="http://schemas.microsoft.com/office/drawing/2016/5/9/chartex" xmlns:cx4="http://schemas.microsoft.com/office/drawing/2016/5/10/chartex" xmlns:cx5="http://schemas.microsoft.com/office/drawing/2016/5/11/chartex" xmlns:cx6="http://schemas.microsoft.com/office/drawing/2016/5/12/chartex" xmlns:cx7="http://schemas.microsoft.com/office/drawing/2016/5/13/chartex" xmlns:cx8="http://schemas.microsoft.com/office/drawing/2016/5/14/chartex" xmlns:mc="http://schemas.openxmlformats.org/markup-compatibility/2006" xmlns:aink="http://schemas.microsoft.com/office/drawing/2016/ink" xmlns:am3d="http://schemas.microsoft.com/office/drawing/2017/model3d" xmlns:o="urn:schemas-microsoft-com:office:office" xmlns:v="urn:schemas-microsoft-com:vml" xmlns:wp14="http://schemas.microsoft.com/office/word/2010/wordprocessingDrawing" xmlns:w10="urn:schemas-microsoft-com:office:word" xmlns:w="http://schemas.openxmlformats.org/wordprocessingml/2006/main" xmlns:w14="http://schemas.microsoft.com/office/word/2010/wordml" xmlns:w15="http://schemas.microsoft.com/office/word/2012/wordml" xmlns:w16cid="http://schemas.microsoft.com/office/word/2016/wordml/cid" xmlns:w16se="http://schemas.microsoft.com/office/word/2015/wordml/symex" xmlns:wpg="http://schemas.microsoft.com/office/word/2010/wordprocessingGroup" xmlns:wpi="http://schemas.microsoft.com/office/word/2010/wordprocessingInk" xmlns:wps="http://schemas.microsoft.com/office/word/2010/wordprocessingShape" xmlns:a14="http://schemas.microsoft.com/office/drawing/2010/main" val="0"/>
                         </a:ext>
                       </a:extLst>
                     </a:blip>
@@ -5231,7 +5239,7 @@
                     <a:blip r:embed="rId26">
                       <a:extLst>
                         <a:ext uri="{28A0092B-C50C-407E-A947-70E740481C1C}">
-                          <a14:useLocalDpi xmlns:a14="http://schemas.microsoft.com/office/drawing/2010/main" xmlns:wps="http://schemas.microsoft.com/office/word/2010/wordprocessingShape" xmlns:wpi="http://schemas.microsoft.com/office/word/2010/wordprocessingInk" xmlns:wpg="http://schemas.microsoft.com/office/word/2010/wordprocessingGroup" xmlns:w16se="http://schemas.microsoft.com/office/word/2015/wordml/symex" xmlns:w16cid="http://schemas.microsoft.com/office/word/2016/wordml/cid" xmlns:w15="http://schemas.microsoft.com/office/word/2012/wordml" xmlns:w14="http://schemas.microsoft.com/office/word/2010/wordml" xmlns:w="http://schemas.openxmlformats.org/wordprocessingml/2006/main" xmlns:w10="urn:schemas-microsoft-com:office:word" xmlns:wp14="http://schemas.microsoft.com/office/word/2010/wordprocessingDrawing" xmlns:v="urn:schemas-microsoft-com:vml" xmlns:o="urn:schemas-microsoft-com:office:office" xmlns:am3d="http://schemas.microsoft.com/office/drawing/2017/model3d" xmlns:aink="http://schemas.microsoft.com/office/drawing/2016/ink" xmlns:mc="http://schemas.openxmlformats.org/markup-compatibility/2006" xmlns:cx8="http://schemas.microsoft.com/office/drawing/2016/5/14/chartex" xmlns:cx7="http://schemas.microsoft.com/office/drawing/2016/5/13/chartex" xmlns:cx6="http://schemas.microsoft.com/office/drawing/2016/5/12/chartex" xmlns:cx5="http://schemas.microsoft.com/office/drawing/2016/5/11/chartex" xmlns:cx4="http://schemas.microsoft.com/office/drawing/2016/5/10/chartex" xmlns:cx3="http://schemas.microsoft.com/office/drawing/2016/5/9/chartex" xmlns:cx2="http://schemas.microsoft.com/office/drawing/2015/10/21/chartex" xmlns:cx1="http://schemas.microsoft.com/office/drawing/2015/9/8/chartex" xmlns:cx="http://schemas.microsoft.com/office/drawing/2014/chartex" xmlns:wpc="http://schemas.microsoft.com/office/word/2010/wordprocessingCanvas" xmlns="" val="0"/>
+                          <a14:useLocalDpi xmlns="" xmlns:wpc="http://schemas.microsoft.com/office/word/2010/wordprocessingCanvas" xmlns:cx="http://schemas.microsoft.com/office/drawing/2014/chartex" xmlns:cx1="http://schemas.microsoft.com/office/drawing/2015/9/8/chartex" xmlns:cx2="http://schemas.microsoft.com/office/drawing/2015/10/21/chartex" xmlns:cx3="http://schemas.microsoft.com/office/drawing/2016/5/9/chartex" xmlns:cx4="http://schemas.microsoft.com/office/drawing/2016/5/10/chartex" xmlns:cx5="http://schemas.microsoft.com/office/drawing/2016/5/11/chartex" xmlns:cx6="http://schemas.microsoft.com/office/drawing/2016/5/12/chartex" xmlns:cx7="http://schemas.microsoft.com/office/drawing/2016/5/13/chartex" xmlns:cx8="http://schemas.microsoft.com/office/drawing/2016/5/14/chartex" xmlns:mc="http://schemas.openxmlformats.org/markup-compatibility/2006" xmlns:aink="http://schemas.microsoft.com/office/drawing/2016/ink" xmlns:am3d="http://schemas.microsoft.com/office/drawing/2017/model3d" xmlns:o="urn:schemas-microsoft-com:office:office" xmlns:v="urn:schemas-microsoft-com:vml" xmlns:wp14="http://schemas.microsoft.com/office/word/2010/wordprocessingDrawing" xmlns:w10="urn:schemas-microsoft-com:office:word" xmlns:w="http://schemas.openxmlformats.org/wordprocessingml/2006/main" xmlns:w14="http://schemas.microsoft.com/office/word/2010/wordml" xmlns:w15="http://schemas.microsoft.com/office/word/2012/wordml" xmlns:w16cid="http://schemas.microsoft.com/office/word/2016/wordml/cid" xmlns:w16se="http://schemas.microsoft.com/office/word/2015/wordml/symex" xmlns:wpg="http://schemas.microsoft.com/office/word/2010/wordprocessingGroup" xmlns:wpi="http://schemas.microsoft.com/office/word/2010/wordprocessingInk" xmlns:wps="http://schemas.microsoft.com/office/word/2010/wordprocessingShape" xmlns:a14="http://schemas.microsoft.com/office/drawing/2010/main" val="0"/>
                         </a:ext>
                       </a:extLst>
                     </a:blip>
@@ -5538,7 +5546,7 @@
                     <a:blip r:embed="rId25">
                       <a:extLst>
                         <a:ext uri="{28A0092B-C50C-407E-A947-70E740481C1C}">
-                          <a14:useLocalDpi xmlns:a14="http://schemas.microsoft.com/office/drawing/2010/main" xmlns:wps="http://schemas.microsoft.com/office/word/2010/wordprocessingShape" xmlns:wpi="http://schemas.microsoft.com/office/word/2010/wordprocessingInk" xmlns:wpg="http://schemas.microsoft.com/office/word/2010/wordprocessingGroup" xmlns:w16se="http://schemas.microsoft.com/office/word/2015/wordml/symex" xmlns:w16cid="http://schemas.microsoft.com/office/word/2016/wordml/cid" xmlns:w15="http://schemas.microsoft.com/office/word/2012/wordml" xmlns:w14="http://schemas.microsoft.com/office/word/2010/wordml" xmlns:w="http://schemas.openxmlformats.org/wordprocessingml/2006/main" xmlns:w10="urn:schemas-microsoft-com:office:word" xmlns:wp14="http://schemas.microsoft.com/office/word/2010/wordprocessingDrawing" xmlns:v="urn:schemas-microsoft-com:vml" xmlns:o="urn:schemas-microsoft-com:office:office" xmlns:am3d="http://schemas.microsoft.com/office/drawing/2017/model3d" xmlns:aink="http://schemas.microsoft.com/office/drawing/2016/ink" xmlns:mc="http://schemas.openxmlformats.org/markup-compatibility/2006" xmlns:cx8="http://schemas.microsoft.com/office/drawing/2016/5/14/chartex" xmlns:cx7="http://schemas.microsoft.com/office/drawing/2016/5/13/chartex" xmlns:cx6="http://schemas.microsoft.com/office/drawing/2016/5/12/chartex" xmlns:cx5="http://schemas.microsoft.com/office/drawing/2016/5/11/chartex" xmlns:cx4="http://schemas.microsoft.com/office/drawing/2016/5/10/chartex" xmlns:cx3="http://schemas.microsoft.com/office/drawing/2016/5/9/chartex" xmlns:cx2="http://schemas.microsoft.com/office/drawing/2015/10/21/chartex" xmlns:cx1="http://schemas.microsoft.com/office/drawing/2015/9/8/chartex" xmlns:cx="http://schemas.microsoft.com/office/drawing/2014/chartex" xmlns:wpc="http://schemas.microsoft.com/office/word/2010/wordprocessingCanvas" xmlns="" val="0"/>
+                          <a14:useLocalDpi xmlns="" xmlns:wpc="http://schemas.microsoft.com/office/word/2010/wordprocessingCanvas" xmlns:cx="http://schemas.microsoft.com/office/drawing/2014/chartex" xmlns:cx1="http://schemas.microsoft.com/office/drawing/2015/9/8/chartex" xmlns:cx2="http://schemas.microsoft.com/office/drawing/2015/10/21/chartex" xmlns:cx3="http://schemas.microsoft.com/office/drawing/2016/5/9/chartex" xmlns:cx4="http://schemas.microsoft.com/office/drawing/2016/5/10/chartex" xmlns:cx5="http://schemas.microsoft.com/office/drawing/2016/5/11/chartex" xmlns:cx6="http://schemas.microsoft.com/office/drawing/2016/5/12/chartex" xmlns:cx7="http://schemas.microsoft.com/office/drawing/2016/5/13/chartex" xmlns:cx8="http://schemas.microsoft.com/office/drawing/2016/5/14/chartex" xmlns:mc="http://schemas.openxmlformats.org/markup-compatibility/2006" xmlns:aink="http://schemas.microsoft.com/office/drawing/2016/ink" xmlns:am3d="http://schemas.microsoft.com/office/drawing/2017/model3d" xmlns:o="urn:schemas-microsoft-com:office:office" xmlns:v="urn:schemas-microsoft-com:vml" xmlns:wp14="http://schemas.microsoft.com/office/word/2010/wordprocessingDrawing" xmlns:w10="urn:schemas-microsoft-com:office:word" xmlns:w="http://schemas.openxmlformats.org/wordprocessingml/2006/main" xmlns:w14="http://schemas.microsoft.com/office/word/2010/wordml" xmlns:w15="http://schemas.microsoft.com/office/word/2012/wordml" xmlns:w16cid="http://schemas.microsoft.com/office/word/2016/wordml/cid" xmlns:w16se="http://schemas.microsoft.com/office/word/2015/wordml/symex" xmlns:wpg="http://schemas.microsoft.com/office/word/2010/wordprocessingGroup" xmlns:wpi="http://schemas.microsoft.com/office/word/2010/wordprocessingInk" xmlns:wps="http://schemas.microsoft.com/office/word/2010/wordprocessingShape" xmlns:a14="http://schemas.microsoft.com/office/drawing/2010/main" val="0"/>
                         </a:ext>
                       </a:extLst>
                     </a:blip>
@@ -9415,7 +9423,7 @@
   <a:extraClrSchemeLst/>
   <a:extLst>
     <a:ext uri="{05A4C25C-085E-4340-85A3-A5531E510DB2}">
-      <thm15:themeFamily xmlns:thm15="http://schemas.microsoft.com/office/thememl/2012/main" xmlns="" name="Office Theme" id="{62F939B6-93AF-4DB8-9C6B-D6C7DFDC589F}" vid="{4A3C46E8-61CC-4603-A589-7422A47A8E4A}"/>
+      <thm15:themeFamily xmlns="" xmlns:thm15="http://schemas.microsoft.com/office/thememl/2012/main" name="Office Theme" id="{62F939B6-93AF-4DB8-9C6B-D6C7DFDC589F}" vid="{4A3C46E8-61CC-4603-A589-7422A47A8E4A}"/>
     </a:ext>
   </a:extLst>
 </a:theme>
@@ -9426,7 +9434,7 @@
 </file>
 
 <file path=customXml/itemProps1.xml><?xml version="1.0" encoding="utf-8"?>
-<ds:datastoreItem xmlns:ds="http://schemas.openxmlformats.org/officeDocument/2006/customXml" ds:itemID="{B97320E6-596B-4BD8-8C1A-858C33D4B0A8}">
+<ds:datastoreItem xmlns:ds="http://schemas.openxmlformats.org/officeDocument/2006/customXml" ds:itemID="{69BE46E1-2998-4198-8079-AA6931CD667F}">
   <ds:schemaRefs>
     <ds:schemaRef ds:uri="http://schemas.openxmlformats.org/officeDocument/2006/bibliography"/>
   </ds:schemaRefs>

</xml_diff>